<commit_message>
Improve research projects layout
</commit_message>
<xml_diff>
--- a/Project/Files/Cesar Albenes Zeferino.docx
+++ b/Project/Files/Cesar Albenes Zeferino.docx
@@ -473,25 +473,49 @@
           </w:p>
           <w:p>
             <w:pPr>
+              <w:spacing w:after="40"/>
               <w:jc w:val="both"/>
             </w:pPr>
             <w:r>
               <w:t>Descrição: O objetivo geral deste projeto é o desenvolvimento de uma plataforma de hardware e software para integração de sistemas digitais baseados em microcontrolador em um único dispositivo lógico programável de alta densidade (FPGA) e disponibilizar essa plataforma para o uso de indústrias de tecnologia de Santa Catarina a fim fomentar o aumento do nível de valor agregado de seus produtos e também de sua competividade.</w:t>
-              <w:br/>
+            </w:r>
+          </w:p>
+          <w:p>
+            <w:pPr>
+              <w:spacing w:before="0" w:after="40"/>
+            </w:pPr>
+            <w:r>
               <w:t>Situação: Concluido; Natureza: Pesquisa.</w:t>
-              <w:br/>
+            </w:r>
+          </w:p>
+          <w:p>
+            <w:pPr>
+              <w:jc w:val="both"/>
+            </w:pPr>
+            <w:r>
               <w:t>Alunos envolvidos: Graduação: (3) / Especialização: (0) / Mestrado acadêmico: (0) / Mestrado profissional: (0) / Doutorado: (0).</w:t>
             </w:r>
           </w:p>
           <w:p>
             <w:pPr>
+              <w:spacing w:after="40"/>
               <w:jc w:val="both"/>
             </w:pPr>
             <w:r>
               <w:t>Integrantes: Cesar Albenes Zeferino / Rafael Luiz Cancian / Adhemar Maria do Valle Filho</w:t>
-              <w:br/>
+            </w:r>
+          </w:p>
+          <w:p>
+            <w:pPr>
+              <w:spacing w:before="0" w:after="40"/>
+              <w:jc w:val="both"/>
+            </w:pPr>
+            <w:r>
               <w:t>Financiador(es): Fundação de Amparo à Pesquisa e Inovação do Estado de Santa Catarina - Auxilio financeiro</w:t>
-              <w:br/>
+            </w:r>
+          </w:p>
+          <w:p>
+            <w:r>
               <w:t>Número de produções C, T &amp; A: 6</w:t>
             </w:r>
           </w:p>
@@ -523,25 +547,48 @@
           </w:p>
           <w:p>
             <w:pPr>
+              <w:spacing w:after="40"/>
               <w:jc w:val="both"/>
             </w:pPr>
             <w:r>
               <w:t>Descrição: O objetivo geral deste projeto é o desenvolvimento de um modelo sintetizável e parametrizável de um microcontrolador compatível com a arquitetura da família PIC16 da Microchip e de uma ferramenta de suporte à customização do modelo, visando a integração de sistemas digitais em dispositivos de lógica programável de alta densidade (FPGAs).</w:t>
-              <w:br/>
+            </w:r>
+          </w:p>
+          <w:p>
+            <w:pPr>
+              <w:spacing w:before="0" w:after="40"/>
+            </w:pPr>
+            <w:r>
               <w:t>Situação: Concluido; Natureza: Pesquisa.</w:t>
-              <w:br/>
+            </w:r>
+          </w:p>
+          <w:p>
+            <w:pPr>
+              <w:jc w:val="both"/>
+            </w:pPr>
+            <w:r>
               <w:t>Alunos envolvidos: Graduação: (1) / Especialização: (0) / Mestrado acadêmico: (0) / Mestrado profissional: (0) / Doutorado: (0).</w:t>
             </w:r>
           </w:p>
           <w:p>
             <w:pPr>
-              <w:jc w:val="both"/>
+              <w:spacing w:after="40"/>
             </w:pPr>
             <w:r>
               <w:t>Integrantes: Cesar Albenes Zeferino</w:t>
-              <w:br/>
+            </w:r>
+          </w:p>
+          <w:p>
+            <w:pPr>
+              <w:spacing w:before="0" w:after="40"/>
+              <w:jc w:val="both"/>
+            </w:pPr>
+            <w:r>
               <w:t>Financiador(es): Conselho Nacional de Desenvolvimento Científico e Tecnológico - Bolsa</w:t>
-              <w:br/>
+            </w:r>
+          </w:p>
+          <w:p>
+            <w:r>
               <w:t>Número de produções C, T &amp; A: 2</w:t>
             </w:r>
           </w:p>
@@ -573,25 +620,49 @@
           </w:p>
           <w:p>
             <w:pPr>
+              <w:spacing w:after="40"/>
               <w:jc w:val="both"/>
             </w:pPr>
             <w:r>
               <w:t>Descrição: Com o advento dos processos submicrônicos, a capacidade de integração de transistores tem atingido níveis que possibilitam a construção de um sistema completo em uma única pastilha de silício. Esses sistemas, denominados sistemas integrados, baseiam-se no reuso de blocos previamente projetados e verificados, os quais são interligados por meio de uma arquitetura de interconexão. Os futuros sistemas integrados terão requisitos de comunicação que exigirão novas arquiteturas de interconexão que ofereçam paralelismo em comunicação e sejam escaláveis e reutilizáveis. A redes-em-chip demonstram ser a melhor alternativa para atender a esses requisitos, constituindo-se em abordagem emergente que oferece uma série de oportunidades de pesquisa. O presente projeto insere-se nesse contexto e visa estudar os aspectos referentes às redes-em-chip, focalizando a modelagem e a caracterização de alternativas de mecanismos de comunicação. O projeto envolve a especificação e a modelagem em VHDL de roteadores para redes-em-chip, a partir dos quais pretende-se obter dados a respeito do custo e do atraso de diferentes alternativas de mecanismos de comunicação.</w:t>
-              <w:br/>
+            </w:r>
+          </w:p>
+          <w:p>
+            <w:pPr>
+              <w:spacing w:before="0" w:after="40"/>
+            </w:pPr>
+            <w:r>
               <w:t>Situação: Concluido; Natureza: Pesquisa.</w:t>
-              <w:br/>
+            </w:r>
+          </w:p>
+          <w:p>
+            <w:pPr>
+              <w:jc w:val="both"/>
+            </w:pPr>
+            <w:r>
               <w:t>Alunos envolvidos: Graduação: (1) / Especialização: (0) / Mestrado acadêmico: (0) / Mestrado profissional: (0) / Doutorado: (0).</w:t>
             </w:r>
           </w:p>
           <w:p>
             <w:pPr>
+              <w:spacing w:after="40"/>
               <w:jc w:val="both"/>
             </w:pPr>
             <w:r>
               <w:t>Integrantes: Cesar Albenes Zeferino / Frederico Guilherme Mariani do Espirito Santo</w:t>
-              <w:br/>
+            </w:r>
+          </w:p>
+          <w:p>
+            <w:pPr>
+              <w:spacing w:before="0" w:after="40"/>
+              <w:jc w:val="both"/>
+            </w:pPr>
+            <w:r>
               <w:t>Financiador(es): Assembléia Legislativa do Estado de Santa Catarina - Bolsa</w:t>
-              <w:br/>
+            </w:r>
+          </w:p>
+          <w:p>
+            <w:r>
               <w:t>Número de produções C, T &amp; A: 11</w:t>
             </w:r>
           </w:p>
@@ -623,25 +694,49 @@
           </w:p>
           <w:p>
             <w:pPr>
+              <w:spacing w:after="40"/>
               <w:jc w:val="both"/>
             </w:pPr>
             <w:r>
               <w:t>Descrição: Telescópios de pequeno porte podem ser automatizados por um equipamento portátil acoplado a eles, denominado manete (hand controller). Manetes permitem a entrada de informações pelo usuário, que deverão satisfazer algumas condições que, se corretas, moverão o telescópio para uma determinada posição desejada no céu. Telescópios de baixo custo geralmente não possuem automatização, que geralmente é responsável por 40% do preço do telescópio. Baseado no número de astrônomos amadores no Brasil, bem como no público aficionado pela astronomia, há cerca de 500 mil telescópios não automatizados no país. A relação custo/benefício que o acoplamento deste sistema (manete) proporcionaria ao usuário do telescópio seria considerada bastante interessante, uma vez que facilitaria muito sua utilização. Soluções tipicamente utilizadas para automatização são baseadas em Sistemas Computacionais Embarcados. Sistemas Computacionais Embarcados, ou simplesmente Sistemas Embarcados, são qualquer equipamento que inclui um dispositivo programável mas que não é, ele próprio, um computador de propósito-geral. Sistemas embarcados tiram vantagem das características da aplicação-alvo para otimizar o projeto, excluindo mecanismos de hardware e software que não são utilizados pela aplicação, minimizando assim sua área, seu custo e seu consumo de energia. O objetivo geral deste projeto é desenvolver um sistema embarcado de baixo custo para automatização de telescópios de pequeno porte, permitindo que qualquer pessoa possa usar adequadamente um telescópio de montagem equatorial ou altazimutal. Este projeto deve fornecer especificações técnicas completas para gerar um produto comercial final, pronto a ser instalado em todos os tipos de telescópios com essas montagens. Este projeto possui uma base sólida já desenvolvida em projeto anterior, e pretende expandí-lo de forma que atenda completamente os objetivos deste novo projeto.</w:t>
-              <w:br/>
+            </w:r>
+          </w:p>
+          <w:p>
+            <w:pPr>
+              <w:spacing w:before="0" w:after="40"/>
+            </w:pPr>
+            <w:r>
               <w:t>Situação: Concluido; Natureza: Desenvolvimento.</w:t>
-              <w:br/>
+            </w:r>
+          </w:p>
+          <w:p>
+            <w:pPr>
+              <w:jc w:val="both"/>
+            </w:pPr>
+            <w:r>
               <w:t>Alunos envolvidos: Graduação: (2) / Especialização: (0) / Mestrado acadêmico: (0) / Mestrado profissional: (0) / Doutorado: (0).</w:t>
             </w:r>
           </w:p>
           <w:p>
             <w:pPr>
+              <w:spacing w:after="40"/>
               <w:jc w:val="both"/>
             </w:pPr>
             <w:r>
               <w:t>Integrantes: Cesar Albenes Zeferino / Rafael Luiz Cancian / Roberto Miguel Torres / Marcos Roberto da Silva</w:t>
-              <w:br/>
+            </w:r>
+          </w:p>
+          <w:p>
+            <w:pPr>
+              <w:spacing w:before="0" w:after="40"/>
+              <w:jc w:val="both"/>
+            </w:pPr>
+            <w:r>
               <w:t>Financiador(es): Conselho Nacional de Desenvolvimento Científico e Tecnológico - Bolsa</w:t>
-              <w:br/>
+            </w:r>
+          </w:p>
+          <w:p>
+            <w:r>
               <w:t>Número de produções C, T &amp; A: 4</w:t>
             </w:r>
           </w:p>
@@ -673,25 +768,49 @@
           </w:p>
           <w:p>
             <w:pPr>
+              <w:spacing w:after="40"/>
               <w:jc w:val="both"/>
             </w:pPr>
             <w:r>
               <w:t>Descrição: A contínua evolução das tecnologias de fabricação de chips tem propiciado o aumento do nível de intregração de circuitos em uma única pastilha de silício, dobrando o número de transistores a cada 18 meses. Atualmente, já é possível fabricar chips comerciais com várias centenas de milhões de transistores, integrando sistemas completos em um única pastilha. Tais sistemas, denominados sistemas integrados (ou SoCs ? Systems-on-Chip), incluem unidades de processamento, armazenamento e de entrada-e-saída, e são utilizados na fabricação de produtos de alta tecnologia como câmeras digitais, consoles de video-games, consoles de TV Digital, celulares 3G, etc. Os sistemas integrados estão atingindo dimensões de complexidade que desafiam a capacidade dos projetistas, mesmo os que dispõem de abundantes recursos computacionais. O chamado ?gap tecnológico?, que mede a distância entre o potencial oferecido pela tecnologia e a capacidade utilizável pelos projetistas, está se alargando. O aumento da produtividade só poderá advir de novas metodologias e novas ferramentas. Para acelerar o tempo de desenvolvimento desses sistemas, as metodologias de projeto utilizadas pelos fabricantes baseiam-se no reuso de componentes de software e de hardware. Os componentes de software incluem drivers E/S, sistemas operacionais parametrizáveis e bibliotecas de nível de aplicação. Os componentes de hardware, por sua vez, consistem de modelos de processadores, co-procesadores, controladores de E/S e unidades de memória, entre outros, os quais são pré-projetados, pré-vericados e disponibilizados aos projetistas na forma de uma biblioteca de componentes denominados ?núcleos? ou IPs (Intelectual Property blocks). Os múltiplos núcleos de um SoC são interligados por meio de uma arquitetura de comunicação que provê o suporte necessários às trocas de informação entre eles. Atualmente, o tipo de arquitetura mais utilizado é o barramento. No entanto, devido a limitações físicas e arquiteturais, o barramento</w:t>
-              <w:br/>
+            </w:r>
+          </w:p>
+          <w:p>
+            <w:pPr>
+              <w:spacing w:before="0" w:after="40"/>
+            </w:pPr>
+            <w:r>
               <w:t>Situação: Concluido; Natureza: Pesquisa.</w:t>
-              <w:br/>
+            </w:r>
+          </w:p>
+          <w:p>
+            <w:pPr>
+              <w:jc w:val="both"/>
+            </w:pPr>
+            <w:r>
               <w:t>Alunos envolvidos: Graduação: (6) / Especialização: (0) / Mestrado acadêmico: (1) / Mestrado profissional: (0) / Doutorado: (0).</w:t>
             </w:r>
           </w:p>
           <w:p>
             <w:pPr>
+              <w:spacing w:after="40"/>
               <w:jc w:val="both"/>
             </w:pPr>
             <w:r>
               <w:t>Integrantes: Cesar Albenes Zeferino / Altamiro Amadeu Susin / Márcio Eduardo Kreutz</w:t>
-              <w:br/>
+            </w:r>
+          </w:p>
+          <w:p>
+            <w:pPr>
+              <w:spacing w:before="0" w:after="40"/>
+              <w:jc w:val="both"/>
+            </w:pPr>
+            <w:r>
               <w:t>Financiador(es): Conselho Nacional de Desenvolvimento Científico e Tecnológico - Auxilio financeiro / Universidade Federal do Rio Grande do Sul - Cooperacao / Universidade de Santa Cruz do Sul - Cooperacao</w:t>
-              <w:br/>
+            </w:r>
+          </w:p>
+          <w:p>
+            <w:r>
               <w:t>Número de produções C, T &amp; A: 8</w:t>
             </w:r>
           </w:p>
@@ -723,25 +842,49 @@
           </w:p>
           <w:p>
             <w:pPr>
+              <w:spacing w:after="40"/>
               <w:jc w:val="both"/>
             </w:pPr>
             <w:r>
               <w:t>Descrição: O presente projeto tem como objetivo geral investigar diferentes alternativas arquiteturais e técnicas de projeto para reduzir a potência dissipada em Sistemas-em-Chip (SoC ? System on Chip) que utilizam Redes-em-Chip (NoC ? Network on Chip).&amp;#10;&amp;#10;A tecnologia de microeletrônica tem evoluído continuamente há quase meio século, ultrapassando um a um os desafios encontrados. Do transistor ao circuito integrado, deste aos circuitos de alta densidade (LSI, VLSI e ULSI), chegando atualmente aos Sistemas em Chip. Enquanto o processo de fabricação evolui, novos domínios de conhecimento se agregam para solucionar novos problemas: a limitação de capacidade de projeto, que criou o chamado ?gap? de produtividade foi vencida com a introdução de novos técnicas de projeto auxiliadas por computador (esse ?gap? é o conjunto de circuitos que poderiam ser produzidos pela tecnologia disponível mas não o são pela falta de capacidade de projeto disponível na sociedade). Hoje, um dos maiores desafios para os sistemas altamente complexos é a dissipação de potência.&amp;#10;&amp;#10;Este projeto propõe a associação de duas linhas de pesquisa: uma em metodologia de projeto baseada em redes intra-chip e outra em técnicas de baixa potência. Unindo estas duas linhas de investigação, propõe-se pesquisar Sistemas em Chip (SoC) baseados em Redes intra-chip (NoC) utilizando técnicas de baixa potência para reduçãodo consumo de energia (LP, Low Power). Estes termos estão presentes em todas as conferências atuais de microeletrônica e Tecnologia de Informação e Comunicação. Componentes de hardware reutilizáveis são denominados núcleos (cores) ou IPs (Intelectual Property blocks). Em um SoC, os múltiplos núcleos são interligados por uma arquitetura de comunicação, sendo que o tipo de arquitetura mais utilizado atualmente é baseado no barramento, pois trata-se de uma estrutura de interconexão reutilizável e com baixo custo de silício.&amp;#10; &amp;#10;Embora as NoCs atendam os requisitos de desempenho de futuros SoCs, seus roteador</w:t>
-              <w:br/>
+            </w:r>
+          </w:p>
+          <w:p>
+            <w:pPr>
+              <w:spacing w:before="0" w:after="40"/>
+            </w:pPr>
+            <w:r>
               <w:t>Situação: Concluido; Natureza: Pesquisa.</w:t>
-              <w:br/>
+            </w:r>
+          </w:p>
+          <w:p>
+            <w:pPr>
+              <w:jc w:val="both"/>
+            </w:pPr>
+            <w:r>
               <w:t>Alunos envolvidos: Graduação: (4) / Especialização: (0) / Mestrado acadêmico: (3) / Mestrado profissional: (0) / Doutorado: (0).</w:t>
             </w:r>
           </w:p>
           <w:p>
             <w:pPr>
+              <w:spacing w:after="40"/>
               <w:jc w:val="both"/>
             </w:pPr>
             <w:r>
               <w:t>Integrantes: Cesar Albenes Zeferino / Altamiro Amadeu Susin / Márcio Eduardo Kreutz / Sergio Bampi / Eduardo Antônio César da Costa / Erlen Ruperti</w:t>
-              <w:br/>
+            </w:r>
+          </w:p>
+          <w:p>
+            <w:pPr>
+              <w:spacing w:before="0" w:after="40"/>
+              <w:jc w:val="both"/>
+            </w:pPr>
+            <w:r>
               <w:t>Financiador(es): Conselho Nacional de Desenvolvimento Científico e Tecnológico - Auxilio financeiro / Universidade de Santa Cruz do Sul - Cooperacao / Universidade Federal do Rio Grande do Sul - Cooperacao / Universidade Católica de Pelotas - Cooperacao</w:t>
-              <w:br/>
+            </w:r>
+          </w:p>
+          <w:p>
+            <w:r>
               <w:t>Número de produções C, T &amp; A: 0</w:t>
             </w:r>
           </w:p>
@@ -773,25 +916,49 @@
           </w:p>
           <w:p>
             <w:pPr>
+              <w:spacing w:after="40"/>
               <w:jc w:val="both"/>
             </w:pPr>
             <w:r>
               <w:t>Descrição: Este projeto visa o desenvolvimento de um IP core baseado no protocolo LIN Bus para interconexão de dispositivos a redes automotivas, bem como a formação de recursos humanos capacitados no desenvolvimento de projetos de circuitos integrados e redes automotivas.&amp;#10;&amp;#10;O projeto integra o Programa Brazil IP 2008, do Ministério da Ciência e Tecnologia - MCT, o qual inclui ainda outros 15 projetos de diferentes universidade do País.</w:t>
-              <w:br/>
+            </w:r>
+          </w:p>
+          <w:p>
+            <w:pPr>
+              <w:spacing w:before="0" w:after="40"/>
+            </w:pPr>
+            <w:r>
               <w:t>Situação: Concluido; Natureza: Pesquisa.</w:t>
-              <w:br/>
+            </w:r>
+          </w:p>
+          <w:p>
+            <w:pPr>
+              <w:jc w:val="both"/>
+            </w:pPr>
+            <w:r>
               <w:t>Alunos envolvidos: Graduação: (4) / Especialização: (0) / Mestrado acadêmico: (1) / Mestrado profissional: (0) / Doutorado: (0).</w:t>
             </w:r>
           </w:p>
           <w:p>
             <w:pPr>
+              <w:spacing w:after="40"/>
               <w:jc w:val="both"/>
             </w:pPr>
             <w:r>
               <w:t>Integrantes: Cesar Albenes Zeferino / Rodrigo Vinícius Mendonça Pereira / Éderson Recalcatti / William Simon Gutstein / Gabriel Goedert Freitas / Luiz Fernando Heidrich Duarte</w:t>
-              <w:br/>
+            </w:r>
+          </w:p>
+          <w:p>
+            <w:pPr>
+              <w:spacing w:before="0" w:after="40"/>
+              <w:jc w:val="both"/>
+            </w:pPr>
+            <w:r>
               <w:t>Financiador(es): Conselho Nacional de Desenvolvimento Científico e Tecnológico - Bolsa / Conselho Nacional de Desenvolvimento Científico e Tecnológico - Auxilio financeiro</w:t>
-              <w:br/>
+            </w:r>
+          </w:p>
+          <w:p>
+            <w:r>
               <w:t>Número de produções C, T &amp; A: 3</w:t>
             </w:r>
           </w:p>
@@ -823,25 +990,49 @@
           </w:p>
           <w:p>
             <w:pPr>
+              <w:spacing w:after="40"/>
               <w:jc w:val="both"/>
             </w:pPr>
             <w:r>
               <w:t>Descrição: Este projeto visa o desenvolvimento e aplicação de novas tecnologias para a integração de produtos da área de telecomunicações. Ele realizado em colaboração com a empresa Intelbras e é financiado pela FINEP.</w:t>
-              <w:br/>
+            </w:r>
+          </w:p>
+          <w:p>
+            <w:pPr>
+              <w:spacing w:before="0" w:after="40"/>
+            </w:pPr>
+            <w:r>
               <w:t>Situação: Concluido; Natureza: Desenvolvimento.</w:t>
-              <w:br/>
+            </w:r>
+          </w:p>
+          <w:p>
+            <w:pPr>
+              <w:jc w:val="both"/>
+            </w:pPr>
+            <w:r>
               <w:t>Alunos envolvidos: Graduação: (0) / Especialização: (0) / Mestrado acadêmico: (2) / Mestrado profissional: (0) / Doutorado: (0).</w:t>
             </w:r>
           </w:p>
           <w:p>
             <w:pPr>
+              <w:spacing w:after="40"/>
               <w:jc w:val="both"/>
             </w:pPr>
             <w:r>
               <w:t>Integrantes: Cesar Albenes Zeferino / Fabrício Bortoluzzi / Thiago Felski Pereira / Alejandro Rafael Garcia Ramirez / Marcello Thiry / Michelle Silva Wangham / Douglas Rossi de Melo</w:t>
-              <w:br/>
+            </w:r>
+          </w:p>
+          <w:p>
+            <w:pPr>
+              <w:spacing w:before="0" w:after="40"/>
+              <w:jc w:val="both"/>
+            </w:pPr>
+            <w:r>
               <w:t>Financiador(es): Financiadora de Estudos e Projetos - Auxilio financeiro</w:t>
-              <w:br/>
+            </w:r>
+          </w:p>
+          <w:p>
+            <w:r>
               <w:t>Número de produções C, T &amp; A: 1</w:t>
             </w:r>
           </w:p>
@@ -873,25 +1064,48 @@
           </w:p>
           <w:p>
             <w:pPr>
+              <w:spacing w:after="40"/>
               <w:jc w:val="both"/>
             </w:pPr>
             <w:r>
               <w:t>Descrição: Este projeto o desenvolvimento de uma infra-estrutura de apoio à pesquisa sobre Networks-on-Chip - NoCs por meio da disponibilização de geradores de tráfego sintetizáveis para validação física e para a avaliação de desempenho de NoCs em dispositivos do tipo FPGA. A idéia é que essa infra-estrutura facilite a validação da rede e a realização de experimentos de análise de desempenho mais rapidamente e com maior precisão do que aqueles realizados em ambientes de simulação. Serão desenvolvidos modelos de geradores de tráfego sintetizáveis que emulem o tráfego de aplicações reais, e ferramentas de apoio que possibilitem a especificação e a configuração desses geradores. Também serão disponibilizados circuitos para medição de tráfego e uma ferramenta para análise do desempenho da rede a partir dos dados coletados.</w:t>
-              <w:br/>
+            </w:r>
+          </w:p>
+          <w:p>
+            <w:pPr>
+              <w:spacing w:before="0" w:after="40"/>
+            </w:pPr>
+            <w:r>
               <w:t>Situação: Concluido; Natureza: Pesquisa.</w:t>
-              <w:br/>
+            </w:r>
+          </w:p>
+          <w:p>
+            <w:pPr>
+              <w:jc w:val="both"/>
+            </w:pPr>
+            <w:r>
               <w:t>Alunos envolvidos: Graduação: (1) / Especialização: (0) / Mestrado acadêmico: (1) / Mestrado profissional: (0) / Doutorado: (0).</w:t>
             </w:r>
           </w:p>
           <w:p>
             <w:pPr>
-              <w:jc w:val="both"/>
+              <w:spacing w:after="40"/>
             </w:pPr>
             <w:r>
               <w:t>Integrantes: Cesar Albenes Zeferino / Magnos Roberto Pizzoni</w:t>
-              <w:br/>
+            </w:r>
+          </w:p>
+          <w:p>
+            <w:pPr>
+              <w:spacing w:before="0" w:after="40"/>
+              <w:jc w:val="both"/>
+            </w:pPr>
+            <w:r>
               <w:t>Financiador(es): Conselho Nacional de Desenvolvimento Científico e Tecnológico - Auxilio financeiro</w:t>
-              <w:br/>
+            </w:r>
+          </w:p>
+          <w:p>
+            <w:r>
               <w:t>Número de produções C, T &amp; A: 1</w:t>
             </w:r>
           </w:p>
@@ -923,25 +1137,48 @@
           </w:p>
           <w:p>
             <w:pPr>
+              <w:spacing w:after="40"/>
               <w:jc w:val="both"/>
             </w:pPr>
             <w:r>
               <w:t>Descrição: Este projeto de pesquisa visa desenvolver uma plataforma para avaliação de desempenho baseada em FPGA. Serão feitos estudos para identificar o estado-da-arte da avaliação de desempenho de NoCs, após o que serão desenvolvidos núcleos sintetizáveis de medidor e de gerador de tráfego e uma ferramenta para controle dos experimentos e análise dos resultados. Esses núcleos e essa ferramenta serão integrados em uma plataforma que servirá de instrumento para acelerar a avaliação de desempenho de novas soluções arquiteturais para NoCs.</w:t>
-              <w:br/>
+            </w:r>
+          </w:p>
+          <w:p>
+            <w:pPr>
+              <w:spacing w:before="0" w:after="40"/>
+            </w:pPr>
+            <w:r>
               <w:t>Situação: Concluido; Natureza: Pesquisa.</w:t>
-              <w:br/>
+            </w:r>
+          </w:p>
+          <w:p>
+            <w:pPr>
+              <w:jc w:val="both"/>
+            </w:pPr>
+            <w:r>
               <w:t>Alunos envolvidos: Graduação: (0) / Especialização: (0) / Mestrado acadêmico: (1) / Mestrado profissional: (0) / Doutorado: (0).</w:t>
             </w:r>
           </w:p>
           <w:p>
             <w:pPr>
-              <w:jc w:val="both"/>
+              <w:spacing w:after="40"/>
             </w:pPr>
             <w:r>
               <w:t>Integrantes: Cesar Albenes Zeferino / Magnos Roberto Pizzoni</w:t>
-              <w:br/>
+            </w:r>
+          </w:p>
+          <w:p>
+            <w:pPr>
+              <w:spacing w:before="0" w:after="40"/>
+              <w:jc w:val="both"/>
+            </w:pPr>
+            <w:r>
               <w:t>Financiador(es): Conselho Nacional de Desenvolvimento Científico e Tecnológico - Bolsa</w:t>
-              <w:br/>
+            </w:r>
+          </w:p>
+          <w:p>
+            <w:r>
               <w:t>Número de produções C, T &amp; A: 0</w:t>
             </w:r>
           </w:p>
@@ -973,25 +1210,47 @@
           </w:p>
           <w:p>
             <w:pPr>
+              <w:spacing w:after="40"/>
               <w:jc w:val="both"/>
             </w:pPr>
             <w:r>
               <w:t>Descrição: Este projeto consiste na promoção de um ciclo de atualização em inovação para empresas de Telecomunicações de Santa Catarina composto por 5 atividades versando sobre Desafio da inovação constante; Planejamento estratégico; Tendências e cases de sucesso; Parcerias e capacidade de investimentos em inovação; e Propriedade intelectual. Espera-se que este ciclo de atualização auxilie os gestores na busca de melhoria da qualidade de seus produtos e serviços, tendo como base experiências de empresas e gestores já consagrados no setor, bem como promova uma maior aproximação das empresas do setor com as instituições que desenvolvem pesquisa e desenvolvimento.</w:t>
-              <w:br/>
+            </w:r>
+          </w:p>
+          <w:p>
+            <w:pPr>
+              <w:spacing w:before="0" w:after="40"/>
+            </w:pPr>
+            <w:r>
               <w:t>Situação: Concluido; Natureza: Extensao.</w:t>
-              <w:br/>
+            </w:r>
+          </w:p>
+          <w:p>
+            <w:pPr>
+              <w:jc w:val="both"/>
+            </w:pPr>
+            <w:r>
               <w:t>Alunos envolvidos: Graduação: (0) / Especialização: (0) / Mestrado acadêmico: (1) / Mestrado profissional: (0) / Doutorado: (0).</w:t>
             </w:r>
           </w:p>
           <w:p>
             <w:pPr>
-              <w:jc w:val="both"/>
+              <w:spacing w:after="40"/>
             </w:pPr>
             <w:r>
               <w:t>Integrantes: Cesar Albenes Zeferino / Lúcio Frantz</w:t>
-              <w:br/>
+            </w:r>
+          </w:p>
+          <w:p>
+            <w:pPr>
+              <w:spacing w:before="0" w:after="40"/>
+            </w:pPr>
+            <w:r>
               <w:t>Financiador(es):  - Nao informado</w:t>
-              <w:br/>
+            </w:r>
+          </w:p>
+          <w:p>
+            <w:r>
               <w:t>Número de produções C, T &amp; A: 0</w:t>
             </w:r>
           </w:p>
@@ -1023,25 +1282,49 @@
           </w:p>
           <w:p>
             <w:pPr>
+              <w:spacing w:after="40"/>
               <w:jc w:val="both"/>
             </w:pPr>
             <w:r>
               <w:t>Descrição: Este projeto tem como objetivo geral investigar os serviços de comunicação necessários a aplicações para SoCs e desenvolver interfaces de rede baseadas no modelo OSI para interconexão de núcleos por meio da NoC SoCIN.</w:t>
-              <w:br/>
+            </w:r>
+          </w:p>
+          <w:p>
+            <w:pPr>
+              <w:spacing w:before="0" w:after="40"/>
+            </w:pPr>
+            <w:r>
               <w:t>Situação: Concluido; Natureza: Pesquisa.</w:t>
-              <w:br/>
+            </w:r>
+          </w:p>
+          <w:p>
+            <w:pPr>
+              <w:jc w:val="both"/>
+            </w:pPr>
+            <w:r>
               <w:t>Alunos envolvidos: Graduação: (1) / Especialização: (0) / Mestrado acadêmico: (3) / Mestrado profissional: (0) / Doutorado: (0).</w:t>
             </w:r>
           </w:p>
           <w:p>
             <w:pPr>
+              <w:spacing w:after="40"/>
               <w:jc w:val="both"/>
             </w:pPr>
             <w:r>
               <w:t>Integrantes: Cesar Albenes Zeferino / Sidnei Baron / Michelle Silva Wangham / Douglas Rossi de Melo / Daniel Menegasso / Roseli da Silveira Uhlendorf</w:t>
-              <w:br/>
+            </w:r>
+          </w:p>
+          <w:p>
+            <w:pPr>
+              <w:spacing w:before="0" w:after="40"/>
+              <w:jc w:val="both"/>
+            </w:pPr>
+            <w:r>
               <w:t>Financiador(es): Conselho Nacional de Desenvolvimento Científico e Tecnológico - Bolsa</w:t>
-              <w:br/>
+            </w:r>
+          </w:p>
+          <w:p>
+            <w:r>
               <w:t>Número de produções C, T &amp; A: 7</w:t>
             </w:r>
           </w:p>
@@ -1073,25 +1356,49 @@
           </w:p>
           <w:p>
             <w:pPr>
+              <w:spacing w:after="40"/>
               <w:jc w:val="both"/>
             </w:pPr>
             <w:r>
               <w:t>Descrição: O Instituto Nacional de Ciência e Tecnologia, denominado NAMITEC, aborda o tema de microeletrônica e nanoeletrônica dentro da área de tecnologias de informação e comunicação. NAMITEC aborda o tema de forma ampla, incluindo aplicações de redes de sensores sem fio, projeto de circuitos integrados, desenvolvimento de ferramentas de auxílio a projeto - EDA, desenvolvimento de dispositivos semicondutores, sobretudo microssensores e materiais e técnicas para fabricação de dispositivos.</w:t>
-              <w:br/>
+            </w:r>
+          </w:p>
+          <w:p>
+            <w:pPr>
+              <w:spacing w:before="0" w:after="40"/>
+            </w:pPr>
+            <w:r>
               <w:t>Situação: Concluido; Natureza: Pesquisa.</w:t>
-              <w:br/>
+            </w:r>
+          </w:p>
+          <w:p>
+            <w:pPr>
+              <w:jc w:val="both"/>
+            </w:pPr>
+            <w:r>
               <w:t>Alunos envolvidos: Graduação: (0) / Especialização: (0) / Mestrado acadêmico: (0) / Mestrado profissional: (0) / Doutorado: (0).</w:t>
             </w:r>
           </w:p>
           <w:p>
             <w:pPr>
+              <w:spacing w:after="40"/>
               <w:jc w:val="both"/>
             </w:pPr>
             <w:r>
               <w:t>Integrantes: Cesar Albenes Zeferino / Ivan Saraiva Silva / Jaison Valmor Bruch / Altamiro Amadeu Susin / Márcio Eduardo Kreutz / Douglas Rossi de Melo / Ricardo Pezzuol Jacobi / Jacobus Willibrordus Swart / Rubens Vicente de Liz Bomer / Eduardo Alves da Silva</w:t>
-              <w:br/>
+            </w:r>
+          </w:p>
+          <w:p>
+            <w:pPr>
+              <w:spacing w:before="0" w:after="40"/>
+              <w:jc w:val="both"/>
+            </w:pPr>
+            <w:r>
               <w:t>Financiador(es): Conselho Nacional de Desenvolvimento Científico e Tecnológico - Bolsa</w:t>
-              <w:br/>
+            </w:r>
+          </w:p>
+          <w:p>
+            <w:r>
               <w:t>Número de produções C, T &amp; A: 0</w:t>
             </w:r>
           </w:p>
@@ -1123,25 +1430,49 @@
           </w:p>
           <w:p>
             <w:pPr>
+              <w:spacing w:after="40"/>
               <w:jc w:val="both"/>
             </w:pPr>
             <w:r>
               <w:t>Descrição: Este projeto visa introduzir conceitos de programação e implementação de processadores a alunos de ensino médio utilizando com referência uma arquitetura simplificada de processador desenvolvida especialmente para o ensino de conceitos básicos de programação e arquitetura de computadores a alunos ingressantes em cursos de graduação na área de Computação. O projeto envolverá a capacitação dos alunos nos fundamentos de algoritmos e programação e de projeto de circuitos e sistemas digitais, com atividades práticas relacionadas aos temas estudados. Ao final do projeto, serão desenvolvidas aplicações básicas de sistemas embarcados rodando no processador de referência sintetizado em FPGA. Espera-se que os alunos envolvidos no projeto sintam-se motivados a ingressar na área de Engenharia de Computação.</w:t>
-              <w:br/>
+            </w:r>
+          </w:p>
+          <w:p>
+            <w:pPr>
+              <w:spacing w:before="0" w:after="40"/>
+            </w:pPr>
+            <w:r>
               <w:t>Situação: Concluido; Natureza: Pesquisa.</w:t>
-              <w:br/>
+            </w:r>
+          </w:p>
+          <w:p>
+            <w:pPr>
+              <w:jc w:val="both"/>
+            </w:pPr>
+            <w:r>
               <w:t>Alunos envolvidos: Graduação: (1) / Especialização: (0) / Mestrado acadêmico: (0) / Mestrado profissional: (0) / Doutorado: (0).</w:t>
             </w:r>
           </w:p>
           <w:p>
             <w:pPr>
+              <w:spacing w:after="40"/>
               <w:jc w:val="both"/>
             </w:pPr>
             <w:r>
               <w:t>Integrantes: Cesar Albenes Zeferino / André Luis Alice Raabe / André Ricardo da Silva / Alberto Neto Brocardo / André Luiz Lemos Guerra / João Pedro del Giúdice de Carvalho / Felipe Viel</w:t>
-              <w:br/>
+            </w:r>
+          </w:p>
+          <w:p>
+            <w:pPr>
+              <w:spacing w:before="0" w:after="40"/>
+              <w:jc w:val="both"/>
+            </w:pPr>
+            <w:r>
               <w:t>Financiador(es): Conselho Nacional de Desenvolvimento Científico e Tecnológico - Bolsa</w:t>
-              <w:br/>
+            </w:r>
+          </w:p>
+          <w:p>
+            <w:r>
               <w:t>Número de produções C, T &amp; A: 1</w:t>
             </w:r>
           </w:p>
@@ -1173,25 +1504,49 @@
           </w:p>
           <w:p>
             <w:pPr>
+              <w:spacing w:after="40"/>
               <w:jc w:val="both"/>
             </w:pPr>
             <w:r>
               <w:t>Descrição: Este projeto visa o desenvolvimento e aplicação de novas tecnologias para a integração de produtos da área de telecomunicações. Ele realizado em colaboração com a empresa Intelbras e é financiado pela FINEP.</w:t>
-              <w:br/>
+            </w:r>
+          </w:p>
+          <w:p>
+            <w:pPr>
+              <w:spacing w:before="0" w:after="40"/>
+            </w:pPr>
+            <w:r>
               <w:t>Situação: Concluido; Natureza: Pesquisa.</w:t>
-              <w:br/>
+            </w:r>
+          </w:p>
+          <w:p>
+            <w:pPr>
+              <w:jc w:val="both"/>
+            </w:pPr>
+            <w:r>
               <w:t>Alunos envolvidos: Graduação: (0) / Especialização: (0) / Mestrado acadêmico: (2) / Mestrado profissional: (0) / Doutorado: (0).</w:t>
             </w:r>
           </w:p>
           <w:p>
             <w:pPr>
+              <w:spacing w:after="40"/>
               <w:jc w:val="both"/>
             </w:pPr>
             <w:r>
               <w:t>Integrantes: Cesar Albenes Zeferino / Fabrício Bortoluzzi / Marcos Roberto da Silva / Thiago Felski Pereira / Alejandro Rafael Garcia Ramirez / Marcello Thiry / Michelle Silva Wangham / Douglas Rossi de Melo</w:t>
-              <w:br/>
+            </w:r>
+          </w:p>
+          <w:p>
+            <w:pPr>
+              <w:spacing w:before="0" w:after="40"/>
+              <w:jc w:val="both"/>
+            </w:pPr>
+            <w:r>
               <w:t>Financiador(es): Financiadora de Estudos e Projetos - Auxilio financeiro</w:t>
-              <w:br/>
+            </w:r>
+          </w:p>
+          <w:p>
+            <w:r>
               <w:t>Número de produções C, T &amp; A: 3</w:t>
             </w:r>
           </w:p>
@@ -1223,23 +1578,43 @@
           </w:p>
           <w:p>
             <w:pPr>
+              <w:spacing w:after="40"/>
               <w:jc w:val="both"/>
             </w:pPr>
             <w:r>
               <w:t>Descrição: Telescópios de pequeno porte podem ser automatizados por um equipamento portátil acoplado a eles, denominado manete (hand controller). Manetes permitem a entrada de informações pelo usuário, que deverão satisfazer algumas condições que, se corretas, moverão o telescópio para uma determinada posição desejada no céu. Telescópios de baixo custo geralmente não possuem automatização, que geralmente é responsável por 40% do preço do telescópio. Baseado no número de astrônomos amadores no Brasil, bem como no público aficionado pela astronomia, há cerca de 500 mil telescópios não automatizados no país. A relação custo/benefício que o acoplamento deste sistema (manete) proporcionaria ao usuário do telescópio seria considerada bastante interessante, uma vez que facilitaria muito sua utilização. Soluções tipicamente utilizadas para automatização são baseadas em Sistemas Computacionais Embarcados. Sistemas Computacionais Embarcados, ou simplesmente Sistemas Embarcados, são qualquer equipamento que inclui um dispositivo programável mas que não é, ele próprio, um computador de propósito-geral. Sistemas embarcados tiram vantagem das características da aplicação-alvo para otimizar o projeto, excluindo mecanismos de hardware e software que não são utilizados pela aplicação, minimizando assim sua área, seu custo e seu consumo de energia. O objetivo geral deste projeto é desenvolver um sistema embarcado de baixo custo para automatização de telescópios de pequeno porte, permitindo que qualquer pessoa possa usar adequadamente um telescópio de montagem equatorial ou altazimutal. Este projeto deve fornecer especificações técnicas completas para gerar um produto comercial final, pronto a ser instalado em todos os tipos de telescópios com essas montagens. Este projeto possui uma base sólida já desenvolvida em projeto anterior, e pretende expandí-lo de forma que atenda completamente os objetivos deste novo projeto.</w:t>
-              <w:br/>
+            </w:r>
+          </w:p>
+          <w:p>
+            <w:pPr>
+              <w:spacing w:before="0" w:after="40"/>
+            </w:pPr>
+            <w:r>
               <w:t>Situação: Concluido; Natureza: Pesquisa.</w:t>
-              <w:br/>
+            </w:r>
+          </w:p>
+          <w:p>
+            <w:pPr>
+              <w:jc w:val="both"/>
+            </w:pPr>
+            <w:r>
               <w:t>Alunos envolvidos: Graduação: (2) / Especialização: (0) / Mestrado acadêmico: (0) / Mestrado profissional: (0) / Doutorado: (0).</w:t>
             </w:r>
           </w:p>
           <w:p>
             <w:pPr>
+              <w:spacing w:after="40"/>
               <w:jc w:val="both"/>
             </w:pPr>
             <w:r>
               <w:t>Integrantes: Cesar Albenes Zeferino / Rafael Luiz Cancian / Roberto Miguel Torres / Caroline Farias Salvador / Marcos Roberto da Silva / Maicon Carlos Pereira</w:t>
-              <w:br/>
+            </w:r>
+          </w:p>
+          <w:p>
+            <w:pPr>
+              <w:spacing w:before="0"/>
+            </w:pPr>
+            <w:r>
               <w:t>Número de produções C, T &amp; A: 0</w:t>
             </w:r>
           </w:p>
@@ -1271,25 +1646,49 @@
           </w:p>
           <w:p>
             <w:pPr>
+              <w:spacing w:after="40"/>
               <w:jc w:val="both"/>
             </w:pPr>
             <w:r>
               <w:t>Descrição: O presente projeto visa introduzir conceitos de programação e implementação de processadores a alunas de ensino médio utilizando como referência uma arquitetura simplificada de processador desenvolvida especialmente para o ensino de conceitos básicos de programação e de arquitetura de computadores a alunos ingressantes em cursos de graduação na área de Computação. O projeto envolverá a capacitação das alunos nos fundamentos de algoritmos e programação e de projeto de circuitos e sistemas digitais, com atividades práticas relacionadas aos temas estudados. Ao final do projeto, serão desenvolvidas aplicações básicas de sistemas embarcados rodando no processador de referência sintetizado em FPGA. Espera-se que as alunas envolvidas no projeto sintam-se motivadas a ingressar em cursos da área de Computação, incluindo os cursos de Engenharia de Computação e de Ciência da Computação.</w:t>
-              <w:br/>
+            </w:r>
+          </w:p>
+          <w:p>
+            <w:pPr>
+              <w:spacing w:before="0" w:after="40"/>
+            </w:pPr>
+            <w:r>
               <w:t>Situação: Concluido; Natureza: Extensao.</w:t>
-              <w:br/>
+            </w:r>
+          </w:p>
+          <w:p>
+            <w:pPr>
+              <w:jc w:val="both"/>
+            </w:pPr>
+            <w:r>
               <w:t>Alunos envolvidos: Graduação: (1) / Especialização: (0) / Mestrado acadêmico: (0) / Mestrado profissional: (0) / Doutorado: (0).</w:t>
             </w:r>
           </w:p>
           <w:p>
             <w:pPr>
+              <w:spacing w:after="40"/>
               <w:jc w:val="both"/>
             </w:pPr>
             <w:r>
               <w:t>Integrantes: Cesar Albenes Zeferino / André Luis Alice Raabe / André Ricardo da Silva / Thatiani Steil / Laísa Alves Franco / Jaqueline de Aragão dos Santos / Maria Isabel Uchnsky Penin Peters / Julia Peron Metzger</w:t>
-              <w:br/>
+            </w:r>
+          </w:p>
+          <w:p>
+            <w:pPr>
+              <w:spacing w:before="0" w:after="40"/>
+              <w:jc w:val="both"/>
+            </w:pPr>
+            <w:r>
               <w:t>Financiador(es): Conselho Nacional de Desenvolvimento Científico e Tecnológico - Auxilio financeiro</w:t>
-              <w:br/>
+            </w:r>
+          </w:p>
+          <w:p>
+            <w:r>
               <w:t>Número de produções C, T &amp; A: 0</w:t>
             </w:r>
           </w:p>
@@ -1321,25 +1720,49 @@
           </w:p>
           <w:p>
             <w:pPr>
+              <w:spacing w:after="40"/>
               <w:jc w:val="both"/>
             </w:pPr>
             <w:r>
               <w:t>Descrição: Este projeto visa abordar prover mecanismos de segurança à rede SoCIN, uma Rede-em-Chip de baixo custo que na sua concepção não foi construída levando em conta requisitos de segurança. O projeto envolve estudos sobre ameaças e vulnerabilidades de sistemas baseados em redes-em-chip e sobre soluções de segurança propostas na literatura. A partir desses estudos, serão realizadas implementações e avaliações de mecanismos de segurança na rede SoCIN de modo a identificar soluções para reduzir a vulnerabilidade dessa rede com o mínimo de sobrecusto de silício e de impacto no seu desempenho. Como resultados, além de uma versão segura da rede SoCIN, busca-se obter uma análise unificada de mecanismos propostos na literatura, bem como propor novas soluções para provimento de segurança em Redes-em-Chip.</w:t>
-              <w:br/>
+            </w:r>
+          </w:p>
+          <w:p>
+            <w:pPr>
+              <w:spacing w:before="0" w:after="40"/>
+            </w:pPr>
+            <w:r>
               <w:t>Situação: Concluido; Natureza: Pesquisa.</w:t>
-              <w:br/>
+            </w:r>
+          </w:p>
+          <w:p>
+            <w:pPr>
+              <w:jc w:val="both"/>
+            </w:pPr>
+            <w:r>
               <w:t>Alunos envolvidos: Graduação: (1) / Especialização: (0) / Mestrado acadêmico: (2) / Mestrado profissional: (0) / Doutorado: (0).</w:t>
             </w:r>
           </w:p>
           <w:p>
             <w:pPr>
+              <w:spacing w:after="40"/>
               <w:jc w:val="both"/>
             </w:pPr>
             <w:r>
               <w:t>Integrantes: Cesar Albenes Zeferino / Sidnei Baron / Marcos Roberto da Silva / Éderson Recalcatti / Luiz Gustavo Metzger</w:t>
-              <w:br/>
+            </w:r>
+          </w:p>
+          <w:p>
+            <w:pPr>
+              <w:spacing w:before="0" w:after="40"/>
+              <w:jc w:val="both"/>
+            </w:pPr>
+            <w:r>
               <w:t>Financiador(es): Conselho Nacional de Desenvolvimento Científico e Tecnológico - Bolsa</w:t>
-              <w:br/>
+            </w:r>
+          </w:p>
+          <w:p>
+            <w:r>
               <w:t>Número de produções C, T &amp; A: 17</w:t>
             </w:r>
           </w:p>
@@ -1371,23 +1794,43 @@
           </w:p>
           <w:p>
             <w:pPr>
+              <w:spacing w:after="40"/>
               <w:jc w:val="both"/>
             </w:pPr>
             <w:r>
               <w:t>Descrição: Este projeto busca proporcionar oportunidades para estudantes das séries finais do Ensino Fundamental e do Ensino médio de conhecerem e se engajarem em atividades de Educação e inovação tecnológica.</w:t>
-              <w:br/>
+            </w:r>
+          </w:p>
+          <w:p>
+            <w:pPr>
+              <w:spacing w:before="0" w:after="40"/>
+            </w:pPr>
+            <w:r>
               <w:t>Situação: Concluido; Natureza: Extensao.</w:t>
-              <w:br/>
+            </w:r>
+          </w:p>
+          <w:p>
+            <w:pPr>
+              <w:jc w:val="both"/>
+            </w:pPr>
+            <w:r>
               <w:t>Alunos envolvidos: Graduação: (2) / Especialização: (0) / Mestrado acadêmico: (1) / Mestrado profissional: (0) / Doutorado: (0).</w:t>
             </w:r>
           </w:p>
           <w:p>
             <w:pPr>
+              <w:spacing w:after="40"/>
               <w:jc w:val="both"/>
             </w:pPr>
             <w:r>
               <w:t>Integrantes: Cesar Albenes Zeferino / Fabrício Bortoluzzi / André Luis Alice Raabe / Paulo Viniccius Vieira / Julia Peron Metzger / André Luis Maciel Santana / Eduardo Borges Gomes / Luis Felipe Santana</w:t>
-              <w:br/>
+            </w:r>
+          </w:p>
+          <w:p>
+            <w:pPr>
+              <w:spacing w:before="0"/>
+            </w:pPr>
+            <w:r>
               <w:t>Número de produções C, T &amp; A: 0</w:t>
             </w:r>
           </w:p>
@@ -1419,23 +1862,43 @@
           </w:p>
           <w:p>
             <w:pPr>
+              <w:spacing w:after="40"/>
               <w:jc w:val="both"/>
             </w:pPr>
             <w:r>
               <w:t>Descrição: [Organização de empresas inovadoras]: Startup em fase de pré-incubação no Núcleo de Inovação Tecnológica Uniinova da Universidade do Vale do Itajaí. A startup busca oferecer soluções de baixo custo para monitoramento de tráfego em vias urbanas.</w:t>
-              <w:br/>
+            </w:r>
+          </w:p>
+          <w:p>
+            <w:pPr>
+              <w:spacing w:before="0" w:after="40"/>
+            </w:pPr>
+            <w:r>
               <w:t>Situação: Concluido; Natureza: Outra.</w:t>
-              <w:br/>
+            </w:r>
+          </w:p>
+          <w:p>
+            <w:pPr>
+              <w:jc w:val="both"/>
+            </w:pPr>
+            <w:r>
               <w:t>Alunos envolvidos: Graduação: (2) / Especialização: (0) / Mestrado acadêmico: (0) / Mestrado profissional: (0) / Doutorado: (0).</w:t>
             </w:r>
           </w:p>
           <w:p>
             <w:pPr>
+              <w:spacing w:after="40"/>
               <w:jc w:val="both"/>
             </w:pPr>
             <w:r>
               <w:t>Integrantes: Cesar Albenes Zeferino / Filipe Berkenbroch Capella / Lucas Felipe Rebello</w:t>
-              <w:br/>
+            </w:r>
+          </w:p>
+          <w:p>
+            <w:pPr>
+              <w:spacing w:before="0"/>
+            </w:pPr>
+            <w:r>
               <w:t>Número de produções C, T &amp; A: 0</w:t>
             </w:r>
           </w:p>
@@ -1467,23 +1930,43 @@
           </w:p>
           <w:p>
             <w:pPr>
+              <w:spacing w:after="40"/>
               <w:jc w:val="both"/>
             </w:pPr>
             <w:r>
               <w:t>Descrição: [Organização de programa de formação tecnológica]: Conjunto de ações para estimular o empreendedorismo em Engenharia de Computação. Envolve a introdução de nova forma de conduzir disciplina de Projeto de Sistemas Embarcados em que os alunos buscam problemas reais, com potencial de mercado, e desenvolvem protótipos de sistemas embarcados para solucionar esse problema. Na disciplina seguinte, Tópicos Especiais em Engenharia de Computação, os alunos buscam formatar uma proposta de empresa de base tecnológica e são estimulados a participar do processo de pré-incubação do Núcleo de Inovação Tecnológica Uniinova da Univali. Como resultado, essas ações aproximam os alunos da realidade do mercado e os preparam para oportunidades para suas carreiras.</w:t>
-              <w:br/>
+            </w:r>
+          </w:p>
+          <w:p>
+            <w:pPr>
+              <w:spacing w:before="0" w:after="40"/>
+            </w:pPr>
+            <w:r>
               <w:t>Situação: Desativado; Natureza: Outra.</w:t>
-              <w:br/>
+            </w:r>
+          </w:p>
+          <w:p>
+            <w:pPr>
+              <w:jc w:val="both"/>
+            </w:pPr>
+            <w:r>
               <w:t>Alunos envolvidos: Graduação: (22) / Especialização: (0) / Mestrado acadêmico: (0) / Mestrado profissional: (0) / Doutorado: (0).</w:t>
             </w:r>
           </w:p>
           <w:p>
             <w:pPr>
+              <w:spacing w:after="40"/>
               <w:jc w:val="both"/>
             </w:pPr>
             <w:r>
               <w:t>Integrantes: Cesar Albenes Zeferino / Rudimar Luís Scaranto Dazzi / Douglas Rossi de Melo / Odilo Schwade Júnior</w:t>
-              <w:br/>
+            </w:r>
+          </w:p>
+          <w:p>
+            <w:pPr>
+              <w:spacing w:before="0"/>
+            </w:pPr>
+            <w:r>
               <w:t>Número de produções C, T &amp; A: 0</w:t>
             </w:r>
           </w:p>
@@ -1515,23 +1998,43 @@
           </w:p>
           <w:p>
             <w:pPr>
+              <w:spacing w:after="40"/>
               <w:jc w:val="both"/>
             </w:pPr>
             <w:r>
               <w:t>Descrição: [Organização de programa de formação tecnológica]: Supervisão e preparação de time de 12 estudantes da Engenharia de Computação para participar do 10º Concurso Sebrae de Ideia Inovadoras, dos quais 6 avançaram à semifinal e 1 chegou à final (concurso em andamento)</w:t>
-              <w:br/>
+            </w:r>
+          </w:p>
+          <w:p>
+            <w:pPr>
+              <w:spacing w:before="0" w:after="40"/>
+            </w:pPr>
+            <w:r>
               <w:t>Situação: Em andamento; Natureza: Outra.</w:t>
-              <w:br/>
+            </w:r>
+          </w:p>
+          <w:p>
+            <w:pPr>
+              <w:jc w:val="both"/>
+            </w:pPr>
+            <w:r>
               <w:t>Alunos envolvidos: Graduação: (12) / Especialização: (0) / Mestrado acadêmico: (0) / Mestrado profissional: (0) / Doutorado: (0).</w:t>
             </w:r>
           </w:p>
           <w:p>
             <w:pPr>
+              <w:spacing w:after="40"/>
               <w:jc w:val="both"/>
             </w:pPr>
             <w:r>
               <w:t>Integrantes: Cesar Albenes Zeferino / Filipe Berkenbroch Capella / Lucas Felipe Rebello / Guilherme Augusto Pohl / Emerson Borges Ferreira / Isabel Araldi / Victor Sanches Pergher / Chuang Yu Min / Thalyson Zatt Silva / Carlos Alexandre Krueger / Charllie da Veiga de Quadros / Ivo Alberto da Silva / Guilherme Abraham</w:t>
-              <w:br/>
+            </w:r>
+          </w:p>
+          <w:p>
+            <w:pPr>
+              <w:spacing w:before="0"/>
+            </w:pPr>
+            <w:r>
               <w:t>Número de produções C, T &amp; A: 0</w:t>
             </w:r>
           </w:p>
@@ -1563,25 +2066,49 @@
           </w:p>
           <w:p>
             <w:pPr>
+              <w:spacing w:after="40"/>
               <w:jc w:val="both"/>
             </w:pPr>
             <w:r>
               <w:t>Descrição: Este projeto tem por objetivo a disponibilização de ferramentas computacionais para o desenvolvimento e avaliação de arquiteturas de Redes-em-Chip. Ele compreende um simulador integrado de Rede-em-Chip composto de um front-end gráfico com ferramentas que automatizam as etapas de configuração, execução e análise de experimentos. Como back-end, é utilizado um motor de simulação SystemC e pretende-se integrar uma plataforma FPGA para emulação em hardware.</w:t>
-              <w:br/>
+            </w:r>
+          </w:p>
+          <w:p>
+            <w:pPr>
+              <w:spacing w:before="0" w:after="40"/>
+            </w:pPr>
+            <w:r>
               <w:t>Situação: Em andamento; Natureza: Pesquisa.</w:t>
-              <w:br/>
+            </w:r>
+          </w:p>
+          <w:p>
+            <w:pPr>
+              <w:jc w:val="both"/>
+            </w:pPr>
+            <w:r>
               <w:t>Alunos envolvidos: Graduação: (3) / Especialização: (0) / Mestrado acadêmico: (2) / Mestrado profissional: (0) / Doutorado: (0).</w:t>
             </w:r>
           </w:p>
           <w:p>
             <w:pPr>
+              <w:spacing w:after="40"/>
               <w:jc w:val="both"/>
             </w:pPr>
             <w:r>
               <w:t>Integrantes: Cesar Albenes Zeferino / Eduardo Alves da Silva / Daniel Menegasso / Roseli da Silveira Uhlendorf / Sérgio Vargas Júnior</w:t>
-              <w:br/>
+            </w:r>
+          </w:p>
+          <w:p>
+            <w:pPr>
+              <w:spacing w:before="0" w:after="40"/>
+              <w:jc w:val="both"/>
+            </w:pPr>
+            <w:r>
               <w:t>Financiador(es): Coordenação de Aperfeiçoamento de Pessoal de Nível Superior - Bolsa / Universidade do Vale do Itajaí - Bolsa</w:t>
-              <w:br/>
+            </w:r>
+          </w:p>
+          <w:p>
+            <w:r>
               <w:t>Número de produções C, T &amp; A: 9</w:t>
             </w:r>
           </w:p>
@@ -1613,25 +2140,49 @@
           </w:p>
           <w:p>
             <w:pPr>
+              <w:spacing w:after="40"/>
               <w:jc w:val="both"/>
             </w:pPr>
             <w:r>
               <w:t>Descrição: Este projeto visa identificar e caracterizar as tecnologias (arquiteturas, protocolos e servic&amp;#807;os) para o desenvolvimento de aplicac&amp;#807;o&amp;#771;es para a Internet das Coisas com vistas a subsidiar pesquisas e o projeto de produtos no estado da arte.</w:t>
-              <w:br/>
+            </w:r>
+          </w:p>
+          <w:p>
+            <w:pPr>
+              <w:spacing w:before="0" w:after="40"/>
+            </w:pPr>
+            <w:r>
               <w:t>Situação: Em andamento; Natureza: Pesquisa.</w:t>
-              <w:br/>
+            </w:r>
+          </w:p>
+          <w:p>
+            <w:pPr>
+              <w:jc w:val="both"/>
+            </w:pPr>
+            <w:r>
               <w:t>Alunos envolvidos: Graduação: (4) / Especialização: (0) / Mestrado acadêmico: (2) / Mestrado profissional: (0) / Doutorado: (0).</w:t>
             </w:r>
           </w:p>
           <w:p>
             <w:pPr>
+              <w:spacing w:after="40"/>
               <w:jc w:val="both"/>
             </w:pPr>
             <w:r>
               <w:t>Integrantes: Cesar Albenes Zeferino / Alejandro Rafael Garcia Ramirez / Michelle Silva Wangham / Douglas Rossi de Melo / Eduardo Alves da Silva / Felipe Viel / Valderi Reis Quietinho Leithardt / Guilherme Augusto Sborz / Marciel de Liz Santos / Luis Augusto Silva / Pablo Flávio da Rosa / Daniel Domingos Adriano</w:t>
-              <w:br/>
+            </w:r>
+          </w:p>
+          <w:p>
+            <w:pPr>
+              <w:spacing w:before="0" w:after="40"/>
+              <w:jc w:val="both"/>
+            </w:pPr>
+            <w:r>
               <w:t>Financiador(es): Fundação de Amparo à Pesquisa e Inovação do Estado de Santa Catarina - Auxilio financeiro</w:t>
-              <w:br/>
+            </w:r>
+          </w:p>
+          <w:p>
+            <w:r>
               <w:t>Número de produções C, T &amp; A: 7</w:t>
             </w:r>
           </w:p>
@@ -1663,25 +2214,49 @@
           </w:p>
           <w:p>
             <w:pPr>
+              <w:spacing w:after="40"/>
               <w:jc w:val="both"/>
             </w:pPr>
             <w:r>
               <w:t>Descrição: Descrição: Este projeto busca investigar alternativas arquiteturais eficientes para implementação de sistemas multiprocessados de software e hardware integrados em FPGA de modo a suportar o desenvolvimento de soluções de processamento digital de imagem para sistemas computacionais embarcados. Como resultados, espera-se obter o domínio tecnológico sobre arquiteturas de sistemas computacionais de alto desempenho integrados em FPGA para o desenvolvimento de soluções inovadoras de processamento digital de imagem.</w:t>
-              <w:br/>
+            </w:r>
+          </w:p>
+          <w:p>
+            <w:pPr>
+              <w:spacing w:before="0" w:after="40"/>
+            </w:pPr>
+            <w:r>
               <w:t>Situação: Em andamento; Natureza: Pesquisa.</w:t>
-              <w:br/>
+            </w:r>
+          </w:p>
+          <w:p>
+            <w:pPr>
+              <w:jc w:val="both"/>
+            </w:pPr>
+            <w:r>
               <w:t>Alunos envolvidos: Graduação: (5) / Especialização: (0) / Mestrado acadêmico: (4) / Mestrado profissional: (0) / Doutorado: (1).</w:t>
             </w:r>
           </w:p>
           <w:p>
             <w:pPr>
+              <w:spacing w:after="40"/>
               <w:jc w:val="both"/>
             </w:pPr>
             <w:r>
               <w:t>Integrantes: Cesar Albenes Zeferino / Thiago Felski Pereira / Altamiro Amadeu Susin / Márcio Eduardo Kreutz / Douglas Rossi de Melo / Eros Comunello / Felipe Viel / Lucas Martins Veras Pereira / Guilherme Augusto Sborz / Lucas Amilton Martins / Wemerson Parreira / Andrei Francisco da Rosa / Arthur Passos / André Francisco Ribeiro Bezerra / Ivan Jader Borchardt / Douglas Almeida dos Santos / Areielle Verri Lucca / Samuel da Silva Oliveira / George de Borba Nader / Bruna Henning Pereira</w:t>
-              <w:br/>
+            </w:r>
+          </w:p>
+          <w:p>
+            <w:pPr>
+              <w:spacing w:before="0" w:after="40"/>
+              <w:jc w:val="both"/>
+            </w:pPr>
+            <w:r>
               <w:t>Financiador(es): Conselho Nacional de Desenvolvimento Científico e Tecnológico - Auxilio financeiro / Coordenação de Aperfeiçoamento de Pessoal de Nível Superior - Bolsa / Conselho Nacional de Desenvolvimento Científico e Tecnológico - Bolsa</w:t>
-              <w:br/>
+            </w:r>
+          </w:p>
+          <w:p>
+            <w:r>
               <w:t>Número de produções C, T &amp; A: 11</w:t>
             </w:r>
           </w:p>
@@ -1713,23 +2288,43 @@
           </w:p>
           <w:p>
             <w:pPr>
+              <w:spacing w:after="40"/>
               <w:jc w:val="both"/>
             </w:pPr>
             <w:r>
               <w:t>Descrição: Projeto de desenvolvimento tecnológico executado para a startup francesa NanoRaven com o objetivo de testar e validar um IP Core para processamento de telemetria e telecomando para satélites pequenos para sistemas espaciais.</w:t>
-              <w:br/>
+            </w:r>
+          </w:p>
+          <w:p>
+            <w:pPr>
+              <w:spacing w:before="0" w:after="40"/>
+            </w:pPr>
+            <w:r>
               <w:t>Situação: Concluido; Natureza: Desenvolvimento.</w:t>
-              <w:br/>
+            </w:r>
+          </w:p>
+          <w:p>
+            <w:pPr>
+              <w:jc w:val="both"/>
+            </w:pPr>
+            <w:r>
               <w:t>Alunos envolvidos: Graduação: (0) / Especialização: (0) / Mestrado acadêmico: (1) / Mestrado profissional: (0) / Doutorado: (0).</w:t>
             </w:r>
           </w:p>
           <w:p>
             <w:pPr>
+              <w:spacing w:after="40"/>
               <w:jc w:val="both"/>
             </w:pPr>
             <w:r>
               <w:t>Integrantes: Cesar Albenes Zeferino / Douglas Rossi de Melo / Felipe Viel</w:t>
-              <w:br/>
+            </w:r>
+          </w:p>
+          <w:p>
+            <w:pPr>
+              <w:spacing w:before="0"/>
+            </w:pPr>
+            <w:r>
               <w:t>Número de produções C, T &amp; A: 0</w:t>
             </w:r>
           </w:p>
@@ -1761,25 +2356,48 @@
           </w:p>
           <w:p>
             <w:pPr>
+              <w:spacing w:after="40"/>
               <w:jc w:val="both"/>
             </w:pPr>
             <w:r>
               <w:t>Descrição: Este projeto tem por objetivo avaliar a aplicabilidade do protocolo de comunicação LIN para uso na interconexão de sistemas computacionais aeroespaciais. No projeto pretende-se caracterizar os requisitos de comunicação de sistemas utilizados em satélites artificiais e avaliar capacidade do barramento LIN em atender a esses requisitos. Essa avaliação será realizada por meio de estudos e da implementação de protótipos de sistemas físicos.</w:t>
-              <w:br/>
+            </w:r>
+          </w:p>
+          <w:p>
+            <w:pPr>
+              <w:spacing w:before="0" w:after="40"/>
+            </w:pPr>
+            <w:r>
               <w:t>Situação: Concluido; Natureza: Pesquisa.</w:t>
-              <w:br/>
+            </w:r>
+          </w:p>
+          <w:p>
+            <w:pPr>
+              <w:jc w:val="both"/>
+            </w:pPr>
+            <w:r>
               <w:t>Alunos envolvidos: Graduação: (2) / Especialização: (0) / Mestrado acadêmico: (1) / Mestrado profissional: (0) / Doutorado: (0).</w:t>
             </w:r>
           </w:p>
           <w:p>
             <w:pPr>
+              <w:spacing w:after="40"/>
               <w:jc w:val="both"/>
             </w:pPr>
             <w:r>
               <w:t>Integrantes: Cesar Albenes Zeferino / Rodrigo Vinícius Mendonça Pereira / Éderson Recalcatti / William Simon Gutstein</w:t>
-              <w:br/>
+            </w:r>
+          </w:p>
+          <w:p>
+            <w:pPr>
+              <w:spacing w:before="0" w:after="40"/>
+            </w:pPr>
+            <w:r>
               <w:t>Financiador(es): Agência Espacial Brasileira - Auxilio financeiro</w:t>
-              <w:br/>
+            </w:r>
+          </w:p>
+          <w:p>
+            <w:r>
               <w:t>Número de produções C, T &amp; A: 0</w:t>
             </w:r>
           </w:p>
@@ -1811,23 +2429,43 @@
           </w:p>
           <w:p>
             <w:pPr>
+              <w:spacing w:after="40"/>
               <w:jc w:val="both"/>
             </w:pPr>
             <w:r>
               <w:t>Descrição: O objetivo geral deste projeto é o de formar pesquisadores em nível de mestrado na área de concepção de circuitos e de sistemas integrados envolvendo diferentes tecnologias de projeto de hardware de software embarcado.</w:t>
-              <w:br/>
+            </w:r>
+          </w:p>
+          <w:p>
+            <w:pPr>
+              <w:spacing w:before="0" w:after="40"/>
+            </w:pPr>
+            <w:r>
               <w:t>Situação: Concluido; Natureza: Pesquisa.</w:t>
-              <w:br/>
+            </w:r>
+          </w:p>
+          <w:p>
+            <w:pPr>
+              <w:jc w:val="both"/>
+            </w:pPr>
+            <w:r>
               <w:t>Alunos envolvidos: Graduação: (0) / Especialização: (0) / Mestrado acadêmico: (3) / Mestrado profissional: (0) / Doutorado: (0).</w:t>
             </w:r>
           </w:p>
           <w:p>
             <w:pPr>
+              <w:spacing w:after="40"/>
               <w:jc w:val="both"/>
             </w:pPr>
             <w:r>
               <w:t>Integrantes: Cesar Albenes Zeferino / Sidnei Baron / Thiago Felski Pereira / Rodrigo Vinícius Mendonça Pereira</w:t>
-              <w:br/>
+            </w:r>
+          </w:p>
+          <w:p>
+            <w:pPr>
+              <w:spacing w:before="0"/>
+            </w:pPr>
+            <w:r>
               <w:t>Número de produções C, T &amp; A: 0</w:t>
             </w:r>
           </w:p>

</xml_diff>

<commit_message>
Add all the projects at once
</commit_message>
<xml_diff>
--- a/Project/Files/Cesar Albenes Zeferino.docx
+++ b/Project/Files/Cesar Albenes Zeferino.docx
@@ -458,6 +458,1248 @@
                 <w:b/>
                 <w:color w:val="0B306B"/>
               </w:rPr>
+              <w:t>2019 - Atual</w:t>
+            </w:r>
+          </w:p>
+        </w:tc>
+        <w:tc>
+          <w:tcPr>
+            <w:tcW w:type="dxa" w:w="9600"/>
+          </w:tcPr>
+          <w:p>
+            <w:r>
+              <w:t>Um Estudo sobre Tecnologias e Aplicac&amp;#807;o&amp;#771;es para a Internet das Coisas (Apoio: FAPESC - Chamada FAPESC No 06/2017 - Apoio a Grupos de Pesquisa das Instituições do Sistema ACAFE)</w:t>
+            </w:r>
+          </w:p>
+          <w:p>
+            <w:pPr>
+              <w:spacing w:after="40"/>
+              <w:jc w:val="both"/>
+            </w:pPr>
+            <w:r>
+              <w:t>Descrição: Este projeto visa identificar e caracterizar as tecnologias (arquiteturas, protocolos e servic&amp;#807;os) para o desenvolvimento de aplicac&amp;#807;o&amp;#771;es para a Internet das Coisas com vistas a subsidiar pesquisas e o projeto de produtos no estado da arte.</w:t>
+            </w:r>
+          </w:p>
+          <w:p>
+            <w:pPr>
+              <w:spacing w:before="0" w:after="40"/>
+            </w:pPr>
+            <w:r>
+              <w:t>Situação: Em andamento; Natureza: Pesquisa.</w:t>
+            </w:r>
+          </w:p>
+          <w:p>
+            <w:pPr>
+              <w:jc w:val="both"/>
+            </w:pPr>
+            <w:r>
+              <w:t>Alunos envolvidos: Graduação: (4) / Especialização: (0) / Mestrado acadêmico: (2) / Mestrado profissional: (0) / Doutorado: (0).</w:t>
+            </w:r>
+          </w:p>
+          <w:p>
+            <w:pPr>
+              <w:spacing w:after="40"/>
+              <w:jc w:val="both"/>
+            </w:pPr>
+            <w:r>
+              <w:t>Integrantes: Cesar Albenes Zeferino / Alejandro Rafael Garcia Ramirez / Michelle Silva Wangham / Douglas Rossi de Melo / Eduardo Alves da Silva / Felipe Viel / Valderi Reis Quietinho Leithardt / Guilherme Augusto Sborz / Marciel de Liz Santos / Luis Augusto Silva / Pablo Flávio da Rosa / Daniel Domingos Adriano</w:t>
+            </w:r>
+          </w:p>
+          <w:p>
+            <w:pPr>
+              <w:spacing w:before="0" w:after="40"/>
+              <w:jc w:val="both"/>
+            </w:pPr>
+            <w:r>
+              <w:t>Financiador(es): Fundação de Amparo à Pesquisa e Inovação do Estado de Santa Catarina - Auxilio financeiro</w:t>
+            </w:r>
+          </w:p>
+          <w:p>
+            <w:r>
+              <w:t>Número de produções C, T &amp; A: 7</w:t>
+            </w:r>
+          </w:p>
+        </w:tc>
+      </w:tr>
+      <w:tr>
+        <w:tc>
+          <w:tcPr>
+            <w:tcW w:type="dxa" w:w="1600"/>
+          </w:tcPr>
+          <w:p>
+            <w:r>
+              <w:rPr>
+                <w:b/>
+                <w:color w:val="0B306B"/>
+              </w:rPr>
+              <w:t>2018 - Atual</w:t>
+            </w:r>
+          </w:p>
+        </w:tc>
+        <w:tc>
+          <w:tcPr>
+            <w:tcW w:type="dxa" w:w="9600"/>
+          </w:tcPr>
+          <w:p>
+            <w:r>
+              <w:t>SpeedIP: Sistemas Multiprocessados em FPGA para o Processamento Digital de Imagem (Apoio: CNPq - Chamada MCTIC/CNPq Nº 28/2018 - Universal/Faixa B - Processo: 436982/2018-8)</w:t>
+            </w:r>
+          </w:p>
+          <w:p>
+            <w:pPr>
+              <w:spacing w:after="40"/>
+              <w:jc w:val="both"/>
+            </w:pPr>
+            <w:r>
+              <w:t>Descrição: Descrição: Este projeto busca investigar alternativas arquiteturais eficientes para implementação de sistemas multiprocessados de software e hardware integrados em FPGA de modo a suportar o desenvolvimento de soluções de processamento digital de imagem para sistemas computacionais embarcados. Como resultados, espera-se obter o domínio tecnológico sobre arquiteturas de sistemas computacionais de alto desempenho integrados em FPGA para o desenvolvimento de soluções inovadoras de processamento digital de imagem.</w:t>
+            </w:r>
+          </w:p>
+          <w:p>
+            <w:pPr>
+              <w:spacing w:before="0" w:after="40"/>
+            </w:pPr>
+            <w:r>
+              <w:t>Situação: Em andamento; Natureza: Pesquisa.</w:t>
+            </w:r>
+          </w:p>
+          <w:p>
+            <w:pPr>
+              <w:jc w:val="both"/>
+            </w:pPr>
+            <w:r>
+              <w:t>Alunos envolvidos: Graduação: (5) / Especialização: (0) / Mestrado acadêmico: (4) / Mestrado profissional: (0) / Doutorado: (1).</w:t>
+            </w:r>
+          </w:p>
+          <w:p>
+            <w:pPr>
+              <w:spacing w:after="40"/>
+              <w:jc w:val="both"/>
+            </w:pPr>
+            <w:r>
+              <w:t>Integrantes: Cesar Albenes Zeferino / Thiago Felski Pereira / Altamiro Amadeu Susin / Márcio Eduardo Kreutz / Douglas Rossi de Melo / Eros Comunello / Felipe Viel / Lucas Martins Veras Pereira / Guilherme Augusto Sborz / Lucas Amilton Martins / Wemerson Parreira / Andrei Francisco da Rosa / Arthur Passos / André Francisco Ribeiro Bezerra / Ivan Jader Borchardt / Douglas Almeida dos Santos / Areielle Verri Lucca / Samuel da Silva Oliveira / George de Borba Nader / Bruna Henning Pereira</w:t>
+            </w:r>
+          </w:p>
+          <w:p>
+            <w:pPr>
+              <w:spacing w:before="0" w:after="40"/>
+              <w:jc w:val="both"/>
+            </w:pPr>
+            <w:r>
+              <w:t>Financiador(es): Conselho Nacional de Desenvolvimento Científico e Tecnológico - Auxilio financeiro / Coordenação de Aperfeiçoamento de Pessoal de Nível Superior - Bolsa / Conselho Nacional de Desenvolvimento Científico e Tecnológico - Bolsa</w:t>
+            </w:r>
+          </w:p>
+          <w:p>
+            <w:r>
+              <w:t>Número de produções C, T &amp; A: 11</w:t>
+            </w:r>
+          </w:p>
+        </w:tc>
+      </w:tr>
+      <w:tr>
+        <w:tc>
+          <w:tcPr>
+            <w:tcW w:type="dxa" w:w="1600"/>
+          </w:tcPr>
+          <w:p>
+            <w:r>
+              <w:rPr>
+                <w:b/>
+                <w:color w:val="0B306B"/>
+              </w:rPr>
+              <w:t>2014 - 2016</w:t>
+            </w:r>
+          </w:p>
+        </w:tc>
+        <w:tc>
+          <w:tcPr>
+            <w:tcW w:type="dxa" w:w="9600"/>
+          </w:tcPr>
+          <w:p>
+            <w:r>
+              <w:t>SoCIN-Sec: Provimento de Segurança em Rede-em-Chip (Apoio: CNPq - Bolsa de Produtividade em Desenvolvimento Tecnológico e Extensão Inovadora - DT 2013)</w:t>
+            </w:r>
+          </w:p>
+          <w:p>
+            <w:pPr>
+              <w:spacing w:after="40"/>
+              <w:jc w:val="both"/>
+            </w:pPr>
+            <w:r>
+              <w:t>Descrição: Este projeto visa abordar prover mecanismos de segurança à rede SoCIN, uma Rede-em-Chip de baixo custo que na sua concepção não foi construída levando em conta requisitos de segurança. O projeto envolve estudos sobre ameaças e vulnerabilidades de sistemas baseados em redes-em-chip e sobre soluções de segurança propostas na literatura. A partir desses estudos, serão realizadas implementações e avaliações de mecanismos de segurança na rede SoCIN de modo a identificar soluções para reduzir a vulnerabilidade dessa rede com o mínimo de sobrecusto de silício e de impacto no seu desempenho. Como resultados, além de uma versão segura da rede SoCIN, busca-se obter uma análise unificada de mecanismos propostos na literatura, bem como propor novas soluções para provimento de segurança em Redes-em-Chip.</w:t>
+            </w:r>
+          </w:p>
+          <w:p>
+            <w:pPr>
+              <w:spacing w:before="0" w:after="40"/>
+            </w:pPr>
+            <w:r>
+              <w:t>Situação: Concluido; Natureza: Pesquisa.</w:t>
+            </w:r>
+          </w:p>
+          <w:p>
+            <w:pPr>
+              <w:jc w:val="both"/>
+            </w:pPr>
+            <w:r>
+              <w:t>Alunos envolvidos: Graduação: (1) / Especialização: (0) / Mestrado acadêmico: (2) / Mestrado profissional: (0) / Doutorado: (0).</w:t>
+            </w:r>
+          </w:p>
+          <w:p>
+            <w:pPr>
+              <w:spacing w:after="40"/>
+              <w:jc w:val="both"/>
+            </w:pPr>
+            <w:r>
+              <w:t>Integrantes: Cesar Albenes Zeferino / Sidnei Baron / Marcos Roberto da Silva / Éderson Recalcatti / Luiz Gustavo Metzger</w:t>
+            </w:r>
+          </w:p>
+          <w:p>
+            <w:pPr>
+              <w:spacing w:before="0" w:after="40"/>
+              <w:jc w:val="both"/>
+            </w:pPr>
+            <w:r>
+              <w:t>Financiador(es): Conselho Nacional de Desenvolvimento Científico e Tecnológico - Bolsa</w:t>
+            </w:r>
+          </w:p>
+          <w:p>
+            <w:r>
+              <w:t>Número de produções C, T &amp; A: 17</w:t>
+            </w:r>
+          </w:p>
+        </w:tc>
+      </w:tr>
+      <w:tr>
+        <w:tc>
+          <w:tcPr>
+            <w:tcW w:type="dxa" w:w="1600"/>
+          </w:tcPr>
+          <w:p>
+            <w:r>
+              <w:rPr>
+                <w:b/>
+                <w:color w:val="0B306B"/>
+              </w:rPr>
+              <w:t>2012 - Atual</w:t>
+            </w:r>
+          </w:p>
+        </w:tc>
+        <w:tc>
+          <w:tcPr>
+            <w:tcW w:type="dxa" w:w="9600"/>
+          </w:tcPr>
+          <w:p>
+            <w:r>
+              <w:t>RedScarf: plataforma para avaliação de desempenho de arquiteturas de Redes-em-Chip</w:t>
+            </w:r>
+          </w:p>
+          <w:p>
+            <w:pPr>
+              <w:spacing w:after="40"/>
+              <w:jc w:val="both"/>
+            </w:pPr>
+            <w:r>
+              <w:t>Descrição: Este projeto tem por objetivo a disponibilização de ferramentas computacionais para o desenvolvimento e avaliação de arquiteturas de Redes-em-Chip. Ele compreende um simulador integrado de Rede-em-Chip composto de um front-end gráfico com ferramentas que automatizam as etapas de configuração, execução e análise de experimentos. Como back-end, é utilizado um motor de simulação SystemC e pretende-se integrar uma plataforma FPGA para emulação em hardware.</w:t>
+            </w:r>
+          </w:p>
+          <w:p>
+            <w:pPr>
+              <w:spacing w:before="0" w:after="40"/>
+            </w:pPr>
+            <w:r>
+              <w:t>Situação: Em andamento; Natureza: Pesquisa.</w:t>
+            </w:r>
+          </w:p>
+          <w:p>
+            <w:pPr>
+              <w:jc w:val="both"/>
+            </w:pPr>
+            <w:r>
+              <w:t>Alunos envolvidos: Graduação: (3) / Especialização: (0) / Mestrado acadêmico: (2) / Mestrado profissional: (0) / Doutorado: (0).</w:t>
+            </w:r>
+          </w:p>
+          <w:p>
+            <w:pPr>
+              <w:spacing w:after="40"/>
+              <w:jc w:val="both"/>
+            </w:pPr>
+            <w:r>
+              <w:t>Integrantes: Cesar Albenes Zeferino / Eduardo Alves da Silva / Daniel Menegasso / Roseli da Silveira Uhlendorf / Sérgio Vargas Júnior</w:t>
+            </w:r>
+          </w:p>
+          <w:p>
+            <w:pPr>
+              <w:spacing w:before="0" w:after="40"/>
+              <w:jc w:val="both"/>
+            </w:pPr>
+            <w:r>
+              <w:t>Financiador(es): Coordenação de Aperfeiçoamento de Pessoal de Nível Superior - Bolsa / Universidade do Vale do Itajaí - Bolsa</w:t>
+            </w:r>
+          </w:p>
+          <w:p>
+            <w:r>
+              <w:t>Número de produções C, T &amp; A: 9</w:t>
+            </w:r>
+          </w:p>
+        </w:tc>
+      </w:tr>
+      <w:tr>
+        <w:tc>
+          <w:tcPr>
+            <w:tcW w:type="dxa" w:w="1600"/>
+          </w:tcPr>
+          <w:p>
+            <w:r>
+              <w:rPr>
+                <w:b/>
+                <w:color w:val="0B306B"/>
+              </w:rPr>
+              <w:t>2012 - 2015</w:t>
+            </w:r>
+          </w:p>
+        </w:tc>
+        <w:tc>
+          <w:tcPr>
+            <w:tcW w:type="dxa" w:w="9600"/>
+          </w:tcPr>
+          <w:p>
+            <w:r>
+              <w:t>Introdução à Programação e à Implementação de Processadores a Alunos do Ensino Médio (Apoio: CNPq - Chamada CNPq/VALE S.A. No 05/2012 ? Forma-Engenharia)</w:t>
+            </w:r>
+          </w:p>
+          <w:p>
+            <w:pPr>
+              <w:spacing w:after="40"/>
+              <w:jc w:val="both"/>
+            </w:pPr>
+            <w:r>
+              <w:t>Descrição: Este projeto visa introduzir conceitos de programação e implementação de processadores a alunos de ensino médio utilizando com referência uma arquitetura simplificada de processador desenvolvida especialmente para o ensino de conceitos básicos de programação e arquitetura de computadores a alunos ingressantes em cursos de graduação na área de Computação. O projeto envolverá a capacitação dos alunos nos fundamentos de algoritmos e programação e de projeto de circuitos e sistemas digitais, com atividades práticas relacionadas aos temas estudados. Ao final do projeto, serão desenvolvidas aplicações básicas de sistemas embarcados rodando no processador de referência sintetizado em FPGA. Espera-se que os alunos envolvidos no projeto sintam-se motivados a ingressar na área de Engenharia de Computação.</w:t>
+            </w:r>
+          </w:p>
+          <w:p>
+            <w:pPr>
+              <w:spacing w:before="0" w:after="40"/>
+            </w:pPr>
+            <w:r>
+              <w:t>Situação: Concluido; Natureza: Pesquisa.</w:t>
+            </w:r>
+          </w:p>
+          <w:p>
+            <w:pPr>
+              <w:jc w:val="both"/>
+            </w:pPr>
+            <w:r>
+              <w:t>Alunos envolvidos: Graduação: (1) / Especialização: (0) / Mestrado acadêmico: (0) / Mestrado profissional: (0) / Doutorado: (0).</w:t>
+            </w:r>
+          </w:p>
+          <w:p>
+            <w:pPr>
+              <w:spacing w:after="40"/>
+              <w:jc w:val="both"/>
+            </w:pPr>
+            <w:r>
+              <w:t>Integrantes: Cesar Albenes Zeferino / André Luis Alice Raabe / André Ricardo da Silva / Alberto Neto Brocardo / André Luiz Lemos Guerra / João Pedro del Giúdice de Carvalho / Felipe Viel</w:t>
+            </w:r>
+          </w:p>
+          <w:p>
+            <w:pPr>
+              <w:spacing w:before="0" w:after="40"/>
+              <w:jc w:val="both"/>
+            </w:pPr>
+            <w:r>
+              <w:t>Financiador(es): Conselho Nacional de Desenvolvimento Científico e Tecnológico - Bolsa</w:t>
+            </w:r>
+          </w:p>
+          <w:p>
+            <w:r>
+              <w:t>Número de produções C, T &amp; A: 1</w:t>
+            </w:r>
+          </w:p>
+        </w:tc>
+      </w:tr>
+      <w:tr>
+        <w:tc>
+          <w:tcPr>
+            <w:tcW w:type="dxa" w:w="1600"/>
+          </w:tcPr>
+          <w:p>
+            <w:r>
+              <w:rPr>
+                <w:b/>
+                <w:color w:val="0B306B"/>
+              </w:rPr>
+              <w:t>2011 - 2014</w:t>
+            </w:r>
+          </w:p>
+        </w:tc>
+        <w:tc>
+          <w:tcPr>
+            <w:tcW w:type="dxa" w:w="9600"/>
+          </w:tcPr>
+          <w:p>
+            <w:r>
+              <w:t>Interfaces de comunicação para Rede-em-Chip (Apoio: CNPq - Bolsa de Produtividade em Desenvolvimento Tecnológico e Extensão Inovadora - DT 2010)</w:t>
+            </w:r>
+          </w:p>
+          <w:p>
+            <w:pPr>
+              <w:spacing w:after="40"/>
+              <w:jc w:val="both"/>
+            </w:pPr>
+            <w:r>
+              <w:t>Descrição: Este projeto tem como objetivo geral investigar os serviços de comunicação necessários a aplicações para SoCs e desenvolver interfaces de rede baseadas no modelo OSI para interconexão de núcleos por meio da NoC SoCIN.</w:t>
+            </w:r>
+          </w:p>
+          <w:p>
+            <w:pPr>
+              <w:spacing w:before="0" w:after="40"/>
+            </w:pPr>
+            <w:r>
+              <w:t>Situação: Concluido; Natureza: Pesquisa.</w:t>
+            </w:r>
+          </w:p>
+          <w:p>
+            <w:pPr>
+              <w:jc w:val="both"/>
+            </w:pPr>
+            <w:r>
+              <w:t>Alunos envolvidos: Graduação: (1) / Especialização: (0) / Mestrado acadêmico: (3) / Mestrado profissional: (0) / Doutorado: (0).</w:t>
+            </w:r>
+          </w:p>
+          <w:p>
+            <w:pPr>
+              <w:spacing w:after="40"/>
+              <w:jc w:val="both"/>
+            </w:pPr>
+            <w:r>
+              <w:t>Integrantes: Cesar Albenes Zeferino / Sidnei Baron / Michelle Silva Wangham / Douglas Rossi de Melo / Daniel Menegasso / Roseli da Silveira Uhlendorf</w:t>
+            </w:r>
+          </w:p>
+          <w:p>
+            <w:pPr>
+              <w:spacing w:before="0" w:after="40"/>
+              <w:jc w:val="both"/>
+            </w:pPr>
+            <w:r>
+              <w:t>Financiador(es): Conselho Nacional de Desenvolvimento Científico e Tecnológico - Bolsa</w:t>
+            </w:r>
+          </w:p>
+          <w:p>
+            <w:r>
+              <w:t>Número de produções C, T &amp; A: 7</w:t>
+            </w:r>
+          </w:p>
+        </w:tc>
+      </w:tr>
+      <w:tr>
+        <w:tc>
+          <w:tcPr>
+            <w:tcW w:type="dxa" w:w="1600"/>
+          </w:tcPr>
+          <w:p>
+            <w:r>
+              <w:rPr>
+                <w:b/>
+                <w:color w:val="0B306B"/>
+              </w:rPr>
+              <w:t>2010 - 2013</w:t>
+            </w:r>
+          </w:p>
+        </w:tc>
+        <w:tc>
+          <w:tcPr>
+            <w:tcW w:type="dxa" w:w="9600"/>
+          </w:tcPr>
+          <w:p>
+            <w:r>
+              <w:t>Formação de Pesquisadores na Área de Projeto de Circuitos e Sistemas Integrados (Apoio: CNPq - Ed. PNM 2009)</w:t>
+            </w:r>
+          </w:p>
+          <w:p>
+            <w:pPr>
+              <w:spacing w:after="40"/>
+              <w:jc w:val="both"/>
+            </w:pPr>
+            <w:r>
+              <w:t>Descrição: O objetivo geral deste projeto é o de formar pesquisadores em nível de mestrado na área de concepção de circuitos e de sistemas integrados envolvendo diferentes tecnologias de projeto de hardware de software embarcado.</w:t>
+            </w:r>
+          </w:p>
+          <w:p>
+            <w:pPr>
+              <w:spacing w:before="0" w:after="40"/>
+            </w:pPr>
+            <w:r>
+              <w:t>Situação: Concluido; Natureza: Pesquisa.</w:t>
+            </w:r>
+          </w:p>
+          <w:p>
+            <w:pPr>
+              <w:jc w:val="both"/>
+            </w:pPr>
+            <w:r>
+              <w:t>Alunos envolvidos: Graduação: (0) / Especialização: (0) / Mestrado acadêmico: (3) / Mestrado profissional: (0) / Doutorado: (0).</w:t>
+            </w:r>
+          </w:p>
+          <w:p>
+            <w:pPr>
+              <w:spacing w:after="40"/>
+              <w:jc w:val="both"/>
+            </w:pPr>
+            <w:r>
+              <w:t>Integrantes: Cesar Albenes Zeferino / Sidnei Baron / Thiago Felski Pereira / Rodrigo Vinícius Mendonça Pereira</w:t>
+            </w:r>
+          </w:p>
+          <w:p>
+            <w:pPr>
+              <w:spacing w:before="0"/>
+            </w:pPr>
+            <w:r>
+              <w:t>Número de produções C, T &amp; A: 0</w:t>
+            </w:r>
+          </w:p>
+        </w:tc>
+      </w:tr>
+      <w:tr>
+        <w:tc>
+          <w:tcPr>
+            <w:tcW w:type="dxa" w:w="1600"/>
+          </w:tcPr>
+          <w:p>
+            <w:r>
+              <w:rPr>
+                <w:b/>
+                <w:color w:val="0B306B"/>
+              </w:rPr>
+              <w:t>2010 - 2013</w:t>
+            </w:r>
+          </w:p>
+        </w:tc>
+        <w:tc>
+          <w:tcPr>
+            <w:tcW w:type="dxa" w:w="9600"/>
+          </w:tcPr>
+          <w:p>
+            <w:r>
+              <w:t>Uso do Protocolo LIN na Interconexão de Sistemas em Satélites Artificiais (Apoio: AEB - Programa Uniespaço 2009)</w:t>
+            </w:r>
+          </w:p>
+          <w:p>
+            <w:pPr>
+              <w:spacing w:after="40"/>
+              <w:jc w:val="both"/>
+            </w:pPr>
+            <w:r>
+              <w:t>Descrição: Este projeto tem por objetivo avaliar a aplicabilidade do protocolo de comunicação LIN para uso na interconexão de sistemas computacionais aeroespaciais. No projeto pretende-se caracterizar os requisitos de comunicação de sistemas utilizados em satélites artificiais e avaliar capacidade do barramento LIN em atender a esses requisitos. Essa avaliação será realizada por meio de estudos e da implementação de protótipos de sistemas físicos.</w:t>
+            </w:r>
+          </w:p>
+          <w:p>
+            <w:pPr>
+              <w:spacing w:before="0" w:after="40"/>
+            </w:pPr>
+            <w:r>
+              <w:t>Situação: Concluido; Natureza: Pesquisa.</w:t>
+            </w:r>
+          </w:p>
+          <w:p>
+            <w:pPr>
+              <w:jc w:val="both"/>
+            </w:pPr>
+            <w:r>
+              <w:t>Alunos envolvidos: Graduação: (2) / Especialização: (0) / Mestrado acadêmico: (1) / Mestrado profissional: (0) / Doutorado: (0).</w:t>
+            </w:r>
+          </w:p>
+          <w:p>
+            <w:pPr>
+              <w:spacing w:after="40"/>
+              <w:jc w:val="both"/>
+            </w:pPr>
+            <w:r>
+              <w:t>Integrantes: Cesar Albenes Zeferino / Rodrigo Vinícius Mendonça Pereira / Éderson Recalcatti / William Simon Gutstein</w:t>
+            </w:r>
+          </w:p>
+          <w:p>
+            <w:pPr>
+              <w:spacing w:before="0" w:after="40"/>
+            </w:pPr>
+            <w:r>
+              <w:t>Financiador(es): Agência Espacial Brasileira - Auxilio financeiro</w:t>
+            </w:r>
+          </w:p>
+          <w:p>
+            <w:r>
+              <w:t>Número de produções C, T &amp; A: 0</w:t>
+            </w:r>
+          </w:p>
+        </w:tc>
+      </w:tr>
+      <w:tr>
+        <w:tc>
+          <w:tcPr>
+            <w:tcW w:type="dxa" w:w="1600"/>
+          </w:tcPr>
+          <w:p>
+            <w:r>
+              <w:rPr>
+                <w:b/>
+                <w:color w:val="0B306B"/>
+              </w:rPr>
+              <w:t>2008 - 2016</w:t>
+            </w:r>
+          </w:p>
+        </w:tc>
+        <w:tc>
+          <w:tcPr>
+            <w:tcW w:type="dxa" w:w="9600"/>
+          </w:tcPr>
+          <w:p>
+            <w:r>
+              <w:t>INCT NAMITEC - Tecnologias de Micro e Nanoeletrônica para Sistemas Integrados Inteligentes (Apoio: CNPq)</w:t>
+            </w:r>
+          </w:p>
+          <w:p>
+            <w:pPr>
+              <w:spacing w:after="40"/>
+              <w:jc w:val="both"/>
+            </w:pPr>
+            <w:r>
+              <w:t>Descrição: O Instituto Nacional de Ciência e Tecnologia, denominado NAMITEC, aborda o tema de microeletrônica e nanoeletrônica dentro da área de tecnologias de informação e comunicação. NAMITEC aborda o tema de forma ampla, incluindo aplicações de redes de sensores sem fio, projeto de circuitos integrados, desenvolvimento de ferramentas de auxílio a projeto - EDA, desenvolvimento de dispositivos semicondutores, sobretudo microssensores e materiais e técnicas para fabricação de dispositivos.</w:t>
+            </w:r>
+          </w:p>
+          <w:p>
+            <w:pPr>
+              <w:spacing w:before="0" w:after="40"/>
+            </w:pPr>
+            <w:r>
+              <w:t>Situação: Concluido; Natureza: Pesquisa.</w:t>
+            </w:r>
+          </w:p>
+          <w:p>
+            <w:pPr>
+              <w:jc w:val="both"/>
+            </w:pPr>
+            <w:r>
+              <w:t>Alunos envolvidos: Graduação: (0) / Especialização: (0) / Mestrado acadêmico: (0) / Mestrado profissional: (0) / Doutorado: (0).</w:t>
+            </w:r>
+          </w:p>
+          <w:p>
+            <w:pPr>
+              <w:spacing w:after="40"/>
+              <w:jc w:val="both"/>
+            </w:pPr>
+            <w:r>
+              <w:t>Integrantes: Cesar Albenes Zeferino / Ivan Saraiva Silva / Jaison Valmor Bruch / Altamiro Amadeu Susin / Márcio Eduardo Kreutz / Douglas Rossi de Melo / Ricardo Pezzuol Jacobi / Jacobus Willibrordus Swart / Rubens Vicente de Liz Bomer / Eduardo Alves da Silva</w:t>
+            </w:r>
+          </w:p>
+          <w:p>
+            <w:pPr>
+              <w:spacing w:before="0" w:after="40"/>
+              <w:jc w:val="both"/>
+            </w:pPr>
+            <w:r>
+              <w:t>Financiador(es): Conselho Nacional de Desenvolvimento Científico e Tecnológico - Bolsa</w:t>
+            </w:r>
+          </w:p>
+          <w:p>
+            <w:r>
+              <w:t>Número de produções C, T &amp; A: 0</w:t>
+            </w:r>
+          </w:p>
+        </w:tc>
+      </w:tr>
+      <w:tr>
+        <w:tc>
+          <w:tcPr>
+            <w:tcW w:type="dxa" w:w="1600"/>
+          </w:tcPr>
+          <w:p>
+            <w:r>
+              <w:rPr>
+                <w:b/>
+                <w:color w:val="0B306B"/>
+              </w:rPr>
+              <w:t>2008 - 2012</w:t>
+            </w:r>
+          </w:p>
+        </w:tc>
+        <w:tc>
+          <w:tcPr>
+            <w:tcW w:type="dxa" w:w="9600"/>
+          </w:tcPr>
+          <w:p>
+            <w:r>
+              <w:t>CHS20 (Apoio: FINEP - Chamada Pública MCT/FINEP/MC/FUNTTEL ? Áreas Temáticas Prioritárias - 02/2007)</w:t>
+            </w:r>
+          </w:p>
+          <w:p>
+            <w:pPr>
+              <w:spacing w:after="40"/>
+              <w:jc w:val="both"/>
+            </w:pPr>
+            <w:r>
+              <w:t>Descrição: Este projeto visa o desenvolvimento e aplicação de novas tecnologias para a integração de produtos da área de telecomunicações. Ele realizado em colaboração com a empresa Intelbras e é financiado pela FINEP.</w:t>
+            </w:r>
+          </w:p>
+          <w:p>
+            <w:pPr>
+              <w:spacing w:before="0" w:after="40"/>
+            </w:pPr>
+            <w:r>
+              <w:t>Situação: Concluido; Natureza: Pesquisa.</w:t>
+            </w:r>
+          </w:p>
+          <w:p>
+            <w:pPr>
+              <w:jc w:val="both"/>
+            </w:pPr>
+            <w:r>
+              <w:t>Alunos envolvidos: Graduação: (0) / Especialização: (0) / Mestrado acadêmico: (2) / Mestrado profissional: (0) / Doutorado: (0).</w:t>
+            </w:r>
+          </w:p>
+          <w:p>
+            <w:pPr>
+              <w:spacing w:after="40"/>
+              <w:jc w:val="both"/>
+            </w:pPr>
+            <w:r>
+              <w:t>Integrantes: Cesar Albenes Zeferino / Fabrício Bortoluzzi / Marcos Roberto da Silva / Thiago Felski Pereira / Alejandro Rafael Garcia Ramirez / Marcello Thiry / Michelle Silva Wangham / Douglas Rossi de Melo</w:t>
+            </w:r>
+          </w:p>
+          <w:p>
+            <w:pPr>
+              <w:spacing w:before="0" w:after="40"/>
+              <w:jc w:val="both"/>
+            </w:pPr>
+            <w:r>
+              <w:t>Financiador(es): Financiadora de Estudos e Projetos - Auxilio financeiro</w:t>
+            </w:r>
+          </w:p>
+          <w:p>
+            <w:r>
+              <w:t>Número de produções C, T &amp; A: 3</w:t>
+            </w:r>
+          </w:p>
+        </w:tc>
+      </w:tr>
+      <w:tr>
+        <w:tc>
+          <w:tcPr>
+            <w:tcW w:type="dxa" w:w="1600"/>
+          </w:tcPr>
+          <w:p>
+            <w:r>
+              <w:rPr>
+                <w:b/>
+                <w:color w:val="0B306B"/>
+              </w:rPr>
+              <w:t>2008 - 2012</w:t>
+            </w:r>
+          </w:p>
+        </w:tc>
+        <w:tc>
+          <w:tcPr>
+            <w:tcW w:type="dxa" w:w="9600"/>
+          </w:tcPr>
+          <w:p>
+            <w:r>
+              <w:t>IP de Interface LIN Escravo para Sub-redes Automotivas (Apoio: CNPq - Programa Brazil IP 2007)</w:t>
+            </w:r>
+          </w:p>
+          <w:p>
+            <w:pPr>
+              <w:spacing w:after="40"/>
+              <w:jc w:val="both"/>
+            </w:pPr>
+            <w:r>
+              <w:t>Descrição: Este projeto visa o desenvolvimento de um IP core baseado no protocolo LIN Bus para interconexão de dispositivos a redes automotivas, bem como a formação de recursos humanos capacitados no desenvolvimento de projetos de circuitos integrados e redes automotivas.&amp;#10;&amp;#10;O projeto integra o Programa Brazil IP 2008, do Ministério da Ciência e Tecnologia - MCT, o qual inclui ainda outros 15 projetos de diferentes universidade do País.</w:t>
+            </w:r>
+          </w:p>
+          <w:p>
+            <w:pPr>
+              <w:spacing w:before="0" w:after="40"/>
+            </w:pPr>
+            <w:r>
+              <w:t>Situação: Concluido; Natureza: Pesquisa.</w:t>
+            </w:r>
+          </w:p>
+          <w:p>
+            <w:pPr>
+              <w:jc w:val="both"/>
+            </w:pPr>
+            <w:r>
+              <w:t>Alunos envolvidos: Graduação: (4) / Especialização: (0) / Mestrado acadêmico: (1) / Mestrado profissional: (0) / Doutorado: (0).</w:t>
+            </w:r>
+          </w:p>
+          <w:p>
+            <w:pPr>
+              <w:spacing w:after="40"/>
+              <w:jc w:val="both"/>
+            </w:pPr>
+            <w:r>
+              <w:t>Integrantes: Cesar Albenes Zeferino / Rodrigo Vinícius Mendonça Pereira / Éderson Recalcatti / William Simon Gutstein / Gabriel Goedert Freitas / Luiz Fernando Heidrich Duarte</w:t>
+            </w:r>
+          </w:p>
+          <w:p>
+            <w:pPr>
+              <w:spacing w:before="0" w:after="40"/>
+              <w:jc w:val="both"/>
+            </w:pPr>
+            <w:r>
+              <w:t>Financiador(es): Conselho Nacional de Desenvolvimento Científico e Tecnológico - Bolsa / Conselho Nacional de Desenvolvimento Científico e Tecnológico - Auxilio financeiro</w:t>
+            </w:r>
+          </w:p>
+          <w:p>
+            <w:r>
+              <w:t>Número de produções C, T &amp; A: 3</w:t>
+            </w:r>
+          </w:p>
+        </w:tc>
+      </w:tr>
+      <w:tr>
+        <w:tc>
+          <w:tcPr>
+            <w:tcW w:type="dxa" w:w="1600"/>
+          </w:tcPr>
+          <w:p>
+            <w:r>
+              <w:rPr>
+                <w:b/>
+                <w:color w:val="0B306B"/>
+              </w:rPr>
+              <w:t>2008 - 2010</w:t>
+            </w:r>
+          </w:p>
+        </w:tc>
+        <w:tc>
+          <w:tcPr>
+            <w:tcW w:type="dxa" w:w="9600"/>
+          </w:tcPr>
+          <w:p>
+            <w:r>
+              <w:t>Plataforma para Avaliação de Desempenho de Redes-em-Chip em FPGA (Apoio: CNPq - Ed. PNM 2007)</w:t>
+            </w:r>
+          </w:p>
+          <w:p>
+            <w:pPr>
+              <w:spacing w:after="40"/>
+              <w:jc w:val="both"/>
+            </w:pPr>
+            <w:r>
+              <w:t>Descrição: Este projeto de pesquisa visa desenvolver uma plataforma para avaliação de desempenho baseada em FPGA. Serão feitos estudos para identificar o estado-da-arte da avaliação de desempenho de NoCs, após o que serão desenvolvidos núcleos sintetizáveis de medidor e de gerador de tráfego e uma ferramenta para controle dos experimentos e análise dos resultados. Esses núcleos e essa ferramenta serão integrados em uma plataforma que servirá de instrumento para acelerar a avaliação de desempenho de novas soluções arquiteturais para NoCs.</w:t>
+            </w:r>
+          </w:p>
+          <w:p>
+            <w:pPr>
+              <w:spacing w:before="0" w:after="40"/>
+            </w:pPr>
+            <w:r>
+              <w:t>Situação: Concluido; Natureza: Pesquisa.</w:t>
+            </w:r>
+          </w:p>
+          <w:p>
+            <w:pPr>
+              <w:jc w:val="both"/>
+            </w:pPr>
+            <w:r>
+              <w:t>Alunos envolvidos: Graduação: (0) / Especialização: (0) / Mestrado acadêmico: (1) / Mestrado profissional: (0) / Doutorado: (0).</w:t>
+            </w:r>
+          </w:p>
+          <w:p>
+            <w:pPr>
+              <w:spacing w:after="40"/>
+            </w:pPr>
+            <w:r>
+              <w:t>Integrantes: Cesar Albenes Zeferino / Magnos Roberto Pizzoni</w:t>
+            </w:r>
+          </w:p>
+          <w:p>
+            <w:pPr>
+              <w:spacing w:before="0" w:after="40"/>
+              <w:jc w:val="both"/>
+            </w:pPr>
+            <w:r>
+              <w:t>Financiador(es): Conselho Nacional de Desenvolvimento Científico e Tecnológico - Bolsa</w:t>
+            </w:r>
+          </w:p>
+          <w:p>
+            <w:r>
+              <w:t>Número de produções C, T &amp; A: 0</w:t>
+            </w:r>
+          </w:p>
+        </w:tc>
+      </w:tr>
+      <w:tr>
+        <w:tc>
+          <w:tcPr>
+            <w:tcW w:type="dxa" w:w="1600"/>
+          </w:tcPr>
+          <w:p>
+            <w:r>
+              <w:rPr>
+                <w:b/>
+                <w:color w:val="0B306B"/>
+              </w:rPr>
+              <w:t>2008 - 2010</w:t>
+            </w:r>
+          </w:p>
+        </w:tc>
+        <w:tc>
+          <w:tcPr>
+            <w:tcW w:type="dxa" w:w="9600"/>
+          </w:tcPr>
+          <w:p>
+            <w:r>
+              <w:t>Infra-estrutura Hardware/Software para Validação e Análise de Desempenho de Redes-em-Chip em FPGA (Apoio: CNPq - Ed. Universal 2008)</w:t>
+            </w:r>
+          </w:p>
+          <w:p>
+            <w:pPr>
+              <w:spacing w:after="40"/>
+              <w:jc w:val="both"/>
+            </w:pPr>
+            <w:r>
+              <w:t>Descrição: Este projeto o desenvolvimento de uma infra-estrutura de apoio à pesquisa sobre Networks-on-Chip - NoCs por meio da disponibilização de geradores de tráfego sintetizáveis para validação física e para a avaliação de desempenho de NoCs em dispositivos do tipo FPGA. A idéia é que essa infra-estrutura facilite a validação da rede e a realização de experimentos de análise de desempenho mais rapidamente e com maior precisão do que aqueles realizados em ambientes de simulação. Serão desenvolvidos modelos de geradores de tráfego sintetizáveis que emulem o tráfego de aplicações reais, e ferramentas de apoio que possibilitem a especificação e a configuração desses geradores. Também serão disponibilizados circuitos para medição de tráfego e uma ferramenta para análise do desempenho da rede a partir dos dados coletados.</w:t>
+            </w:r>
+          </w:p>
+          <w:p>
+            <w:pPr>
+              <w:spacing w:before="0" w:after="40"/>
+            </w:pPr>
+            <w:r>
+              <w:t>Situação: Concluido; Natureza: Pesquisa.</w:t>
+            </w:r>
+          </w:p>
+          <w:p>
+            <w:pPr>
+              <w:jc w:val="both"/>
+            </w:pPr>
+            <w:r>
+              <w:t>Alunos envolvidos: Graduação: (1) / Especialização: (0) / Mestrado acadêmico: (1) / Mestrado profissional: (0) / Doutorado: (0).</w:t>
+            </w:r>
+          </w:p>
+          <w:p>
+            <w:pPr>
+              <w:spacing w:after="40"/>
+            </w:pPr>
+            <w:r>
+              <w:t>Integrantes: Cesar Albenes Zeferino / Magnos Roberto Pizzoni</w:t>
+            </w:r>
+          </w:p>
+          <w:p>
+            <w:pPr>
+              <w:spacing w:before="0" w:after="40"/>
+              <w:jc w:val="both"/>
+            </w:pPr>
+            <w:r>
+              <w:t>Financiador(es): Conselho Nacional de Desenvolvimento Científico e Tecnológico - Auxilio financeiro</w:t>
+            </w:r>
+          </w:p>
+          <w:p>
+            <w:r>
+              <w:t>Número de produções C, T &amp; A: 1</w:t>
+            </w:r>
+          </w:p>
+        </w:tc>
+      </w:tr>
+      <w:tr>
+        <w:tc>
+          <w:tcPr>
+            <w:tcW w:type="dxa" w:w="1600"/>
+          </w:tcPr>
+          <w:p>
+            <w:r>
+              <w:rPr>
+                <w:b/>
+                <w:color w:val="0B306B"/>
+              </w:rPr>
+              <w:t>2008 - 2009</w:t>
+            </w:r>
+          </w:p>
+        </w:tc>
+        <w:tc>
+          <w:tcPr>
+            <w:tcW w:type="dxa" w:w="9600"/>
+          </w:tcPr>
+          <w:p>
+            <w:r>
+              <w:t>Estudo e Aplicação de Técnicas de Redução de Potência em Redes-em-Chip ? SoCIN-LP (Apoio: CNPq - Ed. Universal 2007)</w:t>
+            </w:r>
+          </w:p>
+          <w:p>
+            <w:pPr>
+              <w:spacing w:after="40"/>
+              <w:jc w:val="both"/>
+            </w:pPr>
+            <w:r>
+              <w:t>Descrição: O presente projeto tem como objetivo geral investigar diferentes alternativas arquiteturais e técnicas de projeto para reduzir a potência dissipada em Sistemas-em-Chip (SoC ? System on Chip) que utilizam Redes-em-Chip (NoC ? Network on Chip).&amp;#10;&amp;#10;A tecnologia de microeletrônica tem evoluído continuamente há quase meio século, ultrapassando um a um os desafios encontrados. Do transistor ao circuito integrado, deste aos circuitos de alta densidade (LSI, VLSI e ULSI), chegando atualmente aos Sistemas em Chip. Enquanto o processo de fabricação evolui, novos domínios de conhecimento se agregam para solucionar novos problemas: a limitação de capacidade de projeto, que criou o chamado ?gap? de produtividade foi vencida com a introdução de novos técnicas de projeto auxiliadas por computador (esse ?gap? é o conjunto de circuitos que poderiam ser produzidos pela tecnologia disponível mas não o são pela falta de capacidade de projeto disponível na sociedade). Hoje, um dos maiores desafios para os sistemas altamente complexos é a dissipação de potência.&amp;#10;&amp;#10;Este projeto propõe a associação de duas linhas de pesquisa: uma em metodologia de projeto baseada em redes intra-chip e outra em técnicas de baixa potência. Unindo estas duas linhas de investigação, propõe-se pesquisar Sistemas em Chip (SoC) baseados em Redes intra-chip (NoC) utilizando técnicas de baixa potência para reduçãodo consumo de energia (LP, Low Power). Estes termos estão presentes em todas as conferências atuais de microeletrônica e Tecnologia de Informação e Comunicação. Componentes de hardware reutilizáveis são denominados núcleos (cores) ou IPs (Intelectual Property blocks). Em um SoC, os múltiplos núcleos são interligados por uma arquitetura de comunicação, sendo que o tipo de arquitetura mais utilizado atualmente é baseado no barramento, pois trata-se de uma estrutura de interconexão reutilizável e com baixo custo de silício.&amp;#10; &amp;#10;Embora as NoCs atendam os requisitos de desempenho de futuros SoCs, seus roteador</w:t>
+            </w:r>
+          </w:p>
+          <w:p>
+            <w:pPr>
+              <w:spacing w:before="0" w:after="40"/>
+            </w:pPr>
+            <w:r>
+              <w:t>Situação: Concluido; Natureza: Pesquisa.</w:t>
+            </w:r>
+          </w:p>
+          <w:p>
+            <w:pPr>
+              <w:jc w:val="both"/>
+            </w:pPr>
+            <w:r>
+              <w:t>Alunos envolvidos: Graduação: (4) / Especialização: (0) / Mestrado acadêmico: (3) / Mestrado profissional: (0) / Doutorado: (0).</w:t>
+            </w:r>
+          </w:p>
+          <w:p>
+            <w:pPr>
+              <w:spacing w:after="40"/>
+              <w:jc w:val="both"/>
+            </w:pPr>
+            <w:r>
+              <w:t>Integrantes: Cesar Albenes Zeferino / Altamiro Amadeu Susin / Márcio Eduardo Kreutz / Sergio Bampi / Eduardo Antônio César da Costa / Erlen Ruperti</w:t>
+            </w:r>
+          </w:p>
+          <w:p>
+            <w:pPr>
+              <w:spacing w:before="0" w:after="40"/>
+              <w:jc w:val="both"/>
+            </w:pPr>
+            <w:r>
+              <w:t>Financiador(es): Conselho Nacional de Desenvolvimento Científico e Tecnológico - Auxilio financeiro / Universidade de Santa Cruz do Sul - Cooperacao / Universidade Federal do Rio Grande do Sul - Cooperacao / Universidade Católica de Pelotas - Cooperacao</w:t>
+            </w:r>
+          </w:p>
+          <w:p>
+            <w:r>
+              <w:t>Número de produções C, T &amp; A: 0</w:t>
+            </w:r>
+          </w:p>
+        </w:tc>
+      </w:tr>
+      <w:tr>
+        <w:tc>
+          <w:tcPr>
+            <w:tcW w:type="dxa" w:w="1600"/>
+          </w:tcPr>
+          <w:p>
+            <w:r>
+              <w:rPr>
+                <w:b/>
+                <w:color w:val="0B306B"/>
+              </w:rPr>
+              <w:t>2006 - 2008</w:t>
+            </w:r>
+          </w:p>
+        </w:tc>
+        <w:tc>
+          <w:tcPr>
+            <w:tcW w:type="dxa" w:w="9600"/>
+          </w:tcPr>
+          <w:p>
+            <w:r>
+              <w:t>Comunicação com Qualidade-de-Serviço em Sistemas Eletrônicos Integrados baseados em Redes-em-Chip (Apoio: CNPq - Ed. Universal 2006)</w:t>
+            </w:r>
+          </w:p>
+          <w:p>
+            <w:pPr>
+              <w:spacing w:after="40"/>
+              <w:jc w:val="both"/>
+            </w:pPr>
+            <w:r>
+              <w:t>Descrição: A contínua evolução das tecnologias de fabricação de chips tem propiciado o aumento do nível de intregração de circuitos em uma única pastilha de silício, dobrando o número de transistores a cada 18 meses. Atualmente, já é possível fabricar chips comerciais com várias centenas de milhões de transistores, integrando sistemas completos em um única pastilha. Tais sistemas, denominados sistemas integrados (ou SoCs ? Systems-on-Chip), incluem unidades de processamento, armazenamento e de entrada-e-saída, e são utilizados na fabricação de produtos de alta tecnologia como câmeras digitais, consoles de video-games, consoles de TV Digital, celulares 3G, etc. Os sistemas integrados estão atingindo dimensões de complexidade que desafiam a capacidade dos projetistas, mesmo os que dispõem de abundantes recursos computacionais. O chamado ?gap tecnológico?, que mede a distância entre o potencial oferecido pela tecnologia e a capacidade utilizável pelos projetistas, está se alargando. O aumento da produtividade só poderá advir de novas metodologias e novas ferramentas. Para acelerar o tempo de desenvolvimento desses sistemas, as metodologias de projeto utilizadas pelos fabricantes baseiam-se no reuso de componentes de software e de hardware. Os componentes de software incluem drivers E/S, sistemas operacionais parametrizáveis e bibliotecas de nível de aplicação. Os componentes de hardware, por sua vez, consistem de modelos de processadores, co-procesadores, controladores de E/S e unidades de memória, entre outros, os quais são pré-projetados, pré-vericados e disponibilizados aos projetistas na forma de uma biblioteca de componentes denominados ?núcleos? ou IPs (Intelectual Property blocks). Os múltiplos núcleos de um SoC são interligados por meio de uma arquitetura de comunicação que provê o suporte necessários às trocas de informação entre eles. Atualmente, o tipo de arquitetura mais utilizado é o barramento. No entanto, devido a limitações físicas e arquiteturais, o barramento</w:t>
+            </w:r>
+          </w:p>
+          <w:p>
+            <w:pPr>
+              <w:spacing w:before="0" w:after="40"/>
+            </w:pPr>
+            <w:r>
+              <w:t>Situação: Concluido; Natureza: Pesquisa.</w:t>
+            </w:r>
+          </w:p>
+          <w:p>
+            <w:pPr>
+              <w:jc w:val="both"/>
+            </w:pPr>
+            <w:r>
+              <w:t>Alunos envolvidos: Graduação: (6) / Especialização: (0) / Mestrado acadêmico: (1) / Mestrado profissional: (0) / Doutorado: (0).</w:t>
+            </w:r>
+          </w:p>
+          <w:p>
+            <w:pPr>
+              <w:spacing w:after="40"/>
+              <w:jc w:val="both"/>
+            </w:pPr>
+            <w:r>
+              <w:t>Integrantes: Cesar Albenes Zeferino / Altamiro Amadeu Susin / Márcio Eduardo Kreutz</w:t>
+            </w:r>
+          </w:p>
+          <w:p>
+            <w:pPr>
+              <w:spacing w:before="0" w:after="40"/>
+              <w:jc w:val="both"/>
+            </w:pPr>
+            <w:r>
+              <w:t>Financiador(es): Conselho Nacional de Desenvolvimento Científico e Tecnológico - Auxilio financeiro / Universidade Federal do Rio Grande do Sul - Cooperacao / Universidade de Santa Cruz do Sul - Cooperacao</w:t>
+            </w:r>
+          </w:p>
+          <w:p>
+            <w:r>
+              <w:t>Número de produções C, T &amp; A: 8</w:t>
+            </w:r>
+          </w:p>
+        </w:tc>
+      </w:tr>
+      <w:tr>
+        <w:tc>
+          <w:tcPr>
+            <w:tcW w:type="dxa" w:w="1600"/>
+          </w:tcPr>
+          <w:p>
+            <w:r>
+              <w:rPr>
+                <w:b/>
+                <w:color w:val="0B306B"/>
+              </w:rPr>
+              <w:t>2005 - 2006</w:t>
+            </w:r>
+          </w:p>
+        </w:tc>
+        <w:tc>
+          <w:tcPr>
+            <w:tcW w:type="dxa" w:w="9600"/>
+          </w:tcPr>
+          <w:p>
+            <w:r>
+              <w:t>Sistema Automatizado para o Controle de Telescópio de Pequeno Porte (Apoio: CNPq - Ed. 14/2004-DTI )</w:t>
+            </w:r>
+          </w:p>
+          <w:p>
+            <w:pPr>
+              <w:spacing w:after="40"/>
+              <w:jc w:val="both"/>
+            </w:pPr>
+            <w:r>
+              <w:t>Descrição: Telescópios de pequeno porte podem ser automatizados por um equipamento portátil acoplado a eles, denominado manete (hand controller). Manetes permitem a entrada de informações pelo usuário, que deverão satisfazer algumas condições que, se corretas, moverão o telescópio para uma determinada posição desejada no céu. Telescópios de baixo custo geralmente não possuem automatização, que geralmente é responsável por 40% do preço do telescópio. Baseado no número de astrônomos amadores no Brasil, bem como no público aficionado pela astronomia, há cerca de 500 mil telescópios não automatizados no país. A relação custo/benefício que o acoplamento deste sistema (manete) proporcionaria ao usuário do telescópio seria considerada bastante interessante, uma vez que facilitaria muito sua utilização. Soluções tipicamente utilizadas para automatização são baseadas em Sistemas Computacionais Embarcados. Sistemas Computacionais Embarcados, ou simplesmente Sistemas Embarcados, são qualquer equipamento que inclui um dispositivo programável mas que não é, ele próprio, um computador de propósito-geral. Sistemas embarcados tiram vantagem das características da aplicação-alvo para otimizar o projeto, excluindo mecanismos de hardware e software que não são utilizados pela aplicação, minimizando assim sua área, seu custo e seu consumo de energia. O objetivo geral deste projeto é desenvolver um sistema embarcado de baixo custo para automatização de telescópios de pequeno porte, permitindo que qualquer pessoa possa usar adequadamente um telescópio de montagem equatorial ou altazimutal. Este projeto deve fornecer especificações técnicas completas para gerar um produto comercial final, pronto a ser instalado em todos os tipos de telescópios com essas montagens. Este projeto possui uma base sólida já desenvolvida em projeto anterior, e pretende expandí-lo de forma que atenda completamente os objetivos deste novo projeto.</w:t>
+            </w:r>
+          </w:p>
+          <w:p>
+            <w:pPr>
+              <w:spacing w:before="0" w:after="40"/>
+            </w:pPr>
+            <w:r>
+              <w:t>Situação: Concluido; Natureza: Pesquisa.</w:t>
+            </w:r>
+          </w:p>
+          <w:p>
+            <w:pPr>
+              <w:jc w:val="both"/>
+            </w:pPr>
+            <w:r>
+              <w:t>Alunos envolvidos: Graduação: (2) / Especialização: (0) / Mestrado acadêmico: (0) / Mestrado profissional: (0) / Doutorado: (0).</w:t>
+            </w:r>
+          </w:p>
+          <w:p>
+            <w:pPr>
+              <w:spacing w:after="40"/>
+              <w:jc w:val="both"/>
+            </w:pPr>
+            <w:r>
+              <w:t>Integrantes: Cesar Albenes Zeferino / Rafael Luiz Cancian / Roberto Miguel Torres / Caroline Farias Salvador / Marcos Roberto da Silva / Maicon Carlos Pereira</w:t>
+            </w:r>
+          </w:p>
+          <w:p>
+            <w:pPr>
+              <w:spacing w:before="0"/>
+            </w:pPr>
+            <w:r>
+              <w:t>Número de produções C, T &amp; A: 0</w:t>
+            </w:r>
+          </w:p>
+        </w:tc>
+      </w:tr>
+      <w:tr>
+        <w:tc>
+          <w:tcPr>
+            <w:tcW w:type="dxa" w:w="1600"/>
+          </w:tcPr>
+          <w:p>
+            <w:r>
+              <w:rPr>
+                <w:b/>
+                <w:color w:val="0B306B"/>
+              </w:rPr>
+              <w:t>2004 - 2005</w:t>
+            </w:r>
+          </w:p>
+        </w:tc>
+        <w:tc>
+          <w:tcPr>
+            <w:tcW w:type="dxa" w:w="9600"/>
+          </w:tcPr>
+          <w:p>
+            <w:r>
+              <w:t>Desenvolvimento de um Modelo VHDL Parametrizável de Microcontrolador e de uma Ferramenta de Customização para Integração de Sistemas em FPGA (Apoio: CNPq/Univali - PIBIC 2004)</w:t>
+            </w:r>
+          </w:p>
+          <w:p>
+            <w:pPr>
+              <w:spacing w:after="40"/>
+              <w:jc w:val="both"/>
+            </w:pPr>
+            <w:r>
+              <w:t>Descrição: O objetivo geral deste projeto é o desenvolvimento de um modelo sintetizável e parametrizável de um microcontrolador compatível com a arquitetura da família PIC16 da Microchip e de uma ferramenta de suporte à customização do modelo, visando a integração de sistemas digitais em dispositivos de lógica programável de alta densidade (FPGAs).</w:t>
+            </w:r>
+          </w:p>
+          <w:p>
+            <w:pPr>
+              <w:spacing w:before="0" w:after="40"/>
+            </w:pPr>
+            <w:r>
+              <w:t>Situação: Concluido; Natureza: Pesquisa.</w:t>
+            </w:r>
+          </w:p>
+          <w:p>
+            <w:pPr>
+              <w:jc w:val="both"/>
+            </w:pPr>
+            <w:r>
+              <w:t>Alunos envolvidos: Graduação: (1) / Especialização: (0) / Mestrado acadêmico: (0) / Mestrado profissional: (0) / Doutorado: (0).</w:t>
+            </w:r>
+          </w:p>
+          <w:p>
+            <w:pPr>
+              <w:spacing w:after="40"/>
+            </w:pPr>
+            <w:r>
+              <w:t>Integrantes: Cesar Albenes Zeferino</w:t>
+            </w:r>
+          </w:p>
+          <w:p>
+            <w:pPr>
+              <w:spacing w:before="0" w:after="40"/>
+              <w:jc w:val="both"/>
+            </w:pPr>
+            <w:r>
+              <w:t>Financiador(es): Conselho Nacional de Desenvolvimento Científico e Tecnológico - Bolsa</w:t>
+            </w:r>
+          </w:p>
+          <w:p>
+            <w:r>
+              <w:t>Número de produções C, T &amp; A: 2</w:t>
+            </w:r>
+          </w:p>
+        </w:tc>
+      </w:tr>
+      <w:tr>
+        <w:tc>
+          <w:tcPr>
+            <w:tcW w:type="dxa" w:w="1600"/>
+          </w:tcPr>
+          <w:p>
+            <w:r>
+              <w:rPr>
+                <w:b/>
+                <w:color w:val="0B306B"/>
+              </w:rPr>
               <w:t>2003 - 2005</w:t>
             </w:r>
           </w:p>
@@ -532,7 +1774,7 @@
                 <w:b/>
                 <w:color w:val="0B306B"/>
               </w:rPr>
-              <w:t>2004 - 2005</w:t>
+              <w:t>2002 - 2004</w:t>
             </w:r>
           </w:p>
         </w:tc>
@@ -542,7 +1784,7 @@
           </w:tcPr>
           <w:p>
             <w:r>
-              <w:t>Desenvolvimento de um Modelo VHDL Parametrizável de Microcontrolador e de uma Ferramenta de Customização para Integração de Sistemas em FPGA (Apoio: CNPq/Univali - PIBIC 2004)</w:t>
+              <w:t>Mecanismos de Comunicação para Redes-em-Chip</w:t>
             </w:r>
           </w:p>
           <w:p>
@@ -551,7 +1793,7 @@
               <w:jc w:val="both"/>
             </w:pPr>
             <w:r>
-              <w:t>Descrição: O objetivo geral deste projeto é o desenvolvimento de um modelo sintetizável e parametrizável de um microcontrolador compatível com a arquitetura da família PIC16 da Microchip e de uma ferramenta de suporte à customização do modelo, visando a integração de sistemas digitais em dispositivos de lógica programável de alta densidade (FPGAs).</w:t>
+              <w:t>Descrição: Com o advento dos processos submicrônicos, a capacidade de integração de transistores tem atingido níveis que possibilitam a construção de um sistema completo em uma única pastilha de silício. Esses sistemas, denominados sistemas integrados, baseiam-se no reuso de blocos previamente projetados e verificados, os quais são interligados por meio de uma arquitetura de interconexão. Os futuros sistemas integrados terão requisitos de comunicação que exigirão novas arquiteturas de interconexão que ofereçam paralelismo em comunicação e sejam escaláveis e reutilizáveis. A redes-em-chip demonstram ser a melhor alternativa para atender a esses requisitos, constituindo-se em abordagem emergente que oferece uma série de oportunidades de pesquisa. O presente projeto insere-se nesse contexto e visa estudar os aspectos referentes às redes-em-chip, focalizando a modelagem e a caracterização de alternativas de mecanismos de comunicação. O projeto envolve a especificação e a modelagem em VHDL de roteadores para redes-em-chip, a partir dos quais pretende-se obter dados a respeito do custo e do atraso de diferentes alternativas de mecanismos de comunicação.</w:t>
             </w:r>
           </w:p>
           <w:p>
@@ -573,9 +1815,10 @@
           <w:p>
             <w:pPr>
               <w:spacing w:after="40"/>
-            </w:pPr>
-            <w:r>
-              <w:t>Integrantes: Cesar Albenes Zeferino</w:t>
+              <w:jc w:val="both"/>
+            </w:pPr>
+            <w:r>
+              <w:t>Integrantes: Cesar Albenes Zeferino / Frederico Guilherme Mariani do Espirito Santo</w:t>
             </w:r>
           </w:p>
           <w:p>
@@ -584,16 +1827,500 @@
               <w:jc w:val="both"/>
             </w:pPr>
             <w:r>
+              <w:t>Financiador(es): Assembléia Legislativa do Estado de Santa Catarina - Bolsa</w:t>
+            </w:r>
+          </w:p>
+          <w:p>
+            <w:r>
+              <w:t>Número de produções C, T &amp; A: 11</w:t>
+            </w:r>
+          </w:p>
+        </w:tc>
+      </w:tr>
+    </w:tbl>
+    <w:p>
+      <w:pPr>
+        <w:pStyle w:val="Title"/>
+      </w:pPr>
+      <w:r>
+        <w:t>Projetos de extensão</w:t>
+      </w:r>
+    </w:p>
+    <w:tbl>
+      <w:tblPr>
+        <w:tblW w:type="auto" w:w="0"/>
+        <w:tblLook w:firstColumn="1" w:firstRow="1" w:lastColumn="0" w:lastRow="0" w:noHBand="0" w:noVBand="1" w:val="04A0"/>
+      </w:tblPr>
+      <w:tblGrid>
+        <w:gridCol w:w="4320"/>
+        <w:gridCol w:w="4320"/>
+      </w:tblGrid>
+      <w:tr>
+        <w:tc>
+          <w:tcPr>
+            <w:tcW w:type="dxa" w:w="1600"/>
+          </w:tcPr>
+          <w:p>
+            <w:r>
+              <w:rPr>
+                <w:b/>
+                <w:color w:val="0B306B"/>
+              </w:rPr>
+              <w:t>2015 - 2016</w:t>
+            </w:r>
+          </w:p>
+        </w:tc>
+        <w:tc>
+          <w:tcPr>
+            <w:tcW w:type="dxa" w:w="9600"/>
+          </w:tcPr>
+          <w:p>
+            <w:r>
+              <w:t>Introdução à programação, robótica e implementação de processadores: atraindo talentos para as áreas de Engenharia e Computação</w:t>
+            </w:r>
+          </w:p>
+          <w:p>
+            <w:pPr>
+              <w:spacing w:after="40"/>
+              <w:jc w:val="both"/>
+            </w:pPr>
+            <w:r>
+              <w:t>Descrição: Este projeto busca proporcionar oportunidades para estudantes das séries finais do Ensino Fundamental e do Ensino médio de conhecerem e se engajarem em atividades de Educação e inovação tecnológica.</w:t>
+            </w:r>
+          </w:p>
+          <w:p>
+            <w:pPr>
+              <w:spacing w:before="0" w:after="40"/>
+            </w:pPr>
+            <w:r>
+              <w:t>Situação: Concluido; Natureza: Extensao.</w:t>
+            </w:r>
+          </w:p>
+          <w:p>
+            <w:pPr>
+              <w:jc w:val="both"/>
+            </w:pPr>
+            <w:r>
+              <w:t>Alunos envolvidos: Graduação: (2) / Especialização: (0) / Mestrado acadêmico: (1) / Mestrado profissional: (0) / Doutorado: (0).</w:t>
+            </w:r>
+          </w:p>
+          <w:p>
+            <w:pPr>
+              <w:spacing w:after="40"/>
+              <w:jc w:val="both"/>
+            </w:pPr>
+            <w:r>
+              <w:t>Integrantes: Cesar Albenes Zeferino / Fabrício Bortoluzzi / André Luis Alice Raabe / Paulo Viniccius Vieira / Julia Peron Metzger / André Luis Maciel Santana / Eduardo Borges Gomes / Luis Felipe Santana</w:t>
+            </w:r>
+          </w:p>
+          <w:p>
+            <w:pPr>
+              <w:spacing w:before="0"/>
+            </w:pPr>
+            <w:r>
+              <w:t>Número de produções C, T &amp; A: 0</w:t>
+            </w:r>
+          </w:p>
+        </w:tc>
+      </w:tr>
+      <w:tr>
+        <w:tc>
+          <w:tcPr>
+            <w:tcW w:type="dxa" w:w="1600"/>
+          </w:tcPr>
+          <w:p>
+            <w:r>
+              <w:rPr>
+                <w:b/>
+                <w:color w:val="0B306B"/>
+              </w:rPr>
+              <w:t>2014 - 2015</w:t>
+            </w:r>
+          </w:p>
+        </w:tc>
+        <w:tc>
+          <w:tcPr>
+            <w:tcW w:type="dxa" w:w="9600"/>
+          </w:tcPr>
+          <w:p>
+            <w:r>
+              <w:t>Iniciação à Programação e à Implementação de Processadores a Estudantes do Ensino Médio (Apoio: CNPq - Chamada Nº 18/2013 MCTI/CNPq/SPM-PR/Petrobras - Meninas e Jovens Fazendo Ciências Exatas, Engenharias e Computação)</w:t>
+            </w:r>
+          </w:p>
+          <w:p>
+            <w:pPr>
+              <w:spacing w:after="40"/>
+              <w:jc w:val="both"/>
+            </w:pPr>
+            <w:r>
+              <w:t>Descrição: O presente projeto visa introduzir conceitos de programação e implementação de processadores a alunas de ensino médio utilizando como referência uma arquitetura simplificada de processador desenvolvida especialmente para o ensino de conceitos básicos de programação e de arquitetura de computadores a alunos ingressantes em cursos de graduação na área de Computação. O projeto envolverá a capacitação das alunos nos fundamentos de algoritmos e programação e de projeto de circuitos e sistemas digitais, com atividades práticas relacionadas aos temas estudados. Ao final do projeto, serão desenvolvidas aplicações básicas de sistemas embarcados rodando no processador de referência sintetizado em FPGA. Espera-se que as alunas envolvidas no projeto sintam-se motivadas a ingressar em cursos da área de Computação, incluindo os cursos de Engenharia de Computação e de Ciência da Computação.</w:t>
+            </w:r>
+          </w:p>
+          <w:p>
+            <w:pPr>
+              <w:spacing w:before="0" w:after="40"/>
+            </w:pPr>
+            <w:r>
+              <w:t>Situação: Concluido; Natureza: Extensao.</w:t>
+            </w:r>
+          </w:p>
+          <w:p>
+            <w:pPr>
+              <w:jc w:val="both"/>
+            </w:pPr>
+            <w:r>
+              <w:t>Alunos envolvidos: Graduação: (1) / Especialização: (0) / Mestrado acadêmico: (0) / Mestrado profissional: (0) / Doutorado: (0).</w:t>
+            </w:r>
+          </w:p>
+          <w:p>
+            <w:pPr>
+              <w:spacing w:after="40"/>
+              <w:jc w:val="both"/>
+            </w:pPr>
+            <w:r>
+              <w:t>Integrantes: Cesar Albenes Zeferino / André Luis Alice Raabe / André Ricardo da Silva / Thatiani Steil / Laísa Alves Franco / Jaqueline de Aragão dos Santos / Maria Isabel Uchnsky Penin Peters / Julia Peron Metzger</w:t>
+            </w:r>
+          </w:p>
+          <w:p>
+            <w:pPr>
+              <w:spacing w:before="0" w:after="40"/>
+              <w:jc w:val="both"/>
+            </w:pPr>
+            <w:r>
+              <w:t>Financiador(es): Conselho Nacional de Desenvolvimento Científico e Tecnológico - Auxilio financeiro</w:t>
+            </w:r>
+          </w:p>
+          <w:p>
+            <w:r>
+              <w:t>Número de produções C, T &amp; A: 0</w:t>
+            </w:r>
+          </w:p>
+        </w:tc>
+      </w:tr>
+      <w:tr>
+        <w:tc>
+          <w:tcPr>
+            <w:tcW w:type="dxa" w:w="1600"/>
+          </w:tcPr>
+          <w:p>
+            <w:r>
+              <w:rPr>
+                <w:b/>
+                <w:color w:val="0B306B"/>
+              </w:rPr>
+              <w:t>2010 - 2010</w:t>
+            </w:r>
+          </w:p>
+        </w:tc>
+        <w:tc>
+          <w:tcPr>
+            <w:tcW w:type="dxa" w:w="9600"/>
+          </w:tcPr>
+          <w:p>
+            <w:r>
+              <w:t>Ciclo de Atualização em Inovação para Empresas de Telecomunicações (Apoio: CNPq - Ed. MCT/SETEC/CNPq Nº 013/2009 - PROINOVA)</w:t>
+            </w:r>
+          </w:p>
+          <w:p>
+            <w:pPr>
+              <w:spacing w:after="40"/>
+              <w:jc w:val="both"/>
+            </w:pPr>
+            <w:r>
+              <w:t>Descrição: Este projeto consiste na promoção de um ciclo de atualização em inovação para empresas de Telecomunicações de Santa Catarina composto por 5 atividades versando sobre Desafio da inovação constante; Planejamento estratégico; Tendências e cases de sucesso; Parcerias e capacidade de investimentos em inovação; e Propriedade intelectual. Espera-se que este ciclo de atualização auxilie os gestores na busca de melhoria da qualidade de seus produtos e serviços, tendo como base experiências de empresas e gestores já consagrados no setor, bem como promova uma maior aproximação das empresas do setor com as instituições que desenvolvem pesquisa e desenvolvimento.</w:t>
+            </w:r>
+          </w:p>
+          <w:p>
+            <w:pPr>
+              <w:spacing w:before="0" w:after="40"/>
+            </w:pPr>
+            <w:r>
+              <w:t>Situação: Concluido; Natureza: Extensao.</w:t>
+            </w:r>
+          </w:p>
+          <w:p>
+            <w:pPr>
+              <w:jc w:val="both"/>
+            </w:pPr>
+            <w:r>
+              <w:t>Alunos envolvidos: Graduação: (0) / Especialização: (0) / Mestrado acadêmico: (1) / Mestrado profissional: (0) / Doutorado: (0).</w:t>
+            </w:r>
+          </w:p>
+          <w:p>
+            <w:pPr>
+              <w:spacing w:after="40"/>
+            </w:pPr>
+            <w:r>
+              <w:t>Integrantes: Cesar Albenes Zeferino / Lúcio Frantz</w:t>
+            </w:r>
+          </w:p>
+          <w:p>
+            <w:pPr>
+              <w:spacing w:before="0" w:after="40"/>
+            </w:pPr>
+            <w:r>
+              <w:t>Financiador(es):  - Nao informado</w:t>
+            </w:r>
+          </w:p>
+          <w:p>
+            <w:r>
+              <w:t>Número de produções C, T &amp; A: 0</w:t>
+            </w:r>
+          </w:p>
+        </w:tc>
+      </w:tr>
+    </w:tbl>
+    <w:p>
+      <w:pPr>
+        <w:pStyle w:val="Title"/>
+      </w:pPr>
+      <w:r>
+        <w:t>Projetos de desenvolvimento</w:t>
+      </w:r>
+    </w:p>
+    <w:tbl>
+      <w:tblPr>
+        <w:tblW w:type="auto" w:w="0"/>
+        <w:tblLook w:firstColumn="1" w:firstRow="1" w:lastColumn="0" w:lastRow="0" w:noHBand="0" w:noVBand="1" w:val="04A0"/>
+      </w:tblPr>
+      <w:tblGrid>
+        <w:gridCol w:w="4320"/>
+        <w:gridCol w:w="4320"/>
+      </w:tblGrid>
+      <w:tr>
+        <w:tc>
+          <w:tcPr>
+            <w:tcW w:type="dxa" w:w="1600"/>
+          </w:tcPr>
+          <w:p>
+            <w:r>
+              <w:rPr>
+                <w:b/>
+                <w:color w:val="0B306B"/>
+              </w:rPr>
+              <w:t>2018 - 2018</w:t>
+            </w:r>
+          </w:p>
+        </w:tc>
+        <w:tc>
+          <w:tcPr>
+            <w:tcW w:type="dxa" w:w="9600"/>
+          </w:tcPr>
+          <w:p>
+            <w:r>
+              <w:t>Teste e Validação de IP Core</w:t>
+            </w:r>
+          </w:p>
+          <w:p>
+            <w:pPr>
+              <w:spacing w:after="40"/>
+              <w:jc w:val="both"/>
+            </w:pPr>
+            <w:r>
+              <w:t>Descrição: Projeto de desenvolvimento tecnológico executado para a startup francesa NanoRaven com o objetivo de testar e validar um IP Core para processamento de telemetria e telecomando para satélites pequenos para sistemas espaciais.</w:t>
+            </w:r>
+          </w:p>
+          <w:p>
+            <w:pPr>
+              <w:spacing w:before="0" w:after="40"/>
+            </w:pPr>
+            <w:r>
+              <w:t>Situação: Concluido; Natureza: Desenvolvimento.</w:t>
+            </w:r>
+          </w:p>
+          <w:p>
+            <w:pPr>
+              <w:jc w:val="both"/>
+            </w:pPr>
+            <w:r>
+              <w:t>Alunos envolvidos: Graduação: (0) / Especialização: (0) / Mestrado acadêmico: (1) / Mestrado profissional: (0) / Doutorado: (0).</w:t>
+            </w:r>
+          </w:p>
+          <w:p>
+            <w:pPr>
+              <w:spacing w:after="40"/>
+              <w:jc w:val="both"/>
+            </w:pPr>
+            <w:r>
+              <w:t>Integrantes: Cesar Albenes Zeferino / Douglas Rossi de Melo / Felipe Viel</w:t>
+            </w:r>
+          </w:p>
+          <w:p>
+            <w:pPr>
+              <w:spacing w:before="0"/>
+            </w:pPr>
+            <w:r>
+              <w:t>Número de produções C, T &amp; A: 0</w:t>
+            </w:r>
+          </w:p>
+        </w:tc>
+      </w:tr>
+      <w:tr>
+        <w:tc>
+          <w:tcPr>
+            <w:tcW w:type="dxa" w:w="1600"/>
+          </w:tcPr>
+          <w:p>
+            <w:r>
+              <w:rPr>
+                <w:b/>
+                <w:color w:val="0B306B"/>
+              </w:rPr>
+              <w:t>2008 - 2012</w:t>
+            </w:r>
+          </w:p>
+        </w:tc>
+        <w:tc>
+          <w:tcPr>
+            <w:tcW w:type="dxa" w:w="9600"/>
+          </w:tcPr>
+          <w:p>
+            <w:r>
+              <w:t>CHS20: Plataforma para o desenvolvimento de centrais PABX com acesso IP integradas em um único chip (Apoio: FINEP - Chamada Pública MCT/FINEP/MC/FUNTTEL ? Áreas Temáticas Prioritárias - 02/2007)</w:t>
+            </w:r>
+          </w:p>
+          <w:p>
+            <w:pPr>
+              <w:spacing w:after="40"/>
+              <w:jc w:val="both"/>
+            </w:pPr>
+            <w:r>
+              <w:t>Descrição: Este projeto visa o desenvolvimento e aplicação de novas tecnologias para a integração de produtos da área de telecomunicações. Ele realizado em colaboração com a empresa Intelbras e é financiado pela FINEP.</w:t>
+            </w:r>
+          </w:p>
+          <w:p>
+            <w:pPr>
+              <w:spacing w:before="0" w:after="40"/>
+            </w:pPr>
+            <w:r>
+              <w:t>Situação: Concluido; Natureza: Desenvolvimento.</w:t>
+            </w:r>
+          </w:p>
+          <w:p>
+            <w:pPr>
+              <w:jc w:val="both"/>
+            </w:pPr>
+            <w:r>
+              <w:t>Alunos envolvidos: Graduação: (0) / Especialização: (0) / Mestrado acadêmico: (2) / Mestrado profissional: (0) / Doutorado: (0).</w:t>
+            </w:r>
+          </w:p>
+          <w:p>
+            <w:pPr>
+              <w:spacing w:after="40"/>
+              <w:jc w:val="both"/>
+            </w:pPr>
+            <w:r>
+              <w:t>Integrantes: Cesar Albenes Zeferino / Fabrício Bortoluzzi / Thiago Felski Pereira / Alejandro Rafael Garcia Ramirez / Marcello Thiry / Michelle Silva Wangham / Douglas Rossi de Melo</w:t>
+            </w:r>
+          </w:p>
+          <w:p>
+            <w:pPr>
+              <w:spacing w:before="0" w:after="40"/>
+              <w:jc w:val="both"/>
+            </w:pPr>
+            <w:r>
+              <w:t>Financiador(es): Financiadora de Estudos e Projetos - Auxilio financeiro</w:t>
+            </w:r>
+          </w:p>
+          <w:p>
+            <w:r>
+              <w:t>Número de produções C, T &amp; A: 1</w:t>
+            </w:r>
+          </w:p>
+        </w:tc>
+      </w:tr>
+      <w:tr>
+        <w:tc>
+          <w:tcPr>
+            <w:tcW w:type="dxa" w:w="1600"/>
+          </w:tcPr>
+          <w:p>
+            <w:r>
+              <w:rPr>
+                <w:b/>
+                <w:color w:val="0B306B"/>
+              </w:rPr>
+              <w:t>2005 - 2006</w:t>
+            </w:r>
+          </w:p>
+        </w:tc>
+        <w:tc>
+          <w:tcPr>
+            <w:tcW w:type="dxa" w:w="9600"/>
+          </w:tcPr>
+          <w:p>
+            <w:r>
+              <w:t>Sistema Automatizado para o Controle de Telescópio de Pequeno Porte (Apoio: CNPq - Ed. 14/2004-DTI )</w:t>
+            </w:r>
+          </w:p>
+          <w:p>
+            <w:pPr>
+              <w:spacing w:after="40"/>
+              <w:jc w:val="both"/>
+            </w:pPr>
+            <w:r>
+              <w:t>Descrição: Telescópios de pequeno porte podem ser automatizados por um equipamento portátil acoplado a eles, denominado manete (hand controller). Manetes permitem a entrada de informações pelo usuário, que deverão satisfazer algumas condições que, se corretas, moverão o telescópio para uma determinada posição desejada no céu. Telescópios de baixo custo geralmente não possuem automatização, que geralmente é responsável por 40% do preço do telescópio. Baseado no número de astrônomos amadores no Brasil, bem como no público aficionado pela astronomia, há cerca de 500 mil telescópios não automatizados no país. A relação custo/benefício que o acoplamento deste sistema (manete) proporcionaria ao usuário do telescópio seria considerada bastante interessante, uma vez que facilitaria muito sua utilização. Soluções tipicamente utilizadas para automatização são baseadas em Sistemas Computacionais Embarcados. Sistemas Computacionais Embarcados, ou simplesmente Sistemas Embarcados, são qualquer equipamento que inclui um dispositivo programável mas que não é, ele próprio, um computador de propósito-geral. Sistemas embarcados tiram vantagem das características da aplicação-alvo para otimizar o projeto, excluindo mecanismos de hardware e software que não são utilizados pela aplicação, minimizando assim sua área, seu custo e seu consumo de energia. O objetivo geral deste projeto é desenvolver um sistema embarcado de baixo custo para automatização de telescópios de pequeno porte, permitindo que qualquer pessoa possa usar adequadamente um telescópio de montagem equatorial ou altazimutal. Este projeto deve fornecer especificações técnicas completas para gerar um produto comercial final, pronto a ser instalado em todos os tipos de telescópios com essas montagens. Este projeto possui uma base sólida já desenvolvida em projeto anterior, e pretende expandí-lo de forma que atenda completamente os objetivos deste novo projeto.</w:t>
+            </w:r>
+          </w:p>
+          <w:p>
+            <w:pPr>
+              <w:spacing w:before="0" w:after="40"/>
+            </w:pPr>
+            <w:r>
+              <w:t>Situação: Concluido; Natureza: Desenvolvimento.</w:t>
+            </w:r>
+          </w:p>
+          <w:p>
+            <w:pPr>
+              <w:jc w:val="both"/>
+            </w:pPr>
+            <w:r>
+              <w:t>Alunos envolvidos: Graduação: (2) / Especialização: (0) / Mestrado acadêmico: (0) / Mestrado profissional: (0) / Doutorado: (0).</w:t>
+            </w:r>
+          </w:p>
+          <w:p>
+            <w:pPr>
+              <w:spacing w:after="40"/>
+              <w:jc w:val="both"/>
+            </w:pPr>
+            <w:r>
+              <w:t>Integrantes: Cesar Albenes Zeferino / Rafael Luiz Cancian / Roberto Miguel Torres / Marcos Roberto da Silva</w:t>
+            </w:r>
+          </w:p>
+          <w:p>
+            <w:pPr>
+              <w:spacing w:before="0" w:after="40"/>
+              <w:jc w:val="both"/>
+            </w:pPr>
+            <w:r>
               <w:t>Financiador(es): Conselho Nacional de Desenvolvimento Científico e Tecnológico - Bolsa</w:t>
             </w:r>
           </w:p>
           <w:p>
             <w:r>
-              <w:t>Número de produções C, T &amp; A: 2</w:t>
-            </w:r>
-          </w:p>
-        </w:tc>
-      </w:tr>
+              <w:t>Número de produções C, T &amp; A: 4</w:t>
+            </w:r>
+          </w:p>
+        </w:tc>
+      </w:tr>
+    </w:tbl>
+    <w:p>
+      <w:pPr>
+        <w:pStyle w:val="Title"/>
+      </w:pPr>
+      <w:r>
+        <w:t>Outros Projetos</w:t>
+      </w:r>
+    </w:p>
+    <w:tbl>
+      <w:tblPr>
+        <w:tblW w:type="auto" w:w="0"/>
+        <w:tblLook w:firstColumn="1" w:firstRow="1" w:lastColumn="0" w:lastRow="0" w:noHBand="0" w:noVBand="1" w:val="04A0"/>
+      </w:tblPr>
+      <w:tblGrid>
+        <w:gridCol w:w="4320"/>
+        <w:gridCol w:w="4320"/>
+      </w:tblGrid>
       <w:tr>
         <w:tc>
           <w:tcPr>
@@ -605,7 +2332,7 @@
                 <w:b/>
                 <w:color w:val="0B306B"/>
               </w:rPr>
-              <w:t>2002 - 2004</w:t>
+              <w:t>2017 - Atual</w:t>
             </w:r>
           </w:p>
         </w:tc>
@@ -615,7 +2342,7 @@
           </w:tcPr>
           <w:p>
             <w:r>
-              <w:t>Mecanismos de Comunicação para Redes-em-Chip</w:t>
+              <w:t>Organização de equipe para o 10º Concurso Sebrae de Ideia Inovadoras</w:t>
             </w:r>
           </w:p>
           <w:p>
@@ -624,7 +2351,7 @@
               <w:jc w:val="both"/>
             </w:pPr>
             <w:r>
-              <w:t>Descrição: Com o advento dos processos submicrônicos, a capacidade de integração de transistores tem atingido níveis que possibilitam a construção de um sistema completo em uma única pastilha de silício. Esses sistemas, denominados sistemas integrados, baseiam-se no reuso de blocos previamente projetados e verificados, os quais são interligados por meio de uma arquitetura de interconexão. Os futuros sistemas integrados terão requisitos de comunicação que exigirão novas arquiteturas de interconexão que ofereçam paralelismo em comunicação e sejam escaláveis e reutilizáveis. A redes-em-chip demonstram ser a melhor alternativa para atender a esses requisitos, constituindo-se em abordagem emergente que oferece uma série de oportunidades de pesquisa. O presente projeto insere-se nesse contexto e visa estudar os aspectos referentes às redes-em-chip, focalizando a modelagem e a caracterização de alternativas de mecanismos de comunicação. O projeto envolve a especificação e a modelagem em VHDL de roteadores para redes-em-chip, a partir dos quais pretende-se obter dados a respeito do custo e do atraso de diferentes alternativas de mecanismos de comunicação.</w:t>
+              <w:t>Descrição: [Organização de programa de formação tecnológica]: Supervisão e preparação de time de 12 estudantes da Engenharia de Computação para participar do 10º Concurso Sebrae de Ideia Inovadoras, dos quais 6 avançaram à semifinal e 1 chegou à final (concurso em andamento)</w:t>
             </w:r>
           </w:p>
           <w:p>
@@ -632,15 +2359,15 @@
               <w:spacing w:before="0" w:after="40"/>
             </w:pPr>
             <w:r>
-              <w:t>Situação: Concluido; Natureza: Pesquisa.</w:t>
-            </w:r>
-          </w:p>
-          <w:p>
-            <w:pPr>
-              <w:jc w:val="both"/>
-            </w:pPr>
-            <w:r>
-              <w:t>Alunos envolvidos: Graduação: (1) / Especialização: (0) / Mestrado acadêmico: (0) / Mestrado profissional: (0) / Doutorado: (0).</w:t>
+              <w:t>Situação: Em andamento; Natureza: Outra.</w:t>
+            </w:r>
+          </w:p>
+          <w:p>
+            <w:pPr>
+              <w:jc w:val="both"/>
+            </w:pPr>
+            <w:r>
+              <w:t>Alunos envolvidos: Graduação: (12) / Especialização: (0) / Mestrado acadêmico: (0) / Mestrado profissional: (0) / Doutorado: (0).</w:t>
             </w:r>
           </w:p>
           <w:p>
@@ -649,21 +2376,83 @@
               <w:jc w:val="both"/>
             </w:pPr>
             <w:r>
-              <w:t>Integrantes: Cesar Albenes Zeferino / Frederico Guilherme Mariani do Espirito Santo</w:t>
+              <w:t>Integrantes: Cesar Albenes Zeferino / Filipe Berkenbroch Capella / Lucas Felipe Rebello / Guilherme Augusto Pohl / Emerson Borges Ferreira / Isabel Araldi / Victor Sanches Pergher / Chuang Yu Min / Thalyson Zatt Silva / Carlos Alexandre Krueger / Charllie da Veiga de Quadros / Ivo Alberto da Silva / Guilherme Abraham</w:t>
+            </w:r>
+          </w:p>
+          <w:p>
+            <w:pPr>
+              <w:spacing w:before="0"/>
+            </w:pPr>
+            <w:r>
+              <w:t>Número de produções C, T &amp; A: 0</w:t>
+            </w:r>
+          </w:p>
+        </w:tc>
+      </w:tr>
+      <w:tr>
+        <w:tc>
+          <w:tcPr>
+            <w:tcW w:type="dxa" w:w="1600"/>
+          </w:tcPr>
+          <w:p>
+            <w:r>
+              <w:rPr>
+                <w:b/>
+                <w:color w:val="0B306B"/>
+              </w:rPr>
+              <w:t>2017 - 2018</w:t>
+            </w:r>
+          </w:p>
+        </w:tc>
+        <w:tc>
+          <w:tcPr>
+            <w:tcW w:type="dxa" w:w="9600"/>
+          </w:tcPr>
+          <w:p>
+            <w:r>
+              <w:t>CarCounter</w:t>
+            </w:r>
+          </w:p>
+          <w:p>
+            <w:pPr>
+              <w:spacing w:after="40"/>
+              <w:jc w:val="both"/>
+            </w:pPr>
+            <w:r>
+              <w:t>Descrição: [Organização de empresas inovadoras]: Startup em fase de pré-incubação no Núcleo de Inovação Tecnológica Uniinova da Universidade do Vale do Itajaí. A startup busca oferecer soluções de baixo custo para monitoramento de tráfego em vias urbanas.</w:t>
             </w:r>
           </w:p>
           <w:p>
             <w:pPr>
               <w:spacing w:before="0" w:after="40"/>
-              <w:jc w:val="both"/>
-            </w:pPr>
-            <w:r>
-              <w:t>Financiador(es): Assembléia Legislativa do Estado de Santa Catarina - Bolsa</w:t>
-            </w:r>
-          </w:p>
-          <w:p>
-            <w:r>
-              <w:t>Número de produções C, T &amp; A: 11</w:t>
+            </w:pPr>
+            <w:r>
+              <w:t>Situação: Concluido; Natureza: Outra.</w:t>
+            </w:r>
+          </w:p>
+          <w:p>
+            <w:pPr>
+              <w:jc w:val="both"/>
+            </w:pPr>
+            <w:r>
+              <w:t>Alunos envolvidos: Graduação: (2) / Especialização: (0) / Mestrado acadêmico: (0) / Mestrado profissional: (0) / Doutorado: (0).</w:t>
+            </w:r>
+          </w:p>
+          <w:p>
+            <w:pPr>
+              <w:spacing w:after="40"/>
+              <w:jc w:val="both"/>
+            </w:pPr>
+            <w:r>
+              <w:t>Integrantes: Cesar Albenes Zeferino / Filipe Berkenbroch Capella / Lucas Felipe Rebello</w:t>
+            </w:r>
+          </w:p>
+          <w:p>
+            <w:pPr>
+              <w:spacing w:before="0"/>
+            </w:pPr>
+            <w:r>
+              <w:t>Número de produções C, T &amp; A: 0</w:t>
             </w:r>
           </w:p>
         </w:tc>
@@ -679,7 +2468,7 @@
                 <w:b/>
                 <w:color w:val="0B306B"/>
               </w:rPr>
-              <w:t>2005 - 2006</w:t>
+              <w:t>2016 - Atual</w:t>
             </w:r>
           </w:p>
         </w:tc>
@@ -689,7 +2478,7 @@
           </w:tcPr>
           <w:p>
             <w:r>
-              <w:t>Sistema Automatizado para o Controle de Telescópio de Pequeno Porte (Apoio: CNPq - Ed. 14/2004-DTI )</w:t>
+              <w:t>Pensando Startup na Engenharia de Computação da Univali</w:t>
             </w:r>
           </w:p>
           <w:p>
@@ -698,7 +2487,7 @@
               <w:jc w:val="both"/>
             </w:pPr>
             <w:r>
-              <w:t>Descrição: Telescópios de pequeno porte podem ser automatizados por um equipamento portátil acoplado a eles, denominado manete (hand controller). Manetes permitem a entrada de informações pelo usuário, que deverão satisfazer algumas condições que, se corretas, moverão o telescópio para uma determinada posição desejada no céu. Telescópios de baixo custo geralmente não possuem automatização, que geralmente é responsável por 40% do preço do telescópio. Baseado no número de astrônomos amadores no Brasil, bem como no público aficionado pela astronomia, há cerca de 500 mil telescópios não automatizados no país. A relação custo/benefício que o acoplamento deste sistema (manete) proporcionaria ao usuário do telescópio seria considerada bastante interessante, uma vez que facilitaria muito sua utilização. Soluções tipicamente utilizadas para automatização são baseadas em Sistemas Computacionais Embarcados. Sistemas Computacionais Embarcados, ou simplesmente Sistemas Embarcados, são qualquer equipamento que inclui um dispositivo programável mas que não é, ele próprio, um computador de propósito-geral. Sistemas embarcados tiram vantagem das características da aplicação-alvo para otimizar o projeto, excluindo mecanismos de hardware e software que não são utilizados pela aplicação, minimizando assim sua área, seu custo e seu consumo de energia. O objetivo geral deste projeto é desenvolver um sistema embarcado de baixo custo para automatização de telescópios de pequeno porte, permitindo que qualquer pessoa possa usar adequadamente um telescópio de montagem equatorial ou altazimutal. Este projeto deve fornecer especificações técnicas completas para gerar um produto comercial final, pronto a ser instalado em todos os tipos de telescópios com essas montagens. Este projeto possui uma base sólida já desenvolvida em projeto anterior, e pretende expandí-lo de forma que atenda completamente os objetivos deste novo projeto.</w:t>
+              <w:t>Descrição: [Organização de programa de formação tecnológica]: Conjunto de ações para estimular o empreendedorismo em Engenharia de Computação. Envolve a introdução de nova forma de conduzir disciplina de Projeto de Sistemas Embarcados em que os alunos buscam problemas reais, com potencial de mercado, e desenvolvem protótipos de sistemas embarcados para solucionar esse problema. Na disciplina seguinte, Tópicos Especiais em Engenharia de Computação, os alunos buscam formatar uma proposta de empresa de base tecnológica e são estimulados a participar do processo de pré-incubação do Núcleo de Inovação Tecnológica Uniinova da Univali. Como resultado, essas ações aproximam os alunos da realidade do mercado e os preparam para oportunidades para suas carreiras.</w:t>
             </w:r>
           </w:p>
           <w:p>
@@ -706,15 +2495,15 @@
               <w:spacing w:before="0" w:after="40"/>
             </w:pPr>
             <w:r>
-              <w:t>Situação: Concluido; Natureza: Desenvolvimento.</w:t>
-            </w:r>
-          </w:p>
-          <w:p>
-            <w:pPr>
-              <w:jc w:val="both"/>
-            </w:pPr>
-            <w:r>
-              <w:t>Alunos envolvidos: Graduação: (2) / Especialização: (0) / Mestrado acadêmico: (0) / Mestrado profissional: (0) / Doutorado: (0).</w:t>
+              <w:t>Situação: Desativado; Natureza: Outra.</w:t>
+            </w:r>
+          </w:p>
+          <w:p>
+            <w:pPr>
+              <w:jc w:val="both"/>
+            </w:pPr>
+            <w:r>
+              <w:t>Alunos envolvidos: Graduação: (22) / Especialização: (0) / Mestrado acadêmico: (0) / Mestrado profissional: (0) / Doutorado: (0).</w:t>
             </w:r>
           </w:p>
           <w:p>
@@ -723,1742 +2512,7 @@
               <w:jc w:val="both"/>
             </w:pPr>
             <w:r>
-              <w:t>Integrantes: Cesar Albenes Zeferino / Rafael Luiz Cancian / Roberto Miguel Torres / Marcos Roberto da Silva</w:t>
-            </w:r>
-          </w:p>
-          <w:p>
-            <w:pPr>
-              <w:spacing w:before="0" w:after="40"/>
-              <w:jc w:val="both"/>
-            </w:pPr>
-            <w:r>
-              <w:t>Financiador(es): Conselho Nacional de Desenvolvimento Científico e Tecnológico - Bolsa</w:t>
-            </w:r>
-          </w:p>
-          <w:p>
-            <w:r>
-              <w:t>Número de produções C, T &amp; A: 4</w:t>
-            </w:r>
-          </w:p>
-        </w:tc>
-      </w:tr>
-      <w:tr>
-        <w:tc>
-          <w:tcPr>
-            <w:tcW w:type="dxa" w:w="1600"/>
-          </w:tcPr>
-          <w:p>
-            <w:r>
-              <w:rPr>
-                <w:b/>
-                <w:color w:val="0B306B"/>
-              </w:rPr>
-              <w:t>2006 - 2008</w:t>
-            </w:r>
-          </w:p>
-        </w:tc>
-        <w:tc>
-          <w:tcPr>
-            <w:tcW w:type="dxa" w:w="9600"/>
-          </w:tcPr>
-          <w:p>
-            <w:r>
-              <w:t>Comunicação com Qualidade-de-Serviço em Sistemas Eletrônicos Integrados baseados em Redes-em-Chip (Apoio: CNPq - Ed. Universal 2006)</w:t>
-            </w:r>
-          </w:p>
-          <w:p>
-            <w:pPr>
-              <w:spacing w:after="40"/>
-              <w:jc w:val="both"/>
-            </w:pPr>
-            <w:r>
-              <w:t>Descrição: A contínua evolução das tecnologias de fabricação de chips tem propiciado o aumento do nível de intregração de circuitos em uma única pastilha de silício, dobrando o número de transistores a cada 18 meses. Atualmente, já é possível fabricar chips comerciais com várias centenas de milhões de transistores, integrando sistemas completos em um única pastilha. Tais sistemas, denominados sistemas integrados (ou SoCs ? Systems-on-Chip), incluem unidades de processamento, armazenamento e de entrada-e-saída, e são utilizados na fabricação de produtos de alta tecnologia como câmeras digitais, consoles de video-games, consoles de TV Digital, celulares 3G, etc. Os sistemas integrados estão atingindo dimensões de complexidade que desafiam a capacidade dos projetistas, mesmo os que dispõem de abundantes recursos computacionais. O chamado ?gap tecnológico?, que mede a distância entre o potencial oferecido pela tecnologia e a capacidade utilizável pelos projetistas, está se alargando. O aumento da produtividade só poderá advir de novas metodologias e novas ferramentas. Para acelerar o tempo de desenvolvimento desses sistemas, as metodologias de projeto utilizadas pelos fabricantes baseiam-se no reuso de componentes de software e de hardware. Os componentes de software incluem drivers E/S, sistemas operacionais parametrizáveis e bibliotecas de nível de aplicação. Os componentes de hardware, por sua vez, consistem de modelos de processadores, co-procesadores, controladores de E/S e unidades de memória, entre outros, os quais são pré-projetados, pré-vericados e disponibilizados aos projetistas na forma de uma biblioteca de componentes denominados ?núcleos? ou IPs (Intelectual Property blocks). Os múltiplos núcleos de um SoC são interligados por meio de uma arquitetura de comunicação que provê o suporte necessários às trocas de informação entre eles. Atualmente, o tipo de arquitetura mais utilizado é o barramento. No entanto, devido a limitações físicas e arquiteturais, o barramento</w:t>
-            </w:r>
-          </w:p>
-          <w:p>
-            <w:pPr>
-              <w:spacing w:before="0" w:after="40"/>
-            </w:pPr>
-            <w:r>
-              <w:t>Situação: Concluido; Natureza: Pesquisa.</w:t>
-            </w:r>
-          </w:p>
-          <w:p>
-            <w:pPr>
-              <w:jc w:val="both"/>
-            </w:pPr>
-            <w:r>
-              <w:t>Alunos envolvidos: Graduação: (6) / Especialização: (0) / Mestrado acadêmico: (1) / Mestrado profissional: (0) / Doutorado: (0).</w:t>
-            </w:r>
-          </w:p>
-          <w:p>
-            <w:pPr>
-              <w:spacing w:after="40"/>
-              <w:jc w:val="both"/>
-            </w:pPr>
-            <w:r>
-              <w:t>Integrantes: Cesar Albenes Zeferino / Altamiro Amadeu Susin / Márcio Eduardo Kreutz</w:t>
-            </w:r>
-          </w:p>
-          <w:p>
-            <w:pPr>
-              <w:spacing w:before="0" w:after="40"/>
-              <w:jc w:val="both"/>
-            </w:pPr>
-            <w:r>
-              <w:t>Financiador(es): Conselho Nacional de Desenvolvimento Científico e Tecnológico - Auxilio financeiro / Universidade Federal do Rio Grande do Sul - Cooperacao / Universidade de Santa Cruz do Sul - Cooperacao</w:t>
-            </w:r>
-          </w:p>
-          <w:p>
-            <w:r>
-              <w:t>Número de produções C, T &amp; A: 8</w:t>
-            </w:r>
-          </w:p>
-        </w:tc>
-      </w:tr>
-      <w:tr>
-        <w:tc>
-          <w:tcPr>
-            <w:tcW w:type="dxa" w:w="1600"/>
-          </w:tcPr>
-          <w:p>
-            <w:r>
-              <w:rPr>
-                <w:b/>
-                <w:color w:val="0B306B"/>
-              </w:rPr>
-              <w:t>2008 - 2009</w:t>
-            </w:r>
-          </w:p>
-        </w:tc>
-        <w:tc>
-          <w:tcPr>
-            <w:tcW w:type="dxa" w:w="9600"/>
-          </w:tcPr>
-          <w:p>
-            <w:r>
-              <w:t>Estudo e Aplicação de Técnicas de Redução de Potência em Redes-em-Chip ? SoCIN-LP (Apoio: CNPq - Ed. Universal 2007)</w:t>
-            </w:r>
-          </w:p>
-          <w:p>
-            <w:pPr>
-              <w:spacing w:after="40"/>
-              <w:jc w:val="both"/>
-            </w:pPr>
-            <w:r>
-              <w:t>Descrição: O presente projeto tem como objetivo geral investigar diferentes alternativas arquiteturais e técnicas de projeto para reduzir a potência dissipada em Sistemas-em-Chip (SoC ? System on Chip) que utilizam Redes-em-Chip (NoC ? Network on Chip).&amp;#10;&amp;#10;A tecnologia de microeletrônica tem evoluído continuamente há quase meio século, ultrapassando um a um os desafios encontrados. Do transistor ao circuito integrado, deste aos circuitos de alta densidade (LSI, VLSI e ULSI), chegando atualmente aos Sistemas em Chip. Enquanto o processo de fabricação evolui, novos domínios de conhecimento se agregam para solucionar novos problemas: a limitação de capacidade de projeto, que criou o chamado ?gap? de produtividade foi vencida com a introdução de novos técnicas de projeto auxiliadas por computador (esse ?gap? é o conjunto de circuitos que poderiam ser produzidos pela tecnologia disponível mas não o são pela falta de capacidade de projeto disponível na sociedade). Hoje, um dos maiores desafios para os sistemas altamente complexos é a dissipação de potência.&amp;#10;&amp;#10;Este projeto propõe a associação de duas linhas de pesquisa: uma em metodologia de projeto baseada em redes intra-chip e outra em técnicas de baixa potência. Unindo estas duas linhas de investigação, propõe-se pesquisar Sistemas em Chip (SoC) baseados em Redes intra-chip (NoC) utilizando técnicas de baixa potência para reduçãodo consumo de energia (LP, Low Power). Estes termos estão presentes em todas as conferências atuais de microeletrônica e Tecnologia de Informação e Comunicação. Componentes de hardware reutilizáveis são denominados núcleos (cores) ou IPs (Intelectual Property blocks). Em um SoC, os múltiplos núcleos são interligados por uma arquitetura de comunicação, sendo que o tipo de arquitetura mais utilizado atualmente é baseado no barramento, pois trata-se de uma estrutura de interconexão reutilizável e com baixo custo de silício.&amp;#10; &amp;#10;Embora as NoCs atendam os requisitos de desempenho de futuros SoCs, seus roteador</w:t>
-            </w:r>
-          </w:p>
-          <w:p>
-            <w:pPr>
-              <w:spacing w:before="0" w:after="40"/>
-            </w:pPr>
-            <w:r>
-              <w:t>Situação: Concluido; Natureza: Pesquisa.</w:t>
-            </w:r>
-          </w:p>
-          <w:p>
-            <w:pPr>
-              <w:jc w:val="both"/>
-            </w:pPr>
-            <w:r>
-              <w:t>Alunos envolvidos: Graduação: (4) / Especialização: (0) / Mestrado acadêmico: (3) / Mestrado profissional: (0) / Doutorado: (0).</w:t>
-            </w:r>
-          </w:p>
-          <w:p>
-            <w:pPr>
-              <w:spacing w:after="40"/>
-              <w:jc w:val="both"/>
-            </w:pPr>
-            <w:r>
-              <w:t>Integrantes: Cesar Albenes Zeferino / Altamiro Amadeu Susin / Márcio Eduardo Kreutz / Sergio Bampi / Eduardo Antônio César da Costa / Erlen Ruperti</w:t>
-            </w:r>
-          </w:p>
-          <w:p>
-            <w:pPr>
-              <w:spacing w:before="0" w:after="40"/>
-              <w:jc w:val="both"/>
-            </w:pPr>
-            <w:r>
-              <w:t>Financiador(es): Conselho Nacional de Desenvolvimento Científico e Tecnológico - Auxilio financeiro / Universidade de Santa Cruz do Sul - Cooperacao / Universidade Federal do Rio Grande do Sul - Cooperacao / Universidade Católica de Pelotas - Cooperacao</w:t>
-            </w:r>
-          </w:p>
-          <w:p>
-            <w:r>
-              <w:t>Número de produções C, T &amp; A: 0</w:t>
-            </w:r>
-          </w:p>
-        </w:tc>
-      </w:tr>
-      <w:tr>
-        <w:tc>
-          <w:tcPr>
-            <w:tcW w:type="dxa" w:w="1600"/>
-          </w:tcPr>
-          <w:p>
-            <w:r>
-              <w:rPr>
-                <w:b/>
-                <w:color w:val="0B306B"/>
-              </w:rPr>
-              <w:t>2008 - 2012</w:t>
-            </w:r>
-          </w:p>
-        </w:tc>
-        <w:tc>
-          <w:tcPr>
-            <w:tcW w:type="dxa" w:w="9600"/>
-          </w:tcPr>
-          <w:p>
-            <w:r>
-              <w:t>IP de Interface LIN Escravo para Sub-redes Automotivas (Apoio: CNPq - Programa Brazil IP 2007)</w:t>
-            </w:r>
-          </w:p>
-          <w:p>
-            <w:pPr>
-              <w:spacing w:after="40"/>
-              <w:jc w:val="both"/>
-            </w:pPr>
-            <w:r>
-              <w:t>Descrição: Este projeto visa o desenvolvimento de um IP core baseado no protocolo LIN Bus para interconexão de dispositivos a redes automotivas, bem como a formação de recursos humanos capacitados no desenvolvimento de projetos de circuitos integrados e redes automotivas.&amp;#10;&amp;#10;O projeto integra o Programa Brazil IP 2008, do Ministério da Ciência e Tecnologia - MCT, o qual inclui ainda outros 15 projetos de diferentes universidade do País.</w:t>
-            </w:r>
-          </w:p>
-          <w:p>
-            <w:pPr>
-              <w:spacing w:before="0" w:after="40"/>
-            </w:pPr>
-            <w:r>
-              <w:t>Situação: Concluido; Natureza: Pesquisa.</w:t>
-            </w:r>
-          </w:p>
-          <w:p>
-            <w:pPr>
-              <w:jc w:val="both"/>
-            </w:pPr>
-            <w:r>
-              <w:t>Alunos envolvidos: Graduação: (4) / Especialização: (0) / Mestrado acadêmico: (1) / Mestrado profissional: (0) / Doutorado: (0).</w:t>
-            </w:r>
-          </w:p>
-          <w:p>
-            <w:pPr>
-              <w:spacing w:after="40"/>
-              <w:jc w:val="both"/>
-            </w:pPr>
-            <w:r>
-              <w:t>Integrantes: Cesar Albenes Zeferino / Rodrigo Vinícius Mendonça Pereira / Éderson Recalcatti / William Simon Gutstein / Gabriel Goedert Freitas / Luiz Fernando Heidrich Duarte</w:t>
-            </w:r>
-          </w:p>
-          <w:p>
-            <w:pPr>
-              <w:spacing w:before="0" w:after="40"/>
-              <w:jc w:val="both"/>
-            </w:pPr>
-            <w:r>
-              <w:t>Financiador(es): Conselho Nacional de Desenvolvimento Científico e Tecnológico - Bolsa / Conselho Nacional de Desenvolvimento Científico e Tecnológico - Auxilio financeiro</w:t>
-            </w:r>
-          </w:p>
-          <w:p>
-            <w:r>
-              <w:t>Número de produções C, T &amp; A: 3</w:t>
-            </w:r>
-          </w:p>
-        </w:tc>
-      </w:tr>
-      <w:tr>
-        <w:tc>
-          <w:tcPr>
-            <w:tcW w:type="dxa" w:w="1600"/>
-          </w:tcPr>
-          <w:p>
-            <w:r>
-              <w:rPr>
-                <w:b/>
-                <w:color w:val="0B306B"/>
-              </w:rPr>
-              <w:t>2008 - 2012</w:t>
-            </w:r>
-          </w:p>
-        </w:tc>
-        <w:tc>
-          <w:tcPr>
-            <w:tcW w:type="dxa" w:w="9600"/>
-          </w:tcPr>
-          <w:p>
-            <w:r>
-              <w:t>CHS20: Plataforma para o desenvolvimento de centrais PABX com acesso IP integradas em um único chip (Apoio: FINEP - Chamada Pública MCT/FINEP/MC/FUNTTEL ? Áreas Temáticas Prioritárias - 02/2007)</w:t>
-            </w:r>
-          </w:p>
-          <w:p>
-            <w:pPr>
-              <w:spacing w:after="40"/>
-              <w:jc w:val="both"/>
-            </w:pPr>
-            <w:r>
-              <w:t>Descrição: Este projeto visa o desenvolvimento e aplicação de novas tecnologias para a integração de produtos da área de telecomunicações. Ele realizado em colaboração com a empresa Intelbras e é financiado pela FINEP.</w:t>
-            </w:r>
-          </w:p>
-          <w:p>
-            <w:pPr>
-              <w:spacing w:before="0" w:after="40"/>
-            </w:pPr>
-            <w:r>
-              <w:t>Situação: Concluido; Natureza: Desenvolvimento.</w:t>
-            </w:r>
-          </w:p>
-          <w:p>
-            <w:pPr>
-              <w:jc w:val="both"/>
-            </w:pPr>
-            <w:r>
-              <w:t>Alunos envolvidos: Graduação: (0) / Especialização: (0) / Mestrado acadêmico: (2) / Mestrado profissional: (0) / Doutorado: (0).</w:t>
-            </w:r>
-          </w:p>
-          <w:p>
-            <w:pPr>
-              <w:spacing w:after="40"/>
-              <w:jc w:val="both"/>
-            </w:pPr>
-            <w:r>
-              <w:t>Integrantes: Cesar Albenes Zeferino / Fabrício Bortoluzzi / Thiago Felski Pereira / Alejandro Rafael Garcia Ramirez / Marcello Thiry / Michelle Silva Wangham / Douglas Rossi de Melo</w:t>
-            </w:r>
-          </w:p>
-          <w:p>
-            <w:pPr>
-              <w:spacing w:before="0" w:after="40"/>
-              <w:jc w:val="both"/>
-            </w:pPr>
-            <w:r>
-              <w:t>Financiador(es): Financiadora de Estudos e Projetos - Auxilio financeiro</w:t>
-            </w:r>
-          </w:p>
-          <w:p>
-            <w:r>
-              <w:t>Número de produções C, T &amp; A: 1</w:t>
-            </w:r>
-          </w:p>
-        </w:tc>
-      </w:tr>
-      <w:tr>
-        <w:tc>
-          <w:tcPr>
-            <w:tcW w:type="dxa" w:w="1600"/>
-          </w:tcPr>
-          <w:p>
-            <w:r>
-              <w:rPr>
-                <w:b/>
-                <w:color w:val="0B306B"/>
-              </w:rPr>
-              <w:t>2008 - 2010</w:t>
-            </w:r>
-          </w:p>
-        </w:tc>
-        <w:tc>
-          <w:tcPr>
-            <w:tcW w:type="dxa" w:w="9600"/>
-          </w:tcPr>
-          <w:p>
-            <w:r>
-              <w:t>Infra-estrutura Hardware/Software para Validação e Análise de Desempenho de Redes-em-Chip em FPGA (Apoio: CNPq - Ed. Universal 2008)</w:t>
-            </w:r>
-          </w:p>
-          <w:p>
-            <w:pPr>
-              <w:spacing w:after="40"/>
-              <w:jc w:val="both"/>
-            </w:pPr>
-            <w:r>
-              <w:t>Descrição: Este projeto o desenvolvimento de uma infra-estrutura de apoio à pesquisa sobre Networks-on-Chip - NoCs por meio da disponibilização de geradores de tráfego sintetizáveis para validação física e para a avaliação de desempenho de NoCs em dispositivos do tipo FPGA. A idéia é que essa infra-estrutura facilite a validação da rede e a realização de experimentos de análise de desempenho mais rapidamente e com maior precisão do que aqueles realizados em ambientes de simulação. Serão desenvolvidos modelos de geradores de tráfego sintetizáveis que emulem o tráfego de aplicações reais, e ferramentas de apoio que possibilitem a especificação e a configuração desses geradores. Também serão disponibilizados circuitos para medição de tráfego e uma ferramenta para análise do desempenho da rede a partir dos dados coletados.</w:t>
-            </w:r>
-          </w:p>
-          <w:p>
-            <w:pPr>
-              <w:spacing w:before="0" w:after="40"/>
-            </w:pPr>
-            <w:r>
-              <w:t>Situação: Concluido; Natureza: Pesquisa.</w:t>
-            </w:r>
-          </w:p>
-          <w:p>
-            <w:pPr>
-              <w:jc w:val="both"/>
-            </w:pPr>
-            <w:r>
-              <w:t>Alunos envolvidos: Graduação: (1) / Especialização: (0) / Mestrado acadêmico: (1) / Mestrado profissional: (0) / Doutorado: (0).</w:t>
-            </w:r>
-          </w:p>
-          <w:p>
-            <w:pPr>
-              <w:spacing w:after="40"/>
-            </w:pPr>
-            <w:r>
-              <w:t>Integrantes: Cesar Albenes Zeferino / Magnos Roberto Pizzoni</w:t>
-            </w:r>
-          </w:p>
-          <w:p>
-            <w:pPr>
-              <w:spacing w:before="0" w:after="40"/>
-              <w:jc w:val="both"/>
-            </w:pPr>
-            <w:r>
-              <w:t>Financiador(es): Conselho Nacional de Desenvolvimento Científico e Tecnológico - Auxilio financeiro</w:t>
-            </w:r>
-          </w:p>
-          <w:p>
-            <w:r>
-              <w:t>Número de produções C, T &amp; A: 1</w:t>
-            </w:r>
-          </w:p>
-        </w:tc>
-      </w:tr>
-      <w:tr>
-        <w:tc>
-          <w:tcPr>
-            <w:tcW w:type="dxa" w:w="1600"/>
-          </w:tcPr>
-          <w:p>
-            <w:r>
-              <w:rPr>
-                <w:b/>
-                <w:color w:val="0B306B"/>
-              </w:rPr>
-              <w:t>2008 - 2010</w:t>
-            </w:r>
-          </w:p>
-        </w:tc>
-        <w:tc>
-          <w:tcPr>
-            <w:tcW w:type="dxa" w:w="9600"/>
-          </w:tcPr>
-          <w:p>
-            <w:r>
-              <w:t>Plataforma para Avaliação de Desempenho de Redes-em-Chip em FPGA (Apoio: CNPq - Ed. PNM 2007)</w:t>
-            </w:r>
-          </w:p>
-          <w:p>
-            <w:pPr>
-              <w:spacing w:after="40"/>
-              <w:jc w:val="both"/>
-            </w:pPr>
-            <w:r>
-              <w:t>Descrição: Este projeto de pesquisa visa desenvolver uma plataforma para avaliação de desempenho baseada em FPGA. Serão feitos estudos para identificar o estado-da-arte da avaliação de desempenho de NoCs, após o que serão desenvolvidos núcleos sintetizáveis de medidor e de gerador de tráfego e uma ferramenta para controle dos experimentos e análise dos resultados. Esses núcleos e essa ferramenta serão integrados em uma plataforma que servirá de instrumento para acelerar a avaliação de desempenho de novas soluções arquiteturais para NoCs.</w:t>
-            </w:r>
-          </w:p>
-          <w:p>
-            <w:pPr>
-              <w:spacing w:before="0" w:after="40"/>
-            </w:pPr>
-            <w:r>
-              <w:t>Situação: Concluido; Natureza: Pesquisa.</w:t>
-            </w:r>
-          </w:p>
-          <w:p>
-            <w:pPr>
-              <w:jc w:val="both"/>
-            </w:pPr>
-            <w:r>
-              <w:t>Alunos envolvidos: Graduação: (0) / Especialização: (0) / Mestrado acadêmico: (1) / Mestrado profissional: (0) / Doutorado: (0).</w:t>
-            </w:r>
-          </w:p>
-          <w:p>
-            <w:pPr>
-              <w:spacing w:after="40"/>
-            </w:pPr>
-            <w:r>
-              <w:t>Integrantes: Cesar Albenes Zeferino / Magnos Roberto Pizzoni</w:t>
-            </w:r>
-          </w:p>
-          <w:p>
-            <w:pPr>
-              <w:spacing w:before="0" w:after="40"/>
-              <w:jc w:val="both"/>
-            </w:pPr>
-            <w:r>
-              <w:t>Financiador(es): Conselho Nacional de Desenvolvimento Científico e Tecnológico - Bolsa</w:t>
-            </w:r>
-          </w:p>
-          <w:p>
-            <w:r>
-              <w:t>Número de produções C, T &amp; A: 0</w:t>
-            </w:r>
-          </w:p>
-        </w:tc>
-      </w:tr>
-      <w:tr>
-        <w:tc>
-          <w:tcPr>
-            <w:tcW w:type="dxa" w:w="1600"/>
-          </w:tcPr>
-          <w:p>
-            <w:r>
-              <w:rPr>
-                <w:b/>
-                <w:color w:val="0B306B"/>
-              </w:rPr>
-              <w:t>2010 - 2010</w:t>
-            </w:r>
-          </w:p>
-        </w:tc>
-        <w:tc>
-          <w:tcPr>
-            <w:tcW w:type="dxa" w:w="9600"/>
-          </w:tcPr>
-          <w:p>
-            <w:r>
-              <w:t>Ciclo de Atualização em Inovação para Empresas de Telecomunicações (Apoio: CNPq - Ed. MCT/SETEC/CNPq Nº 013/2009 - PROINOVA)</w:t>
-            </w:r>
-          </w:p>
-          <w:p>
-            <w:pPr>
-              <w:spacing w:after="40"/>
-              <w:jc w:val="both"/>
-            </w:pPr>
-            <w:r>
-              <w:t>Descrição: Este projeto consiste na promoção de um ciclo de atualização em inovação para empresas de Telecomunicações de Santa Catarina composto por 5 atividades versando sobre Desafio da inovação constante; Planejamento estratégico; Tendências e cases de sucesso; Parcerias e capacidade de investimentos em inovação; e Propriedade intelectual. Espera-se que este ciclo de atualização auxilie os gestores na busca de melhoria da qualidade de seus produtos e serviços, tendo como base experiências de empresas e gestores já consagrados no setor, bem como promova uma maior aproximação das empresas do setor com as instituições que desenvolvem pesquisa e desenvolvimento.</w:t>
-            </w:r>
-          </w:p>
-          <w:p>
-            <w:pPr>
-              <w:spacing w:before="0" w:after="40"/>
-            </w:pPr>
-            <w:r>
-              <w:t>Situação: Concluido; Natureza: Extensao.</w:t>
-            </w:r>
-          </w:p>
-          <w:p>
-            <w:pPr>
-              <w:jc w:val="both"/>
-            </w:pPr>
-            <w:r>
-              <w:t>Alunos envolvidos: Graduação: (0) / Especialização: (0) / Mestrado acadêmico: (1) / Mestrado profissional: (0) / Doutorado: (0).</w:t>
-            </w:r>
-          </w:p>
-          <w:p>
-            <w:pPr>
-              <w:spacing w:after="40"/>
-            </w:pPr>
-            <w:r>
-              <w:t>Integrantes: Cesar Albenes Zeferino / Lúcio Frantz</w:t>
-            </w:r>
-          </w:p>
-          <w:p>
-            <w:pPr>
-              <w:spacing w:before="0" w:after="40"/>
-            </w:pPr>
-            <w:r>
-              <w:t>Financiador(es):  - Nao informado</w:t>
-            </w:r>
-          </w:p>
-          <w:p>
-            <w:r>
-              <w:t>Número de produções C, T &amp; A: 0</w:t>
-            </w:r>
-          </w:p>
-        </w:tc>
-      </w:tr>
-      <w:tr>
-        <w:tc>
-          <w:tcPr>
-            <w:tcW w:type="dxa" w:w="1600"/>
-          </w:tcPr>
-          <w:p>
-            <w:r>
-              <w:rPr>
-                <w:b/>
-                <w:color w:val="0B306B"/>
-              </w:rPr>
-              <w:t>2011 - 2014</w:t>
-            </w:r>
-          </w:p>
-        </w:tc>
-        <w:tc>
-          <w:tcPr>
-            <w:tcW w:type="dxa" w:w="9600"/>
-          </w:tcPr>
-          <w:p>
-            <w:r>
-              <w:t>Interfaces de comunicação para Rede-em-Chip (Apoio: CNPq - Bolsa de Produtividade em Desenvolvimento Tecnológico e Extensão Inovadora - DT 2010)</w:t>
-            </w:r>
-          </w:p>
-          <w:p>
-            <w:pPr>
-              <w:spacing w:after="40"/>
-              <w:jc w:val="both"/>
-            </w:pPr>
-            <w:r>
-              <w:t>Descrição: Este projeto tem como objetivo geral investigar os serviços de comunicação necessários a aplicações para SoCs e desenvolver interfaces de rede baseadas no modelo OSI para interconexão de núcleos por meio da NoC SoCIN.</w:t>
-            </w:r>
-          </w:p>
-          <w:p>
-            <w:pPr>
-              <w:spacing w:before="0" w:after="40"/>
-            </w:pPr>
-            <w:r>
-              <w:t>Situação: Concluido; Natureza: Pesquisa.</w:t>
-            </w:r>
-          </w:p>
-          <w:p>
-            <w:pPr>
-              <w:jc w:val="both"/>
-            </w:pPr>
-            <w:r>
-              <w:t>Alunos envolvidos: Graduação: (1) / Especialização: (0) / Mestrado acadêmico: (3) / Mestrado profissional: (0) / Doutorado: (0).</w:t>
-            </w:r>
-          </w:p>
-          <w:p>
-            <w:pPr>
-              <w:spacing w:after="40"/>
-              <w:jc w:val="both"/>
-            </w:pPr>
-            <w:r>
-              <w:t>Integrantes: Cesar Albenes Zeferino / Sidnei Baron / Michelle Silva Wangham / Douglas Rossi de Melo / Daniel Menegasso / Roseli da Silveira Uhlendorf</w:t>
-            </w:r>
-          </w:p>
-          <w:p>
-            <w:pPr>
-              <w:spacing w:before="0" w:after="40"/>
-              <w:jc w:val="both"/>
-            </w:pPr>
-            <w:r>
-              <w:t>Financiador(es): Conselho Nacional de Desenvolvimento Científico e Tecnológico - Bolsa</w:t>
-            </w:r>
-          </w:p>
-          <w:p>
-            <w:r>
-              <w:t>Número de produções C, T &amp; A: 7</w:t>
-            </w:r>
-          </w:p>
-        </w:tc>
-      </w:tr>
-      <w:tr>
-        <w:tc>
-          <w:tcPr>
-            <w:tcW w:type="dxa" w:w="1600"/>
-          </w:tcPr>
-          <w:p>
-            <w:r>
-              <w:rPr>
-                <w:b/>
-                <w:color w:val="0B306B"/>
-              </w:rPr>
-              <w:t>2008 - 2016</w:t>
-            </w:r>
-          </w:p>
-        </w:tc>
-        <w:tc>
-          <w:tcPr>
-            <w:tcW w:type="dxa" w:w="9600"/>
-          </w:tcPr>
-          <w:p>
-            <w:r>
-              <w:t>INCT NAMITEC - Tecnologias de Micro e Nanoeletrônica para Sistemas Integrados Inteligentes (Apoio: CNPq)</w:t>
-            </w:r>
-          </w:p>
-          <w:p>
-            <w:pPr>
-              <w:spacing w:after="40"/>
-              <w:jc w:val="both"/>
-            </w:pPr>
-            <w:r>
-              <w:t>Descrição: O Instituto Nacional de Ciência e Tecnologia, denominado NAMITEC, aborda o tema de microeletrônica e nanoeletrônica dentro da área de tecnologias de informação e comunicação. NAMITEC aborda o tema de forma ampla, incluindo aplicações de redes de sensores sem fio, projeto de circuitos integrados, desenvolvimento de ferramentas de auxílio a projeto - EDA, desenvolvimento de dispositivos semicondutores, sobretudo microssensores e materiais e técnicas para fabricação de dispositivos.</w:t>
-            </w:r>
-          </w:p>
-          <w:p>
-            <w:pPr>
-              <w:spacing w:before="0" w:after="40"/>
-            </w:pPr>
-            <w:r>
-              <w:t>Situação: Concluido; Natureza: Pesquisa.</w:t>
-            </w:r>
-          </w:p>
-          <w:p>
-            <w:pPr>
-              <w:jc w:val="both"/>
-            </w:pPr>
-            <w:r>
-              <w:t>Alunos envolvidos: Graduação: (0) / Especialização: (0) / Mestrado acadêmico: (0) / Mestrado profissional: (0) / Doutorado: (0).</w:t>
-            </w:r>
-          </w:p>
-          <w:p>
-            <w:pPr>
-              <w:spacing w:after="40"/>
-              <w:jc w:val="both"/>
-            </w:pPr>
-            <w:r>
-              <w:t>Integrantes: Cesar Albenes Zeferino / Ivan Saraiva Silva / Jaison Valmor Bruch / Altamiro Amadeu Susin / Márcio Eduardo Kreutz / Douglas Rossi de Melo / Ricardo Pezzuol Jacobi / Jacobus Willibrordus Swart / Rubens Vicente de Liz Bomer / Eduardo Alves da Silva</w:t>
-            </w:r>
-          </w:p>
-          <w:p>
-            <w:pPr>
-              <w:spacing w:before="0" w:after="40"/>
-              <w:jc w:val="both"/>
-            </w:pPr>
-            <w:r>
-              <w:t>Financiador(es): Conselho Nacional de Desenvolvimento Científico e Tecnológico - Bolsa</w:t>
-            </w:r>
-          </w:p>
-          <w:p>
-            <w:r>
-              <w:t>Número de produções C, T &amp; A: 0</w:t>
-            </w:r>
-          </w:p>
-        </w:tc>
-      </w:tr>
-      <w:tr>
-        <w:tc>
-          <w:tcPr>
-            <w:tcW w:type="dxa" w:w="1600"/>
-          </w:tcPr>
-          <w:p>
-            <w:r>
-              <w:rPr>
-                <w:b/>
-                <w:color w:val="0B306B"/>
-              </w:rPr>
-              <w:t>2012 - 2015</w:t>
-            </w:r>
-          </w:p>
-        </w:tc>
-        <w:tc>
-          <w:tcPr>
-            <w:tcW w:type="dxa" w:w="9600"/>
-          </w:tcPr>
-          <w:p>
-            <w:r>
-              <w:t>Introdução à Programação e à Implementação de Processadores a Alunos do Ensino Médio (Apoio: CNPq - Chamada CNPq/VALE S.A. No 05/2012 ? Forma-Engenharia)</w:t>
-            </w:r>
-          </w:p>
-          <w:p>
-            <w:pPr>
-              <w:spacing w:after="40"/>
-              <w:jc w:val="both"/>
-            </w:pPr>
-            <w:r>
-              <w:t>Descrição: Este projeto visa introduzir conceitos de programação e implementação de processadores a alunos de ensino médio utilizando com referência uma arquitetura simplificada de processador desenvolvida especialmente para o ensino de conceitos básicos de programação e arquitetura de computadores a alunos ingressantes em cursos de graduação na área de Computação. O projeto envolverá a capacitação dos alunos nos fundamentos de algoritmos e programação e de projeto de circuitos e sistemas digitais, com atividades práticas relacionadas aos temas estudados. Ao final do projeto, serão desenvolvidas aplicações básicas de sistemas embarcados rodando no processador de referência sintetizado em FPGA. Espera-se que os alunos envolvidos no projeto sintam-se motivados a ingressar na área de Engenharia de Computação.</w:t>
-            </w:r>
-          </w:p>
-          <w:p>
-            <w:pPr>
-              <w:spacing w:before="0" w:after="40"/>
-            </w:pPr>
-            <w:r>
-              <w:t>Situação: Concluido; Natureza: Pesquisa.</w:t>
-            </w:r>
-          </w:p>
-          <w:p>
-            <w:pPr>
-              <w:jc w:val="both"/>
-            </w:pPr>
-            <w:r>
-              <w:t>Alunos envolvidos: Graduação: (1) / Especialização: (0) / Mestrado acadêmico: (0) / Mestrado profissional: (0) / Doutorado: (0).</w:t>
-            </w:r>
-          </w:p>
-          <w:p>
-            <w:pPr>
-              <w:spacing w:after="40"/>
-              <w:jc w:val="both"/>
-            </w:pPr>
-            <w:r>
-              <w:t>Integrantes: Cesar Albenes Zeferino / André Luis Alice Raabe / André Ricardo da Silva / Alberto Neto Brocardo / André Luiz Lemos Guerra / João Pedro del Giúdice de Carvalho / Felipe Viel</w:t>
-            </w:r>
-          </w:p>
-          <w:p>
-            <w:pPr>
-              <w:spacing w:before="0" w:after="40"/>
-              <w:jc w:val="both"/>
-            </w:pPr>
-            <w:r>
-              <w:t>Financiador(es): Conselho Nacional de Desenvolvimento Científico e Tecnológico - Bolsa</w:t>
-            </w:r>
-          </w:p>
-          <w:p>
-            <w:r>
-              <w:t>Número de produções C, T &amp; A: 1</w:t>
-            </w:r>
-          </w:p>
-        </w:tc>
-      </w:tr>
-      <w:tr>
-        <w:tc>
-          <w:tcPr>
-            <w:tcW w:type="dxa" w:w="1600"/>
-          </w:tcPr>
-          <w:p>
-            <w:r>
-              <w:rPr>
-                <w:b/>
-                <w:color w:val="0B306B"/>
-              </w:rPr>
-              <w:t>2008 - 2012</w:t>
-            </w:r>
-          </w:p>
-        </w:tc>
-        <w:tc>
-          <w:tcPr>
-            <w:tcW w:type="dxa" w:w="9600"/>
-          </w:tcPr>
-          <w:p>
-            <w:r>
-              <w:t>CHS20 (Apoio: FINEP - Chamada Pública MCT/FINEP/MC/FUNTTEL ? Áreas Temáticas Prioritárias - 02/2007)</w:t>
-            </w:r>
-          </w:p>
-          <w:p>
-            <w:pPr>
-              <w:spacing w:after="40"/>
-              <w:jc w:val="both"/>
-            </w:pPr>
-            <w:r>
-              <w:t>Descrição: Este projeto visa o desenvolvimento e aplicação de novas tecnologias para a integração de produtos da área de telecomunicações. Ele realizado em colaboração com a empresa Intelbras e é financiado pela FINEP.</w:t>
-            </w:r>
-          </w:p>
-          <w:p>
-            <w:pPr>
-              <w:spacing w:before="0" w:after="40"/>
-            </w:pPr>
-            <w:r>
-              <w:t>Situação: Concluido; Natureza: Pesquisa.</w:t>
-            </w:r>
-          </w:p>
-          <w:p>
-            <w:pPr>
-              <w:jc w:val="both"/>
-            </w:pPr>
-            <w:r>
-              <w:t>Alunos envolvidos: Graduação: (0) / Especialização: (0) / Mestrado acadêmico: (2) / Mestrado profissional: (0) / Doutorado: (0).</w:t>
-            </w:r>
-          </w:p>
-          <w:p>
-            <w:pPr>
-              <w:spacing w:after="40"/>
-              <w:jc w:val="both"/>
-            </w:pPr>
-            <w:r>
-              <w:t>Integrantes: Cesar Albenes Zeferino / Fabrício Bortoluzzi / Marcos Roberto da Silva / Thiago Felski Pereira / Alejandro Rafael Garcia Ramirez / Marcello Thiry / Michelle Silva Wangham / Douglas Rossi de Melo</w:t>
-            </w:r>
-          </w:p>
-          <w:p>
-            <w:pPr>
-              <w:spacing w:before="0" w:after="40"/>
-              <w:jc w:val="both"/>
-            </w:pPr>
-            <w:r>
-              <w:t>Financiador(es): Financiadora de Estudos e Projetos - Auxilio financeiro</w:t>
-            </w:r>
-          </w:p>
-          <w:p>
-            <w:r>
-              <w:t>Número de produções C, T &amp; A: 3</w:t>
-            </w:r>
-          </w:p>
-        </w:tc>
-      </w:tr>
-      <w:tr>
-        <w:tc>
-          <w:tcPr>
-            <w:tcW w:type="dxa" w:w="1600"/>
-          </w:tcPr>
-          <w:p>
-            <w:r>
-              <w:rPr>
-                <w:b/>
-                <w:color w:val="0B306B"/>
-              </w:rPr>
-              <w:t>2005 - 2006</w:t>
-            </w:r>
-          </w:p>
-        </w:tc>
-        <w:tc>
-          <w:tcPr>
-            <w:tcW w:type="dxa" w:w="9600"/>
-          </w:tcPr>
-          <w:p>
-            <w:r>
-              <w:t>Sistema Automatizado para o Controle de Telescópio de Pequeno Porte (Apoio: CNPq - Ed. 14/2004-DTI )</w:t>
-            </w:r>
-          </w:p>
-          <w:p>
-            <w:pPr>
-              <w:spacing w:after="40"/>
-              <w:jc w:val="both"/>
-            </w:pPr>
-            <w:r>
-              <w:t>Descrição: Telescópios de pequeno porte podem ser automatizados por um equipamento portátil acoplado a eles, denominado manete (hand controller). Manetes permitem a entrada de informações pelo usuário, que deverão satisfazer algumas condições que, se corretas, moverão o telescópio para uma determinada posição desejada no céu. Telescópios de baixo custo geralmente não possuem automatização, que geralmente é responsável por 40% do preço do telescópio. Baseado no número de astrônomos amadores no Brasil, bem como no público aficionado pela astronomia, há cerca de 500 mil telescópios não automatizados no país. A relação custo/benefício que o acoplamento deste sistema (manete) proporcionaria ao usuário do telescópio seria considerada bastante interessante, uma vez que facilitaria muito sua utilização. Soluções tipicamente utilizadas para automatização são baseadas em Sistemas Computacionais Embarcados. Sistemas Computacionais Embarcados, ou simplesmente Sistemas Embarcados, são qualquer equipamento que inclui um dispositivo programável mas que não é, ele próprio, um computador de propósito-geral. Sistemas embarcados tiram vantagem das características da aplicação-alvo para otimizar o projeto, excluindo mecanismos de hardware e software que não são utilizados pela aplicação, minimizando assim sua área, seu custo e seu consumo de energia. O objetivo geral deste projeto é desenvolver um sistema embarcado de baixo custo para automatização de telescópios de pequeno porte, permitindo que qualquer pessoa possa usar adequadamente um telescópio de montagem equatorial ou altazimutal. Este projeto deve fornecer especificações técnicas completas para gerar um produto comercial final, pronto a ser instalado em todos os tipos de telescópios com essas montagens. Este projeto possui uma base sólida já desenvolvida em projeto anterior, e pretende expandí-lo de forma que atenda completamente os objetivos deste novo projeto.</w:t>
-            </w:r>
-          </w:p>
-          <w:p>
-            <w:pPr>
-              <w:spacing w:before="0" w:after="40"/>
-            </w:pPr>
-            <w:r>
-              <w:t>Situação: Concluido; Natureza: Pesquisa.</w:t>
-            </w:r>
-          </w:p>
-          <w:p>
-            <w:pPr>
-              <w:jc w:val="both"/>
-            </w:pPr>
-            <w:r>
-              <w:t>Alunos envolvidos: Graduação: (2) / Especialização: (0) / Mestrado acadêmico: (0) / Mestrado profissional: (0) / Doutorado: (0).</w:t>
-            </w:r>
-          </w:p>
-          <w:p>
-            <w:pPr>
-              <w:spacing w:after="40"/>
-              <w:jc w:val="both"/>
-            </w:pPr>
-            <w:r>
-              <w:t>Integrantes: Cesar Albenes Zeferino / Rafael Luiz Cancian / Roberto Miguel Torres / Caroline Farias Salvador / Marcos Roberto da Silva / Maicon Carlos Pereira</w:t>
-            </w:r>
-          </w:p>
-          <w:p>
-            <w:pPr>
-              <w:spacing w:before="0"/>
-            </w:pPr>
-            <w:r>
-              <w:t>Número de produções C, T &amp; A: 0</w:t>
-            </w:r>
-          </w:p>
-        </w:tc>
-      </w:tr>
-      <w:tr>
-        <w:tc>
-          <w:tcPr>
-            <w:tcW w:type="dxa" w:w="1600"/>
-          </w:tcPr>
-          <w:p>
-            <w:r>
-              <w:rPr>
-                <w:b/>
-                <w:color w:val="0B306B"/>
-              </w:rPr>
-              <w:t>2014 - 2015</w:t>
-            </w:r>
-          </w:p>
-        </w:tc>
-        <w:tc>
-          <w:tcPr>
-            <w:tcW w:type="dxa" w:w="9600"/>
-          </w:tcPr>
-          <w:p>
-            <w:r>
-              <w:t>Iniciação à Programação e à Implementação de Processadores a Estudantes do Ensino Médio (Apoio: CNPq - Chamada Nº 18/2013 MCTI/CNPq/SPM-PR/Petrobras - Meninas e Jovens Fazendo Ciências Exatas, Engenharias e Computação)</w:t>
-            </w:r>
-          </w:p>
-          <w:p>
-            <w:pPr>
-              <w:spacing w:after="40"/>
-              <w:jc w:val="both"/>
-            </w:pPr>
-            <w:r>
-              <w:t>Descrição: O presente projeto visa introduzir conceitos de programação e implementação de processadores a alunas de ensino médio utilizando como referência uma arquitetura simplificada de processador desenvolvida especialmente para o ensino de conceitos básicos de programação e de arquitetura de computadores a alunos ingressantes em cursos de graduação na área de Computação. O projeto envolverá a capacitação das alunos nos fundamentos de algoritmos e programação e de projeto de circuitos e sistemas digitais, com atividades práticas relacionadas aos temas estudados. Ao final do projeto, serão desenvolvidas aplicações básicas de sistemas embarcados rodando no processador de referência sintetizado em FPGA. Espera-se que as alunas envolvidas no projeto sintam-se motivadas a ingressar em cursos da área de Computação, incluindo os cursos de Engenharia de Computação e de Ciência da Computação.</w:t>
-            </w:r>
-          </w:p>
-          <w:p>
-            <w:pPr>
-              <w:spacing w:before="0" w:after="40"/>
-            </w:pPr>
-            <w:r>
-              <w:t>Situação: Concluido; Natureza: Extensao.</w:t>
-            </w:r>
-          </w:p>
-          <w:p>
-            <w:pPr>
-              <w:jc w:val="both"/>
-            </w:pPr>
-            <w:r>
-              <w:t>Alunos envolvidos: Graduação: (1) / Especialização: (0) / Mestrado acadêmico: (0) / Mestrado profissional: (0) / Doutorado: (0).</w:t>
-            </w:r>
-          </w:p>
-          <w:p>
-            <w:pPr>
-              <w:spacing w:after="40"/>
-              <w:jc w:val="both"/>
-            </w:pPr>
-            <w:r>
-              <w:t>Integrantes: Cesar Albenes Zeferino / André Luis Alice Raabe / André Ricardo da Silva / Thatiani Steil / Laísa Alves Franco / Jaqueline de Aragão dos Santos / Maria Isabel Uchnsky Penin Peters / Julia Peron Metzger</w:t>
-            </w:r>
-          </w:p>
-          <w:p>
-            <w:pPr>
-              <w:spacing w:before="0" w:after="40"/>
-              <w:jc w:val="both"/>
-            </w:pPr>
-            <w:r>
-              <w:t>Financiador(es): Conselho Nacional de Desenvolvimento Científico e Tecnológico - Auxilio financeiro</w:t>
-            </w:r>
-          </w:p>
-          <w:p>
-            <w:r>
-              <w:t>Número de produções C, T &amp; A: 0</w:t>
-            </w:r>
-          </w:p>
-        </w:tc>
-      </w:tr>
-      <w:tr>
-        <w:tc>
-          <w:tcPr>
-            <w:tcW w:type="dxa" w:w="1600"/>
-          </w:tcPr>
-          <w:p>
-            <w:r>
-              <w:rPr>
-                <w:b/>
-                <w:color w:val="0B306B"/>
-              </w:rPr>
-              <w:t>2014 - 2016</w:t>
-            </w:r>
-          </w:p>
-        </w:tc>
-        <w:tc>
-          <w:tcPr>
-            <w:tcW w:type="dxa" w:w="9600"/>
-          </w:tcPr>
-          <w:p>
-            <w:r>
-              <w:t>SoCIN-Sec: Provimento de Segurança em Rede-em-Chip (Apoio: CNPq - Bolsa de Produtividade em Desenvolvimento Tecnológico e Extensão Inovadora - DT 2013)</w:t>
-            </w:r>
-          </w:p>
-          <w:p>
-            <w:pPr>
-              <w:spacing w:after="40"/>
-              <w:jc w:val="both"/>
-            </w:pPr>
-            <w:r>
-              <w:t>Descrição: Este projeto visa abordar prover mecanismos de segurança à rede SoCIN, uma Rede-em-Chip de baixo custo que na sua concepção não foi construída levando em conta requisitos de segurança. O projeto envolve estudos sobre ameaças e vulnerabilidades de sistemas baseados em redes-em-chip e sobre soluções de segurança propostas na literatura. A partir desses estudos, serão realizadas implementações e avaliações de mecanismos de segurança na rede SoCIN de modo a identificar soluções para reduzir a vulnerabilidade dessa rede com o mínimo de sobrecusto de silício e de impacto no seu desempenho. Como resultados, além de uma versão segura da rede SoCIN, busca-se obter uma análise unificada de mecanismos propostos na literatura, bem como propor novas soluções para provimento de segurança em Redes-em-Chip.</w:t>
-            </w:r>
-          </w:p>
-          <w:p>
-            <w:pPr>
-              <w:spacing w:before="0" w:after="40"/>
-            </w:pPr>
-            <w:r>
-              <w:t>Situação: Concluido; Natureza: Pesquisa.</w:t>
-            </w:r>
-          </w:p>
-          <w:p>
-            <w:pPr>
-              <w:jc w:val="both"/>
-            </w:pPr>
-            <w:r>
-              <w:t>Alunos envolvidos: Graduação: (1) / Especialização: (0) / Mestrado acadêmico: (2) / Mestrado profissional: (0) / Doutorado: (0).</w:t>
-            </w:r>
-          </w:p>
-          <w:p>
-            <w:pPr>
-              <w:spacing w:after="40"/>
-              <w:jc w:val="both"/>
-            </w:pPr>
-            <w:r>
-              <w:t>Integrantes: Cesar Albenes Zeferino / Sidnei Baron / Marcos Roberto da Silva / Éderson Recalcatti / Luiz Gustavo Metzger</w:t>
-            </w:r>
-          </w:p>
-          <w:p>
-            <w:pPr>
-              <w:spacing w:before="0" w:after="40"/>
-              <w:jc w:val="both"/>
-            </w:pPr>
-            <w:r>
-              <w:t>Financiador(es): Conselho Nacional de Desenvolvimento Científico e Tecnológico - Bolsa</w:t>
-            </w:r>
-          </w:p>
-          <w:p>
-            <w:r>
-              <w:t>Número de produções C, T &amp; A: 17</w:t>
-            </w:r>
-          </w:p>
-        </w:tc>
-      </w:tr>
-      <w:tr>
-        <w:tc>
-          <w:tcPr>
-            <w:tcW w:type="dxa" w:w="1600"/>
-          </w:tcPr>
-          <w:p>
-            <w:r>
-              <w:rPr>
-                <w:b/>
-                <w:color w:val="0B306B"/>
-              </w:rPr>
-              <w:t>2015 - 2016</w:t>
-            </w:r>
-          </w:p>
-        </w:tc>
-        <w:tc>
-          <w:tcPr>
-            <w:tcW w:type="dxa" w:w="9600"/>
-          </w:tcPr>
-          <w:p>
-            <w:r>
-              <w:t>Introdução à programação, robótica e implementação de processadores: atraindo talentos para as áreas de Engenharia e Computação</w:t>
-            </w:r>
-          </w:p>
-          <w:p>
-            <w:pPr>
-              <w:spacing w:after="40"/>
-              <w:jc w:val="both"/>
-            </w:pPr>
-            <w:r>
-              <w:t>Descrição: Este projeto busca proporcionar oportunidades para estudantes das séries finais do Ensino Fundamental e do Ensino médio de conhecerem e se engajarem em atividades de Educação e inovação tecnológica.</w:t>
-            </w:r>
-          </w:p>
-          <w:p>
-            <w:pPr>
-              <w:spacing w:before="0" w:after="40"/>
-            </w:pPr>
-            <w:r>
-              <w:t>Situação: Concluido; Natureza: Extensao.</w:t>
-            </w:r>
-          </w:p>
-          <w:p>
-            <w:pPr>
-              <w:jc w:val="both"/>
-            </w:pPr>
-            <w:r>
-              <w:t>Alunos envolvidos: Graduação: (2) / Especialização: (0) / Mestrado acadêmico: (1) / Mestrado profissional: (0) / Doutorado: (0).</w:t>
-            </w:r>
-          </w:p>
-          <w:p>
-            <w:pPr>
-              <w:spacing w:after="40"/>
-              <w:jc w:val="both"/>
-            </w:pPr>
-            <w:r>
-              <w:t>Integrantes: Cesar Albenes Zeferino / Fabrício Bortoluzzi / André Luis Alice Raabe / Paulo Viniccius Vieira / Julia Peron Metzger / André Luis Maciel Santana / Eduardo Borges Gomes / Luis Felipe Santana</w:t>
-            </w:r>
-          </w:p>
-          <w:p>
-            <w:pPr>
-              <w:spacing w:before="0"/>
-            </w:pPr>
-            <w:r>
-              <w:t>Número de produções C, T &amp; A: 0</w:t>
-            </w:r>
-          </w:p>
-        </w:tc>
-      </w:tr>
-      <w:tr>
-        <w:tc>
-          <w:tcPr>
-            <w:tcW w:type="dxa" w:w="1600"/>
-          </w:tcPr>
-          <w:p>
-            <w:r>
-              <w:rPr>
-                <w:b/>
-                <w:color w:val="0B306B"/>
-              </w:rPr>
-              <w:t>2017 - 2018</w:t>
-            </w:r>
-          </w:p>
-        </w:tc>
-        <w:tc>
-          <w:tcPr>
-            <w:tcW w:type="dxa" w:w="9600"/>
-          </w:tcPr>
-          <w:p>
-            <w:r>
-              <w:t>CarCounter</w:t>
-            </w:r>
-          </w:p>
-          <w:p>
-            <w:pPr>
-              <w:spacing w:after="40"/>
-              <w:jc w:val="both"/>
-            </w:pPr>
-            <w:r>
-              <w:t>Descrição: [Organização de empresas inovadoras]: Startup em fase de pré-incubação no Núcleo de Inovação Tecnológica Uniinova da Universidade do Vale do Itajaí. A startup busca oferecer soluções de baixo custo para monitoramento de tráfego em vias urbanas.</w:t>
-            </w:r>
-          </w:p>
-          <w:p>
-            <w:pPr>
-              <w:spacing w:before="0" w:after="40"/>
-            </w:pPr>
-            <w:r>
-              <w:t>Situação: Concluido; Natureza: Outra.</w:t>
-            </w:r>
-          </w:p>
-          <w:p>
-            <w:pPr>
-              <w:jc w:val="both"/>
-            </w:pPr>
-            <w:r>
-              <w:t>Alunos envolvidos: Graduação: (2) / Especialização: (0) / Mestrado acadêmico: (0) / Mestrado profissional: (0) / Doutorado: (0).</w:t>
-            </w:r>
-          </w:p>
-          <w:p>
-            <w:pPr>
-              <w:spacing w:after="40"/>
-              <w:jc w:val="both"/>
-            </w:pPr>
-            <w:r>
-              <w:t>Integrantes: Cesar Albenes Zeferino / Filipe Berkenbroch Capella / Lucas Felipe Rebello</w:t>
-            </w:r>
-          </w:p>
-          <w:p>
-            <w:pPr>
-              <w:spacing w:before="0"/>
-            </w:pPr>
-            <w:r>
-              <w:t>Número de produções C, T &amp; A: 0</w:t>
-            </w:r>
-          </w:p>
-        </w:tc>
-      </w:tr>
-      <w:tr>
-        <w:tc>
-          <w:tcPr>
-            <w:tcW w:type="dxa" w:w="1600"/>
-          </w:tcPr>
-          <w:p>
-            <w:r>
-              <w:rPr>
-                <w:b/>
-                <w:color w:val="0B306B"/>
-              </w:rPr>
-              <w:t>2016 - Atual</w:t>
-            </w:r>
-          </w:p>
-        </w:tc>
-        <w:tc>
-          <w:tcPr>
-            <w:tcW w:type="dxa" w:w="9600"/>
-          </w:tcPr>
-          <w:p>
-            <w:r>
-              <w:t>Pensando Startup na Engenharia de Computação da Univali</w:t>
-            </w:r>
-          </w:p>
-          <w:p>
-            <w:pPr>
-              <w:spacing w:after="40"/>
-              <w:jc w:val="both"/>
-            </w:pPr>
-            <w:r>
-              <w:t>Descrição: [Organização de programa de formação tecnológica]: Conjunto de ações para estimular o empreendedorismo em Engenharia de Computação. Envolve a introdução de nova forma de conduzir disciplina de Projeto de Sistemas Embarcados em que os alunos buscam problemas reais, com potencial de mercado, e desenvolvem protótipos de sistemas embarcados para solucionar esse problema. Na disciplina seguinte, Tópicos Especiais em Engenharia de Computação, os alunos buscam formatar uma proposta de empresa de base tecnológica e são estimulados a participar do processo de pré-incubação do Núcleo de Inovação Tecnológica Uniinova da Univali. Como resultado, essas ações aproximam os alunos da realidade do mercado e os preparam para oportunidades para suas carreiras.</w:t>
-            </w:r>
-          </w:p>
-          <w:p>
-            <w:pPr>
-              <w:spacing w:before="0" w:after="40"/>
-            </w:pPr>
-            <w:r>
-              <w:t>Situação: Desativado; Natureza: Outra.</w:t>
-            </w:r>
-          </w:p>
-          <w:p>
-            <w:pPr>
-              <w:jc w:val="both"/>
-            </w:pPr>
-            <w:r>
-              <w:t>Alunos envolvidos: Graduação: (22) / Especialização: (0) / Mestrado acadêmico: (0) / Mestrado profissional: (0) / Doutorado: (0).</w:t>
-            </w:r>
-          </w:p>
-          <w:p>
-            <w:pPr>
-              <w:spacing w:after="40"/>
-              <w:jc w:val="both"/>
-            </w:pPr>
-            <w:r>
               <w:t>Integrantes: Cesar Albenes Zeferino / Rudimar Luís Scaranto Dazzi / Douglas Rossi de Melo / Odilo Schwade Júnior</w:t>
-            </w:r>
-          </w:p>
-          <w:p>
-            <w:pPr>
-              <w:spacing w:before="0"/>
-            </w:pPr>
-            <w:r>
-              <w:t>Número de produções C, T &amp; A: 0</w:t>
-            </w:r>
-          </w:p>
-        </w:tc>
-      </w:tr>
-      <w:tr>
-        <w:tc>
-          <w:tcPr>
-            <w:tcW w:type="dxa" w:w="1600"/>
-          </w:tcPr>
-          <w:p>
-            <w:r>
-              <w:rPr>
-                <w:b/>
-                <w:color w:val="0B306B"/>
-              </w:rPr>
-              <w:t>2017 - Atual</w:t>
-            </w:r>
-          </w:p>
-        </w:tc>
-        <w:tc>
-          <w:tcPr>
-            <w:tcW w:type="dxa" w:w="9600"/>
-          </w:tcPr>
-          <w:p>
-            <w:r>
-              <w:t>Organização de equipe para o 10º Concurso Sebrae de Ideia Inovadoras</w:t>
-            </w:r>
-          </w:p>
-          <w:p>
-            <w:pPr>
-              <w:spacing w:after="40"/>
-              <w:jc w:val="both"/>
-            </w:pPr>
-            <w:r>
-              <w:t>Descrição: [Organização de programa de formação tecnológica]: Supervisão e preparação de time de 12 estudantes da Engenharia de Computação para participar do 10º Concurso Sebrae de Ideia Inovadoras, dos quais 6 avançaram à semifinal e 1 chegou à final (concurso em andamento)</w:t>
-            </w:r>
-          </w:p>
-          <w:p>
-            <w:pPr>
-              <w:spacing w:before="0" w:after="40"/>
-            </w:pPr>
-            <w:r>
-              <w:t>Situação: Em andamento; Natureza: Outra.</w:t>
-            </w:r>
-          </w:p>
-          <w:p>
-            <w:pPr>
-              <w:jc w:val="both"/>
-            </w:pPr>
-            <w:r>
-              <w:t>Alunos envolvidos: Graduação: (12) / Especialização: (0) / Mestrado acadêmico: (0) / Mestrado profissional: (0) / Doutorado: (0).</w:t>
-            </w:r>
-          </w:p>
-          <w:p>
-            <w:pPr>
-              <w:spacing w:after="40"/>
-              <w:jc w:val="both"/>
-            </w:pPr>
-            <w:r>
-              <w:t>Integrantes: Cesar Albenes Zeferino / Filipe Berkenbroch Capella / Lucas Felipe Rebello / Guilherme Augusto Pohl / Emerson Borges Ferreira / Isabel Araldi / Victor Sanches Pergher / Chuang Yu Min / Thalyson Zatt Silva / Carlos Alexandre Krueger / Charllie da Veiga de Quadros / Ivo Alberto da Silva / Guilherme Abraham</w:t>
-            </w:r>
-          </w:p>
-          <w:p>
-            <w:pPr>
-              <w:spacing w:before="0"/>
-            </w:pPr>
-            <w:r>
-              <w:t>Número de produções C, T &amp; A: 0</w:t>
-            </w:r>
-          </w:p>
-        </w:tc>
-      </w:tr>
-      <w:tr>
-        <w:tc>
-          <w:tcPr>
-            <w:tcW w:type="dxa" w:w="1600"/>
-          </w:tcPr>
-          <w:p>
-            <w:r>
-              <w:rPr>
-                <w:b/>
-                <w:color w:val="0B306B"/>
-              </w:rPr>
-              <w:t>2012 - Atual</w:t>
-            </w:r>
-          </w:p>
-        </w:tc>
-        <w:tc>
-          <w:tcPr>
-            <w:tcW w:type="dxa" w:w="9600"/>
-          </w:tcPr>
-          <w:p>
-            <w:r>
-              <w:t>RedScarf: plataforma para avaliação de desempenho de arquiteturas de Redes-em-Chip</w:t>
-            </w:r>
-          </w:p>
-          <w:p>
-            <w:pPr>
-              <w:spacing w:after="40"/>
-              <w:jc w:val="both"/>
-            </w:pPr>
-            <w:r>
-              <w:t>Descrição: Este projeto tem por objetivo a disponibilização de ferramentas computacionais para o desenvolvimento e avaliação de arquiteturas de Redes-em-Chip. Ele compreende um simulador integrado de Rede-em-Chip composto de um front-end gráfico com ferramentas que automatizam as etapas de configuração, execução e análise de experimentos. Como back-end, é utilizado um motor de simulação SystemC e pretende-se integrar uma plataforma FPGA para emulação em hardware.</w:t>
-            </w:r>
-          </w:p>
-          <w:p>
-            <w:pPr>
-              <w:spacing w:before="0" w:after="40"/>
-            </w:pPr>
-            <w:r>
-              <w:t>Situação: Em andamento; Natureza: Pesquisa.</w:t>
-            </w:r>
-          </w:p>
-          <w:p>
-            <w:pPr>
-              <w:jc w:val="both"/>
-            </w:pPr>
-            <w:r>
-              <w:t>Alunos envolvidos: Graduação: (3) / Especialização: (0) / Mestrado acadêmico: (2) / Mestrado profissional: (0) / Doutorado: (0).</w:t>
-            </w:r>
-          </w:p>
-          <w:p>
-            <w:pPr>
-              <w:spacing w:after="40"/>
-              <w:jc w:val="both"/>
-            </w:pPr>
-            <w:r>
-              <w:t>Integrantes: Cesar Albenes Zeferino / Eduardo Alves da Silva / Daniel Menegasso / Roseli da Silveira Uhlendorf / Sérgio Vargas Júnior</w:t>
-            </w:r>
-          </w:p>
-          <w:p>
-            <w:pPr>
-              <w:spacing w:before="0" w:after="40"/>
-              <w:jc w:val="both"/>
-            </w:pPr>
-            <w:r>
-              <w:t>Financiador(es): Coordenação de Aperfeiçoamento de Pessoal de Nível Superior - Bolsa / Universidade do Vale do Itajaí - Bolsa</w:t>
-            </w:r>
-          </w:p>
-          <w:p>
-            <w:r>
-              <w:t>Número de produções C, T &amp; A: 9</w:t>
-            </w:r>
-          </w:p>
-        </w:tc>
-      </w:tr>
-      <w:tr>
-        <w:tc>
-          <w:tcPr>
-            <w:tcW w:type="dxa" w:w="1600"/>
-          </w:tcPr>
-          <w:p>
-            <w:r>
-              <w:rPr>
-                <w:b/>
-                <w:color w:val="0B306B"/>
-              </w:rPr>
-              <w:t>2019 - Atual</w:t>
-            </w:r>
-          </w:p>
-        </w:tc>
-        <w:tc>
-          <w:tcPr>
-            <w:tcW w:type="dxa" w:w="9600"/>
-          </w:tcPr>
-          <w:p>
-            <w:r>
-              <w:t>Um Estudo sobre Tecnologias e Aplicac&amp;#807;o&amp;#771;es para a Internet das Coisas (Apoio: FAPESC - Chamada FAPESC No 06/2017 - Apoio a Grupos de Pesquisa das Instituições do Sistema ACAFE)</w:t>
-            </w:r>
-          </w:p>
-          <w:p>
-            <w:pPr>
-              <w:spacing w:after="40"/>
-              <w:jc w:val="both"/>
-            </w:pPr>
-            <w:r>
-              <w:t>Descrição: Este projeto visa identificar e caracterizar as tecnologias (arquiteturas, protocolos e servic&amp;#807;os) para o desenvolvimento de aplicac&amp;#807;o&amp;#771;es para a Internet das Coisas com vistas a subsidiar pesquisas e o projeto de produtos no estado da arte.</w:t>
-            </w:r>
-          </w:p>
-          <w:p>
-            <w:pPr>
-              <w:spacing w:before="0" w:after="40"/>
-            </w:pPr>
-            <w:r>
-              <w:t>Situação: Em andamento; Natureza: Pesquisa.</w:t>
-            </w:r>
-          </w:p>
-          <w:p>
-            <w:pPr>
-              <w:jc w:val="both"/>
-            </w:pPr>
-            <w:r>
-              <w:t>Alunos envolvidos: Graduação: (4) / Especialização: (0) / Mestrado acadêmico: (2) / Mestrado profissional: (0) / Doutorado: (0).</w:t>
-            </w:r>
-          </w:p>
-          <w:p>
-            <w:pPr>
-              <w:spacing w:after="40"/>
-              <w:jc w:val="both"/>
-            </w:pPr>
-            <w:r>
-              <w:t>Integrantes: Cesar Albenes Zeferino / Alejandro Rafael Garcia Ramirez / Michelle Silva Wangham / Douglas Rossi de Melo / Eduardo Alves da Silva / Felipe Viel / Valderi Reis Quietinho Leithardt / Guilherme Augusto Sborz / Marciel de Liz Santos / Luis Augusto Silva / Pablo Flávio da Rosa / Daniel Domingos Adriano</w:t>
-            </w:r>
-          </w:p>
-          <w:p>
-            <w:pPr>
-              <w:spacing w:before="0" w:after="40"/>
-              <w:jc w:val="both"/>
-            </w:pPr>
-            <w:r>
-              <w:t>Financiador(es): Fundação de Amparo à Pesquisa e Inovação do Estado de Santa Catarina - Auxilio financeiro</w:t>
-            </w:r>
-          </w:p>
-          <w:p>
-            <w:r>
-              <w:t>Número de produções C, T &amp; A: 7</w:t>
-            </w:r>
-          </w:p>
-        </w:tc>
-      </w:tr>
-      <w:tr>
-        <w:tc>
-          <w:tcPr>
-            <w:tcW w:type="dxa" w:w="1600"/>
-          </w:tcPr>
-          <w:p>
-            <w:r>
-              <w:rPr>
-                <w:b/>
-                <w:color w:val="0B306B"/>
-              </w:rPr>
-              <w:t>2018 - Atual</w:t>
-            </w:r>
-          </w:p>
-        </w:tc>
-        <w:tc>
-          <w:tcPr>
-            <w:tcW w:type="dxa" w:w="9600"/>
-          </w:tcPr>
-          <w:p>
-            <w:r>
-              <w:t>SpeedIP: Sistemas Multiprocessados em FPGA para o Processamento Digital de Imagem (Apoio: CNPq - Chamada MCTIC/CNPq Nº 28/2018 - Universal/Faixa B - Processo: 436982/2018-8)</w:t>
-            </w:r>
-          </w:p>
-          <w:p>
-            <w:pPr>
-              <w:spacing w:after="40"/>
-              <w:jc w:val="both"/>
-            </w:pPr>
-            <w:r>
-              <w:t>Descrição: Descrição: Este projeto busca investigar alternativas arquiteturais eficientes para implementação de sistemas multiprocessados de software e hardware integrados em FPGA de modo a suportar o desenvolvimento de soluções de processamento digital de imagem para sistemas computacionais embarcados. Como resultados, espera-se obter o domínio tecnológico sobre arquiteturas de sistemas computacionais de alto desempenho integrados em FPGA para o desenvolvimento de soluções inovadoras de processamento digital de imagem.</w:t>
-            </w:r>
-          </w:p>
-          <w:p>
-            <w:pPr>
-              <w:spacing w:before="0" w:after="40"/>
-            </w:pPr>
-            <w:r>
-              <w:t>Situação: Em andamento; Natureza: Pesquisa.</w:t>
-            </w:r>
-          </w:p>
-          <w:p>
-            <w:pPr>
-              <w:jc w:val="both"/>
-            </w:pPr>
-            <w:r>
-              <w:t>Alunos envolvidos: Graduação: (5) / Especialização: (0) / Mestrado acadêmico: (4) / Mestrado profissional: (0) / Doutorado: (1).</w:t>
-            </w:r>
-          </w:p>
-          <w:p>
-            <w:pPr>
-              <w:spacing w:after="40"/>
-              <w:jc w:val="both"/>
-            </w:pPr>
-            <w:r>
-              <w:t>Integrantes: Cesar Albenes Zeferino / Thiago Felski Pereira / Altamiro Amadeu Susin / Márcio Eduardo Kreutz / Douglas Rossi de Melo / Eros Comunello / Felipe Viel / Lucas Martins Veras Pereira / Guilherme Augusto Sborz / Lucas Amilton Martins / Wemerson Parreira / Andrei Francisco da Rosa / Arthur Passos / André Francisco Ribeiro Bezerra / Ivan Jader Borchardt / Douglas Almeida dos Santos / Areielle Verri Lucca / Samuel da Silva Oliveira / George de Borba Nader / Bruna Henning Pereira</w:t>
-            </w:r>
-          </w:p>
-          <w:p>
-            <w:pPr>
-              <w:spacing w:before="0" w:after="40"/>
-              <w:jc w:val="both"/>
-            </w:pPr>
-            <w:r>
-              <w:t>Financiador(es): Conselho Nacional de Desenvolvimento Científico e Tecnológico - Auxilio financeiro / Coordenação de Aperfeiçoamento de Pessoal de Nível Superior - Bolsa / Conselho Nacional de Desenvolvimento Científico e Tecnológico - Bolsa</w:t>
-            </w:r>
-          </w:p>
-          <w:p>
-            <w:r>
-              <w:t>Número de produções C, T &amp; A: 11</w:t>
-            </w:r>
-          </w:p>
-        </w:tc>
-      </w:tr>
-      <w:tr>
-        <w:tc>
-          <w:tcPr>
-            <w:tcW w:type="dxa" w:w="1600"/>
-          </w:tcPr>
-          <w:p>
-            <w:r>
-              <w:rPr>
-                <w:b/>
-                <w:color w:val="0B306B"/>
-              </w:rPr>
-              <w:t>2018 - 2018</w:t>
-            </w:r>
-          </w:p>
-        </w:tc>
-        <w:tc>
-          <w:tcPr>
-            <w:tcW w:type="dxa" w:w="9600"/>
-          </w:tcPr>
-          <w:p>
-            <w:r>
-              <w:t>Teste e Validação de IP Core</w:t>
-            </w:r>
-          </w:p>
-          <w:p>
-            <w:pPr>
-              <w:spacing w:after="40"/>
-              <w:jc w:val="both"/>
-            </w:pPr>
-            <w:r>
-              <w:t>Descrição: Projeto de desenvolvimento tecnológico executado para a startup francesa NanoRaven com o objetivo de testar e validar um IP Core para processamento de telemetria e telecomando para satélites pequenos para sistemas espaciais.</w:t>
-            </w:r>
-          </w:p>
-          <w:p>
-            <w:pPr>
-              <w:spacing w:before="0" w:after="40"/>
-            </w:pPr>
-            <w:r>
-              <w:t>Situação: Concluido; Natureza: Desenvolvimento.</w:t>
-            </w:r>
-          </w:p>
-          <w:p>
-            <w:pPr>
-              <w:jc w:val="both"/>
-            </w:pPr>
-            <w:r>
-              <w:t>Alunos envolvidos: Graduação: (0) / Especialização: (0) / Mestrado acadêmico: (1) / Mestrado profissional: (0) / Doutorado: (0).</w:t>
-            </w:r>
-          </w:p>
-          <w:p>
-            <w:pPr>
-              <w:spacing w:after="40"/>
-              <w:jc w:val="both"/>
-            </w:pPr>
-            <w:r>
-              <w:t>Integrantes: Cesar Albenes Zeferino / Douglas Rossi de Melo / Felipe Viel</w:t>
-            </w:r>
-          </w:p>
-          <w:p>
-            <w:pPr>
-              <w:spacing w:before="0"/>
-            </w:pPr>
-            <w:r>
-              <w:t>Número de produções C, T &amp; A: 0</w:t>
-            </w:r>
-          </w:p>
-        </w:tc>
-      </w:tr>
-      <w:tr>
-        <w:tc>
-          <w:tcPr>
-            <w:tcW w:type="dxa" w:w="1600"/>
-          </w:tcPr>
-          <w:p>
-            <w:r>
-              <w:rPr>
-                <w:b/>
-                <w:color w:val="0B306B"/>
-              </w:rPr>
-              <w:t>2010 - 2013</w:t>
-            </w:r>
-          </w:p>
-        </w:tc>
-        <w:tc>
-          <w:tcPr>
-            <w:tcW w:type="dxa" w:w="9600"/>
-          </w:tcPr>
-          <w:p>
-            <w:r>
-              <w:t>Uso do Protocolo LIN na Interconexão de Sistemas em Satélites Artificiais (Apoio: AEB - Programa Uniespaço 2009)</w:t>
-            </w:r>
-          </w:p>
-          <w:p>
-            <w:pPr>
-              <w:spacing w:after="40"/>
-              <w:jc w:val="both"/>
-            </w:pPr>
-            <w:r>
-              <w:t>Descrição: Este projeto tem por objetivo avaliar a aplicabilidade do protocolo de comunicação LIN para uso na interconexão de sistemas computacionais aeroespaciais. No projeto pretende-se caracterizar os requisitos de comunicação de sistemas utilizados em satélites artificiais e avaliar capacidade do barramento LIN em atender a esses requisitos. Essa avaliação será realizada por meio de estudos e da implementação de protótipos de sistemas físicos.</w:t>
-            </w:r>
-          </w:p>
-          <w:p>
-            <w:pPr>
-              <w:spacing w:before="0" w:after="40"/>
-            </w:pPr>
-            <w:r>
-              <w:t>Situação: Concluido; Natureza: Pesquisa.</w:t>
-            </w:r>
-          </w:p>
-          <w:p>
-            <w:pPr>
-              <w:jc w:val="both"/>
-            </w:pPr>
-            <w:r>
-              <w:t>Alunos envolvidos: Graduação: (2) / Especialização: (0) / Mestrado acadêmico: (1) / Mestrado profissional: (0) / Doutorado: (0).</w:t>
-            </w:r>
-          </w:p>
-          <w:p>
-            <w:pPr>
-              <w:spacing w:after="40"/>
-              <w:jc w:val="both"/>
-            </w:pPr>
-            <w:r>
-              <w:t>Integrantes: Cesar Albenes Zeferino / Rodrigo Vinícius Mendonça Pereira / Éderson Recalcatti / William Simon Gutstein</w:t>
-            </w:r>
-          </w:p>
-          <w:p>
-            <w:pPr>
-              <w:spacing w:before="0" w:after="40"/>
-            </w:pPr>
-            <w:r>
-              <w:t>Financiador(es): Agência Espacial Brasileira - Auxilio financeiro</w:t>
-            </w:r>
-          </w:p>
-          <w:p>
-            <w:r>
-              <w:t>Número de produções C, T &amp; A: 0</w:t>
-            </w:r>
-          </w:p>
-        </w:tc>
-      </w:tr>
-      <w:tr>
-        <w:tc>
-          <w:tcPr>
-            <w:tcW w:type="dxa" w:w="1600"/>
-          </w:tcPr>
-          <w:p>
-            <w:r>
-              <w:rPr>
-                <w:b/>
-                <w:color w:val="0B306B"/>
-              </w:rPr>
-              <w:t>2010 - 2013</w:t>
-            </w:r>
-          </w:p>
-        </w:tc>
-        <w:tc>
-          <w:tcPr>
-            <w:tcW w:type="dxa" w:w="9600"/>
-          </w:tcPr>
-          <w:p>
-            <w:r>
-              <w:t>Formação de Pesquisadores na Área de Projeto de Circuitos e Sistemas Integrados (Apoio: CNPq - Ed. PNM 2009)</w:t>
-            </w:r>
-          </w:p>
-          <w:p>
-            <w:pPr>
-              <w:spacing w:after="40"/>
-              <w:jc w:val="both"/>
-            </w:pPr>
-            <w:r>
-              <w:t>Descrição: O objetivo geral deste projeto é o de formar pesquisadores em nível de mestrado na área de concepção de circuitos e de sistemas integrados envolvendo diferentes tecnologias de projeto de hardware de software embarcado.</w:t>
-            </w:r>
-          </w:p>
-          <w:p>
-            <w:pPr>
-              <w:spacing w:before="0" w:after="40"/>
-            </w:pPr>
-            <w:r>
-              <w:t>Situação: Concluido; Natureza: Pesquisa.</w:t>
-            </w:r>
-          </w:p>
-          <w:p>
-            <w:pPr>
-              <w:jc w:val="both"/>
-            </w:pPr>
-            <w:r>
-              <w:t>Alunos envolvidos: Graduação: (0) / Especialização: (0) / Mestrado acadêmico: (3) / Mestrado profissional: (0) / Doutorado: (0).</w:t>
-            </w:r>
-          </w:p>
-          <w:p>
-            <w:pPr>
-              <w:spacing w:after="40"/>
-              <w:jc w:val="both"/>
-            </w:pPr>
-            <w:r>
-              <w:t>Integrantes: Cesar Albenes Zeferino / Sidnei Baron / Thiago Felski Pereira / Rodrigo Vinícius Mendonça Pereira</w:t>
             </w:r>
           </w:p>
           <w:p>

</xml_diff>

<commit_message>
Add other professional activities
</commit_message>
<xml_diff>
--- a/Project/Files/Cesar Albenes Zeferino.docx
+++ b/Project/Files/Cesar Albenes Zeferino.docx
@@ -2521,6 +2521,653 @@
             </w:pPr>
             <w:r>
               <w:t>Número de produções C, T &amp; A: 0</w:t>
+            </w:r>
+          </w:p>
+        </w:tc>
+      </w:tr>
+    </w:tbl>
+    <w:p>
+      <w:pPr>
+        <w:pStyle w:val="Title"/>
+      </w:pPr>
+      <w:r>
+        <w:t>Membro de corpo editorial</w:t>
+      </w:r>
+    </w:p>
+    <w:tbl>
+      <w:tblPr>
+        <w:tblW w:type="auto" w:w="0"/>
+        <w:tblLook w:firstColumn="1" w:firstRow="1" w:lastColumn="0" w:lastRow="0" w:noHBand="0" w:noVBand="1" w:val="04A0"/>
+      </w:tblPr>
+      <w:tblGrid>
+        <w:gridCol w:w="4320"/>
+        <w:gridCol w:w="4320"/>
+      </w:tblGrid>
+      <w:tr>
+        <w:tc>
+          <w:tcPr>
+            <w:tcW w:type="dxa" w:w="1600"/>
+          </w:tcPr>
+          <w:p>
+            <w:r>
+              <w:rPr>
+                <w:b/>
+                <w:color w:val="0B306B"/>
+              </w:rPr>
+              <w:t>2014 - Atual</w:t>
+            </w:r>
+          </w:p>
+        </w:tc>
+        <w:tc>
+          <w:tcPr>
+            <w:tcW w:type="dxa" w:w="9600"/>
+          </w:tcPr>
+          <w:p>
+            <w:r>
+              <w:t>International Journal of Computer Architecture Education</w:t>
+            </w:r>
+          </w:p>
+        </w:tc>
+      </w:tr>
+    </w:tbl>
+    <w:p>
+      <w:pPr>
+        <w:pStyle w:val="Title"/>
+      </w:pPr>
+      <w:r>
+        <w:t>Membro de comitê de assessoramento</w:t>
+      </w:r>
+    </w:p>
+    <w:tbl>
+      <w:tblPr>
+        <w:tblW w:type="auto" w:w="0"/>
+        <w:tblLook w:firstColumn="1" w:firstRow="1" w:lastColumn="0" w:lastRow="0" w:noHBand="0" w:noVBand="1" w:val="04A0"/>
+      </w:tblPr>
+      <w:tblGrid>
+        <w:gridCol w:w="4320"/>
+        <w:gridCol w:w="4320"/>
+      </w:tblGrid>
+      <w:tr>
+        <w:tc>
+          <w:tcPr>
+            <w:tcW w:type="dxa" w:w="1600"/>
+          </w:tcPr>
+          <w:p>
+            <w:r>
+              <w:rPr>
+                <w:b/>
+                <w:color w:val="0B306B"/>
+              </w:rPr>
+              <w:t>2011 - Atual</w:t>
+            </w:r>
+          </w:p>
+        </w:tc>
+        <w:tc>
+          <w:tcPr>
+            <w:tcW w:type="dxa" w:w="9600"/>
+          </w:tcPr>
+          <w:p>
+            <w:r>
+              <w:t>Coordenação de Aperfeiçoamento de Pessoal de Nível Superior</w:t>
+            </w:r>
+          </w:p>
+        </w:tc>
+      </w:tr>
+    </w:tbl>
+    <w:p>
+      <w:pPr>
+        <w:pStyle w:val="Title"/>
+      </w:pPr>
+      <w:r>
+        <w:t>Revisor de periódico</w:t>
+      </w:r>
+    </w:p>
+    <w:tbl>
+      <w:tblPr>
+        <w:tblW w:type="auto" w:w="0"/>
+        <w:tblLook w:firstColumn="1" w:firstRow="1" w:lastColumn="0" w:lastRow="0" w:noHBand="0" w:noVBand="1" w:val="04A0"/>
+      </w:tblPr>
+      <w:tblGrid>
+        <w:gridCol w:w="4320"/>
+        <w:gridCol w:w="4320"/>
+      </w:tblGrid>
+      <w:tr>
+        <w:tc>
+          <w:tcPr>
+            <w:tcW w:type="dxa" w:w="1600"/>
+          </w:tcPr>
+          <w:p>
+            <w:r>
+              <w:rPr>
+                <w:b/>
+                <w:color w:val="0B306B"/>
+              </w:rPr>
+              <w:t>2021 - Atual</w:t>
+            </w:r>
+          </w:p>
+        </w:tc>
+        <w:tc>
+          <w:tcPr>
+            <w:tcW w:type="dxa" w:w="9600"/>
+          </w:tcPr>
+          <w:p>
+            <w:r>
+              <w:t>Energies</w:t>
+            </w:r>
+          </w:p>
+        </w:tc>
+      </w:tr>
+      <w:tr>
+        <w:tc>
+          <w:tcPr>
+            <w:tcW w:type="dxa" w:w="1600"/>
+          </w:tcPr>
+          <w:p>
+            <w:r>
+              <w:rPr>
+                <w:b/>
+                <w:color w:val="0B306B"/>
+              </w:rPr>
+              <w:t>2021 - Atual</w:t>
+            </w:r>
+          </w:p>
+        </w:tc>
+        <w:tc>
+          <w:tcPr>
+            <w:tcW w:type="dxa" w:w="9600"/>
+          </w:tcPr>
+          <w:p>
+            <w:r>
+              <w:t>IEEE Open Journal of Circuits and Systems</w:t>
+            </w:r>
+          </w:p>
+        </w:tc>
+      </w:tr>
+      <w:tr>
+        <w:tc>
+          <w:tcPr>
+            <w:tcW w:type="dxa" w:w="1600"/>
+          </w:tcPr>
+          <w:p>
+            <w:r>
+              <w:rPr>
+                <w:b/>
+                <w:color w:val="0B306B"/>
+              </w:rPr>
+              <w:t>2020 - Atual</w:t>
+            </w:r>
+          </w:p>
+        </w:tc>
+        <w:tc>
+          <w:tcPr>
+            <w:tcW w:type="dxa" w:w="9600"/>
+          </w:tcPr>
+          <w:p>
+            <w:r>
+              <w:t>Array</w:t>
+            </w:r>
+          </w:p>
+        </w:tc>
+      </w:tr>
+      <w:tr>
+        <w:tc>
+          <w:tcPr>
+            <w:tcW w:type="dxa" w:w="1600"/>
+          </w:tcPr>
+          <w:p>
+            <w:r>
+              <w:rPr>
+                <w:b/>
+                <w:color w:val="0B306B"/>
+              </w:rPr>
+              <w:t>2020 - Atual</w:t>
+            </w:r>
+          </w:p>
+        </w:tc>
+        <w:tc>
+          <w:tcPr>
+            <w:tcW w:type="dxa" w:w="9600"/>
+          </w:tcPr>
+          <w:p>
+            <w:r>
+              <w:t>JOURNAL OF COMPUTER SCIENCE AND TECHNOLOGY</w:t>
+            </w:r>
+          </w:p>
+        </w:tc>
+      </w:tr>
+      <w:tr>
+        <w:tc>
+          <w:tcPr>
+            <w:tcW w:type="dxa" w:w="1600"/>
+          </w:tcPr>
+          <w:p>
+            <w:r>
+              <w:rPr>
+                <w:b/>
+                <w:color w:val="0B306B"/>
+              </w:rPr>
+              <w:t>2020 - Atual</w:t>
+            </w:r>
+          </w:p>
+        </w:tc>
+        <w:tc>
+          <w:tcPr>
+            <w:tcW w:type="dxa" w:w="9600"/>
+          </w:tcPr>
+          <w:p>
+            <w:r>
+              <w:t>Remote Sensing</w:t>
+            </w:r>
+          </w:p>
+        </w:tc>
+      </w:tr>
+      <w:tr>
+        <w:tc>
+          <w:tcPr>
+            <w:tcW w:type="dxa" w:w="1600"/>
+          </w:tcPr>
+          <w:p>
+            <w:r>
+              <w:rPr>
+                <w:b/>
+                <w:color w:val="0B306B"/>
+              </w:rPr>
+              <w:t>2020 - Atual</w:t>
+            </w:r>
+          </w:p>
+        </w:tc>
+        <w:tc>
+          <w:tcPr>
+            <w:tcW w:type="dxa" w:w="9600"/>
+          </w:tcPr>
+          <w:p>
+            <w:r>
+              <w:t>MICROPROCESSORS AND MICROSYSTEMS</w:t>
+            </w:r>
+          </w:p>
+        </w:tc>
+      </w:tr>
+      <w:tr>
+        <w:tc>
+          <w:tcPr>
+            <w:tcW w:type="dxa" w:w="1600"/>
+          </w:tcPr>
+          <w:p>
+            <w:r>
+              <w:rPr>
+                <w:b/>
+                <w:color w:val="0B306B"/>
+              </w:rPr>
+              <w:t>2020 - Atual</w:t>
+            </w:r>
+          </w:p>
+        </w:tc>
+        <w:tc>
+          <w:tcPr>
+            <w:tcW w:type="dxa" w:w="9600"/>
+          </w:tcPr>
+          <w:p>
+            <w:r>
+              <w:t>MATHEMATICS AND COMPUTERS IN SIMULATION</w:t>
+            </w:r>
+          </w:p>
+        </w:tc>
+      </w:tr>
+      <w:tr>
+        <w:tc>
+          <w:tcPr>
+            <w:tcW w:type="dxa" w:w="1600"/>
+          </w:tcPr>
+          <w:p>
+            <w:r>
+              <w:rPr>
+                <w:b/>
+                <w:color w:val="0B306B"/>
+              </w:rPr>
+              <w:t>2020 - Atual</w:t>
+            </w:r>
+          </w:p>
+        </w:tc>
+        <w:tc>
+          <w:tcPr>
+            <w:tcW w:type="dxa" w:w="9600"/>
+          </w:tcPr>
+          <w:p>
+            <w:r>
+              <w:t>INFORMATION</w:t>
+            </w:r>
+          </w:p>
+        </w:tc>
+      </w:tr>
+      <w:tr>
+        <w:tc>
+          <w:tcPr>
+            <w:tcW w:type="dxa" w:w="1600"/>
+          </w:tcPr>
+          <w:p>
+            <w:r>
+              <w:rPr>
+                <w:b/>
+                <w:color w:val="0B306B"/>
+              </w:rPr>
+              <w:t>2019 - Atual</w:t>
+            </w:r>
+          </w:p>
+        </w:tc>
+        <w:tc>
+          <w:tcPr>
+            <w:tcW w:type="dxa" w:w="9600"/>
+          </w:tcPr>
+          <w:p>
+            <w:r>
+              <w:t>IET COMPUTERS &amp; DIGITAL TECHNIQUES (ONLINE)</w:t>
+            </w:r>
+          </w:p>
+        </w:tc>
+      </w:tr>
+      <w:tr>
+        <w:tc>
+          <w:tcPr>
+            <w:tcW w:type="dxa" w:w="1600"/>
+          </w:tcPr>
+          <w:p>
+            <w:r>
+              <w:rPr>
+                <w:b/>
+                <w:color w:val="0B306B"/>
+              </w:rPr>
+              <w:t>2018 - Atual</w:t>
+            </w:r>
+          </w:p>
+        </w:tc>
+        <w:tc>
+          <w:tcPr>
+            <w:tcW w:type="dxa" w:w="9600"/>
+          </w:tcPr>
+          <w:p>
+            <w:r>
+              <w:t>JOURNAL OF SYSTEMS ARCHITECTURE</w:t>
+            </w:r>
+          </w:p>
+        </w:tc>
+      </w:tr>
+      <w:tr>
+        <w:tc>
+          <w:tcPr>
+            <w:tcW w:type="dxa" w:w="1600"/>
+          </w:tcPr>
+          <w:p>
+            <w:r>
+              <w:rPr>
+                <w:b/>
+                <w:color w:val="0B306B"/>
+              </w:rPr>
+              <w:t>2017 - Atual</w:t>
+            </w:r>
+          </w:p>
+        </w:tc>
+        <w:tc>
+          <w:tcPr>
+            <w:tcW w:type="dxa" w:w="9600"/>
+          </w:tcPr>
+          <w:p>
+            <w:r>
+              <w:t>JOURNAL OF PARALLEL AND DISTRIBUTED COMPUTING</w:t>
+            </w:r>
+          </w:p>
+        </w:tc>
+      </w:tr>
+      <w:tr>
+        <w:tc>
+          <w:tcPr>
+            <w:tcW w:type="dxa" w:w="1600"/>
+          </w:tcPr>
+          <w:p>
+            <w:r>
+              <w:rPr>
+                <w:b/>
+                <w:color w:val="0B306B"/>
+              </w:rPr>
+              <w:t>2017 - Atual</w:t>
+            </w:r>
+          </w:p>
+        </w:tc>
+        <w:tc>
+          <w:tcPr>
+            <w:tcW w:type="dxa" w:w="9600"/>
+          </w:tcPr>
+          <w:p>
+            <w:r>
+              <w:t>DESIGN AUTOMATION FOR EMBEDDED SYSTEMS</w:t>
+            </w:r>
+          </w:p>
+        </w:tc>
+      </w:tr>
+      <w:tr>
+        <w:tc>
+          <w:tcPr>
+            <w:tcW w:type="dxa" w:w="1600"/>
+          </w:tcPr>
+          <w:p>
+            <w:r>
+              <w:rPr>
+                <w:b/>
+                <w:color w:val="0B306B"/>
+              </w:rPr>
+              <w:t>2015 - Atual</w:t>
+            </w:r>
+          </w:p>
+        </w:tc>
+        <w:tc>
+          <w:tcPr>
+            <w:tcW w:type="dxa" w:w="9600"/>
+          </w:tcPr>
+          <w:p>
+            <w:r>
+              <w:t>International Journal of Embedded Systems (IJES)</w:t>
+            </w:r>
+          </w:p>
+        </w:tc>
+      </w:tr>
+      <w:tr>
+        <w:tc>
+          <w:tcPr>
+            <w:tcW w:type="dxa" w:w="1600"/>
+          </w:tcPr>
+          <w:p>
+            <w:r>
+              <w:rPr>
+                <w:b/>
+                <w:color w:val="0B306B"/>
+              </w:rPr>
+              <w:t>2012 - Atual</w:t>
+            </w:r>
+          </w:p>
+        </w:tc>
+        <w:tc>
+          <w:tcPr>
+            <w:tcW w:type="dxa" w:w="9600"/>
+          </w:tcPr>
+          <w:p>
+            <w:r>
+              <w:t>International Journal of Reconfigurable Computing (Print)</w:t>
+            </w:r>
+          </w:p>
+        </w:tc>
+      </w:tr>
+      <w:tr>
+        <w:tc>
+          <w:tcPr>
+            <w:tcW w:type="dxa" w:w="1600"/>
+          </w:tcPr>
+          <w:p>
+            <w:r>
+              <w:rPr>
+                <w:b/>
+                <w:color w:val="0B306B"/>
+              </w:rPr>
+              <w:t>2011 - Atual</w:t>
+            </w:r>
+          </w:p>
+        </w:tc>
+        <w:tc>
+          <w:tcPr>
+            <w:tcW w:type="dxa" w:w="9600"/>
+          </w:tcPr>
+          <w:p>
+            <w:r>
+              <w:t>VLSI Design</w:t>
+            </w:r>
+          </w:p>
+        </w:tc>
+      </w:tr>
+      <w:tr>
+        <w:tc>
+          <w:tcPr>
+            <w:tcW w:type="dxa" w:w="1600"/>
+          </w:tcPr>
+          <w:p>
+            <w:r>
+              <w:rPr>
+                <w:b/>
+                <w:color w:val="0B306B"/>
+              </w:rPr>
+              <w:t>2010 - Atual</w:t>
+            </w:r>
+          </w:p>
+        </w:tc>
+        <w:tc>
+          <w:tcPr>
+            <w:tcW w:type="dxa" w:w="9600"/>
+          </w:tcPr>
+          <w:p>
+            <w:r>
+              <w:t>The Computer Journal</w:t>
+            </w:r>
+          </w:p>
+        </w:tc>
+      </w:tr>
+      <w:tr>
+        <w:tc>
+          <w:tcPr>
+            <w:tcW w:type="dxa" w:w="1600"/>
+          </w:tcPr>
+          <w:p>
+            <w:r>
+              <w:rPr>
+                <w:b/>
+                <w:color w:val="0B306B"/>
+              </w:rPr>
+              <w:t>2010 - Atual</w:t>
+            </w:r>
+          </w:p>
+        </w:tc>
+        <w:tc>
+          <w:tcPr>
+            <w:tcW w:type="dxa" w:w="9600"/>
+          </w:tcPr>
+          <w:p>
+            <w:r>
+              <w:t>Transactions on Computational Science</w:t>
+            </w:r>
+          </w:p>
+        </w:tc>
+      </w:tr>
+      <w:tr>
+        <w:tc>
+          <w:tcPr>
+            <w:tcW w:type="dxa" w:w="1600"/>
+          </w:tcPr>
+          <w:p>
+            <w:r>
+              <w:rPr>
+                <w:b/>
+                <w:color w:val="0B306B"/>
+              </w:rPr>
+              <w:t>2007 - Atual</w:t>
+            </w:r>
+          </w:p>
+        </w:tc>
+        <w:tc>
+          <w:tcPr>
+            <w:tcW w:type="dxa" w:w="9600"/>
+          </w:tcPr>
+          <w:p>
+            <w:r>
+              <w:t>JICS. Journal of Integrated Circuits and Systems</w:t>
+            </w:r>
+          </w:p>
+        </w:tc>
+      </w:tr>
+      <w:tr>
+        <w:tc>
+          <w:tcPr>
+            <w:tcW w:type="dxa" w:w="1600"/>
+          </w:tcPr>
+          <w:p>
+            <w:r>
+              <w:rPr>
+                <w:b/>
+                <w:color w:val="0B306B"/>
+              </w:rPr>
+              <w:t>2006 - Atual</w:t>
+            </w:r>
+          </w:p>
+        </w:tc>
+        <w:tc>
+          <w:tcPr>
+            <w:tcW w:type="dxa" w:w="9600"/>
+          </w:tcPr>
+          <w:p>
+            <w:pPr>
+              <w:jc w:val="both"/>
+            </w:pPr>
+            <w:r>
+              <w:t>IEEE Transactions on Computer-Aided Design of Integrated Circuits and Syste</w:t>
+            </w:r>
+          </w:p>
+        </w:tc>
+      </w:tr>
+    </w:tbl>
+    <w:p>
+      <w:pPr>
+        <w:pStyle w:val="Title"/>
+      </w:pPr>
+      <w:r>
+        <w:t>Revisor de projeto de fomento</w:t>
+      </w:r>
+    </w:p>
+    <w:tbl>
+      <w:tblPr>
+        <w:tblW w:type="auto" w:w="0"/>
+        <w:tblLook w:firstColumn="1" w:firstRow="1" w:lastColumn="0" w:lastRow="0" w:noHBand="0" w:noVBand="1" w:val="04A0"/>
+      </w:tblPr>
+      <w:tblGrid>
+        <w:gridCol w:w="4320"/>
+        <w:gridCol w:w="4320"/>
+      </w:tblGrid>
+      <w:tr>
+        <w:tc>
+          <w:tcPr>
+            <w:tcW w:type="dxa" w:w="1600"/>
+          </w:tcPr>
+          <w:p>
+            <w:r>
+              <w:rPr>
+                <w:b/>
+                <w:color w:val="0B306B"/>
+              </w:rPr>
+              <w:t>2020 - 2020</w:t>
+            </w:r>
+          </w:p>
+        </w:tc>
+        <w:tc>
+          <w:tcPr>
+            <w:tcW w:type="dxa" w:w="9600"/>
+          </w:tcPr>
+          <w:p>
+            <w:r>
+              <w:t>Fundação de Amparo à Pesquisa e Inovação do Estado de Santa Catarina</w:t>
             </w:r>
           </w:p>
         </w:tc>

</xml_diff>

<commit_message>
Add areas of expertise and change the method to add numbered tables
</commit_message>
<xml_diff>
--- a/Project/Files/Cesar Albenes Zeferino.docx
+++ b/Project/Files/Cesar Albenes Zeferino.docx
@@ -3168,6 +3168,82 @@
           <w:p>
             <w:r>
               <w:t>Fundação de Amparo à Pesquisa e Inovação do Estado de Santa Catarina</w:t>
+            </w:r>
+          </w:p>
+        </w:tc>
+      </w:tr>
+    </w:tbl>
+    <w:p>
+      <w:pPr>
+        <w:pStyle w:val="Title"/>
+      </w:pPr>
+      <w:r>
+        <w:t>Áreas de atuação</w:t>
+      </w:r>
+    </w:p>
+    <w:tbl>
+      <w:tblPr>
+        <w:tblW w:type="auto" w:w="0"/>
+        <w:tblLook w:firstColumn="1" w:firstRow="1" w:lastColumn="0" w:lastRow="0" w:noHBand="0" w:noVBand="1" w:val="04A0"/>
+      </w:tblPr>
+      <w:tblGrid>
+        <w:gridCol w:w="4320"/>
+        <w:gridCol w:w="4320"/>
+      </w:tblGrid>
+      <w:tr>
+        <w:tc>
+          <w:tcPr>
+            <w:tcW w:type="dxa" w:w="0"/>
+          </w:tcPr>
+          <w:p>
+            <w:r>
+              <w:rPr>
+                <w:b/>
+                <w:color w:val="0B306B"/>
+              </w:rPr>
+              <w:t>1</w:t>
+            </w:r>
+          </w:p>
+        </w:tc>
+        <w:tc>
+          <w:tcPr>
+            <w:tcW w:type="dxa" w:w="10000"/>
+          </w:tcPr>
+          <w:p>
+            <w:pPr>
+              <w:jc w:val="both"/>
+            </w:pPr>
+            <w:r>
+              <w:t>Grande área: Ciencias Exatas E Da Terra / Área: Ciência da Computação / Subárea: Sistemas de Computação / Especialidade: Arquitetura de Sistemas de Computação.</w:t>
+            </w:r>
+          </w:p>
+        </w:tc>
+      </w:tr>
+      <w:tr>
+        <w:tc>
+          <w:tcPr>
+            <w:tcW w:type="dxa" w:w="0"/>
+          </w:tcPr>
+          <w:p>
+            <w:r>
+              <w:rPr>
+                <w:b/>
+                <w:color w:val="0B306B"/>
+              </w:rPr>
+              <w:t>2</w:t>
+            </w:r>
+          </w:p>
+        </w:tc>
+        <w:tc>
+          <w:tcPr>
+            <w:tcW w:type="dxa" w:w="10000"/>
+          </w:tcPr>
+          <w:p>
+            <w:pPr>
+              <w:jc w:val="both"/>
+            </w:pPr>
+            <w:r>
+              <w:t>Grande área: Ciencias Exatas E Da Terra / Área: Ciência da Computação / Subárea: Sistemas de Computação / Especialidade: Hardware.</w:t>
             </w:r>
           </w:p>
         </w:tc>

</xml_diff>